<commit_message>
I have got turning to work properly
</commit_message>
<xml_diff>
--- a/Car park game/Independent_Study_Project_-_Checkpoint_1.docx
+++ b/Car park game/Independent_Study_Project_-_Checkpoint_1.docx
@@ -317,6 +317,1204 @@
         </w:rPr>
         <w:t>ASCII, Unicode) to internally represent data and store information;</w:t>
       </w:r>
+    </w:p>
+    <w:p>
+      <w:pPr>
+        <w:pStyle w:val="Body"/>
+        <w:rPr>
+          <w:sz w:val="20"/>
+          <w:szCs w:val="20"/>
+        </w:rPr>
+      </w:pPr>
+    </w:p>
+    <w:tbl>
+      <w:tblPr>
+        <w:tblW w:w="12955" w:type="dxa"/>
+        <w:tblInd w:w="108" w:type="dxa"/>
+        <w:tblBorders>
+          <w:top w:val="single" w:sz="2" w:space="0" w:color="000000"/>
+          <w:left w:val="single" w:sz="2" w:space="0" w:color="000000"/>
+          <w:bottom w:val="single" w:sz="2" w:space="0" w:color="000000"/>
+          <w:right w:val="single" w:sz="2" w:space="0" w:color="000000"/>
+          <w:insideH w:val="single" w:sz="2" w:space="0" w:color="000000"/>
+          <w:insideV w:val="single" w:sz="2" w:space="0" w:color="000000"/>
+        </w:tblBorders>
+        <w:shd w:val="clear" w:color="auto" w:fill="BDC0BF"/>
+        <w:tblLayout w:type="fixed"/>
+        <w:tblLook w:val="04A0" w:firstRow="1" w:lastRow="0" w:firstColumn="1" w:lastColumn="0" w:noHBand="0" w:noVBand="1"/>
+      </w:tblPr>
+      <w:tblGrid>
+        <w:gridCol w:w="12955"/>
+      </w:tblGrid>
+      <w:tr>
+        <w:trPr>
+          <w:trHeight w:val="279"/>
+          <w:tblHeader/>
+        </w:trPr>
+        <w:tc>
+          <w:tcPr>
+            <w:tcW w:w="12955" w:type="dxa"/>
+            <w:tcBorders>
+              <w:top w:val="single" w:sz="2" w:space="0" w:color="000000"/>
+              <w:left w:val="single" w:sz="2" w:space="0" w:color="000000"/>
+              <w:bottom w:val="single" w:sz="4" w:space="0" w:color="000000"/>
+              <w:right w:val="single" w:sz="2" w:space="0" w:color="000000"/>
+            </w:tcBorders>
+            <w:shd w:val="clear" w:color="auto" w:fill="BDC0BF"/>
+            <w:tcMar>
+              <w:top w:w="80" w:type="dxa"/>
+              <w:left w:w="80" w:type="dxa"/>
+              <w:bottom w:w="80" w:type="dxa"/>
+              <w:right w:w="80" w:type="dxa"/>
+            </w:tcMar>
+          </w:tcPr>
+          <w:p>
+            <w:pPr>
+              <w:pStyle w:val="TableStyle1"/>
+            </w:pPr>
+            <w:r>
+              <w:t>Evidence:</w:t>
+            </w:r>
+            <w:r>
+              <w:rPr>
+                <w:b w:val="0"/>
+                <w:bCs w:val="0"/>
+              </w:rPr>
+              <w:t xml:space="preserve"> provide link(s) where possible, optionally provide brief explanatory text, add rows as needed</w:t>
+            </w:r>
+          </w:p>
+        </w:tc>
+      </w:tr>
+      <w:tr>
+        <w:tblPrEx>
+          <w:shd w:val="clear" w:color="auto" w:fill="auto"/>
+        </w:tblPrEx>
+        <w:trPr>
+          <w:trHeight w:val="279"/>
+        </w:trPr>
+        <w:tc>
+          <w:tcPr>
+            <w:tcW w:w="12955" w:type="dxa"/>
+            <w:tcBorders>
+              <w:top w:val="single" w:sz="4" w:space="0" w:color="000000"/>
+              <w:left w:val="single" w:sz="2" w:space="0" w:color="000000"/>
+              <w:bottom w:val="single" w:sz="2" w:space="0" w:color="000000"/>
+              <w:right w:val="single" w:sz="2" w:space="0" w:color="000000"/>
+            </w:tcBorders>
+            <w:shd w:val="clear" w:color="auto" w:fill="auto"/>
+            <w:tcMar>
+              <w:top w:w="80" w:type="dxa"/>
+              <w:left w:w="80" w:type="dxa"/>
+              <w:bottom w:w="80" w:type="dxa"/>
+              <w:right w:w="80" w:type="dxa"/>
+            </w:tcMar>
+          </w:tcPr>
+          <w:p>
+            <w:hyperlink r:id="rId7" w:history="1">
+              <w:r>
+                <w:rPr>
+                  <w:rStyle w:val="Hyperlink"/>
+                </w:rPr>
+                <w:t>https://github.com/rsgc-schaffer-j/ISP-Car-game/blob/80e68d66264ebe6c8a5dd86086fb39df318645ab/Car%20park%20game/GameScene.swift#L81-L116</w:t>
+              </w:r>
+            </w:hyperlink>
+          </w:p>
+          <w:p>
+            <w:r>
+              <w:t>brief explanation</w:t>
+            </w:r>
+          </w:p>
+        </w:tc>
+      </w:tr>
+      <w:tr>
+        <w:tblPrEx>
+          <w:shd w:val="clear" w:color="auto" w:fill="auto"/>
+        </w:tblPrEx>
+        <w:trPr>
+          <w:trHeight w:val="279"/>
+        </w:trPr>
+        <w:tc>
+          <w:tcPr>
+            <w:tcW w:w="12955" w:type="dxa"/>
+            <w:tcBorders>
+              <w:top w:val="single" w:sz="2" w:space="0" w:color="000000"/>
+              <w:left w:val="single" w:sz="2" w:space="0" w:color="000000"/>
+              <w:bottom w:val="single" w:sz="2" w:space="0" w:color="000000"/>
+              <w:right w:val="single" w:sz="2" w:space="0" w:color="000000"/>
+            </w:tcBorders>
+            <w:shd w:val="clear" w:color="auto" w:fill="EEEEEE"/>
+            <w:tcMar>
+              <w:top w:w="80" w:type="dxa"/>
+              <w:left w:w="80" w:type="dxa"/>
+              <w:bottom w:w="80" w:type="dxa"/>
+              <w:right w:w="80" w:type="dxa"/>
+            </w:tcMar>
+          </w:tcPr>
+          <w:p>
+            <w:hyperlink r:id="rId8" w:history="1">
+              <w:r>
+                <w:rPr>
+                  <w:rStyle w:val="Hyperlink"/>
+                </w:rPr>
+                <w:t>https://github.com/rsgc-schaffer-j/ISP-Car-game/blob/80e68d66264ebe6c8a5dd86086fb39df318645ab/Car%20park%20game/GameScene.swift#L63-L64</w:t>
+              </w:r>
+            </w:hyperlink>
+            <w:r>
+              <w:t xml:space="preserve"> </w:t>
+            </w:r>
+          </w:p>
+        </w:tc>
+      </w:tr>
+    </w:tbl>
+    <w:p>
+      <w:pPr>
+        <w:pStyle w:val="Body"/>
+        <w:rPr>
+          <w:sz w:val="20"/>
+          <w:szCs w:val="20"/>
+        </w:rPr>
+      </w:pPr>
+    </w:p>
+    <w:p>
+      <w:pPr>
+        <w:pStyle w:val="Body"/>
+        <w:rPr>
+          <w:sz w:val="20"/>
+          <w:szCs w:val="20"/>
+        </w:rPr>
+      </w:pPr>
+    </w:p>
+    <w:p>
+      <w:pPr>
+        <w:pStyle w:val="Body"/>
+        <w:rPr>
+          <w:b/>
+          <w:bCs/>
+          <w:sz w:val="20"/>
+          <w:szCs w:val="20"/>
+        </w:rPr>
+      </w:pPr>
+      <w:r>
+        <w:rPr>
+          <w:b/>
+          <w:bCs/>
+          <w:sz w:val="20"/>
+          <w:szCs w:val="20"/>
+        </w:rPr>
+        <w:t>Overall rating on this standard</w:t>
+      </w:r>
+      <w:r>
+        <w:rPr>
+          <w:sz w:val="20"/>
+          <w:szCs w:val="20"/>
+        </w:rPr>
+        <w:t xml:space="preserve">: </w:t>
+      </w:r>
+      <w:r>
+        <w:rPr>
+          <w:rFonts w:ascii="Arial Unicode MS" w:hAnsi="Arial Unicode MS"/>
+          <w:sz w:val="20"/>
+          <w:szCs w:val="20"/>
+        </w:rPr>
+        <w:t>✩</w:t>
+      </w:r>
+      <w:r>
+        <w:rPr>
+          <w:sz w:val="20"/>
+          <w:szCs w:val="20"/>
+        </w:rPr>
+        <w:t xml:space="preserve"> </w:t>
+      </w:r>
+      <w:r>
+        <w:rPr>
+          <w:rFonts w:ascii="Arial Unicode MS" w:hAnsi="Arial Unicode MS"/>
+          <w:sz w:val="20"/>
+          <w:szCs w:val="20"/>
+        </w:rPr>
+        <w:t>✩</w:t>
+      </w:r>
+      <w:r>
+        <w:rPr>
+          <w:sz w:val="20"/>
+          <w:szCs w:val="20"/>
+        </w:rPr>
+        <w:t xml:space="preserve"> </w:t>
+      </w:r>
+      <w:r>
+        <w:rPr>
+          <w:rFonts w:ascii="Arial Unicode MS" w:hAnsi="Arial Unicode MS"/>
+          <w:sz w:val="20"/>
+          <w:szCs w:val="20"/>
+        </w:rPr>
+        <w:t>✩</w:t>
+      </w:r>
+      <w:r>
+        <w:rPr>
+          <w:sz w:val="20"/>
+          <w:szCs w:val="20"/>
+        </w:rPr>
+        <w:t xml:space="preserve"> </w:t>
+      </w:r>
+      <w:r>
+        <w:rPr>
+          <w:rFonts w:ascii="Arial Unicode MS" w:hAnsi="Arial Unicode MS"/>
+          <w:sz w:val="20"/>
+          <w:szCs w:val="20"/>
+        </w:rPr>
+        <w:t>✩</w:t>
+      </w:r>
+      <w:r>
+        <w:rPr>
+          <w:sz w:val="20"/>
+          <w:szCs w:val="20"/>
+        </w:rPr>
+        <w:t xml:space="preserve"> </w:t>
+      </w:r>
+    </w:p>
+    <w:p>
+      <w:pPr>
+        <w:pStyle w:val="Body"/>
+        <w:rPr>
+          <w:sz w:val="20"/>
+          <w:szCs w:val="20"/>
+        </w:rPr>
+      </w:pPr>
+    </w:p>
+    <w:p>
+      <w:pPr>
+        <w:pStyle w:val="Body"/>
+        <w:rPr>
+          <w:sz w:val="20"/>
+          <w:szCs w:val="20"/>
+        </w:rPr>
+      </w:pPr>
+      <w:r>
+        <w:rPr>
+          <w:b/>
+          <w:bCs/>
+          <w:sz w:val="20"/>
+          <w:szCs w:val="20"/>
+        </w:rPr>
+        <w:t>A1.3</w:t>
+      </w:r>
+      <w:r>
+        <w:rPr>
+          <w:sz w:val="20"/>
+          <w:szCs w:val="20"/>
+        </w:rPr>
+        <w:t xml:space="preserve"> use assignment statements correctly with both arithmetic and string expressions in computer programs;</w:t>
+      </w:r>
+    </w:p>
+    <w:p>
+      <w:pPr>
+        <w:pStyle w:val="Body"/>
+        <w:rPr>
+          <w:sz w:val="20"/>
+          <w:szCs w:val="20"/>
+        </w:rPr>
+      </w:pPr>
+    </w:p>
+    <w:p>
+      <w:pPr>
+        <w:pStyle w:val="Body"/>
+        <w:rPr>
+          <w:sz w:val="20"/>
+          <w:szCs w:val="20"/>
+        </w:rPr>
+      </w:pPr>
+    </w:p>
+    <w:tbl>
+      <w:tblPr>
+        <w:tblW w:w="12955" w:type="dxa"/>
+        <w:tblInd w:w="108" w:type="dxa"/>
+        <w:tblBorders>
+          <w:top w:val="single" w:sz="2" w:space="0" w:color="000000"/>
+          <w:left w:val="single" w:sz="2" w:space="0" w:color="000000"/>
+          <w:bottom w:val="single" w:sz="2" w:space="0" w:color="000000"/>
+          <w:right w:val="single" w:sz="2" w:space="0" w:color="000000"/>
+          <w:insideH w:val="single" w:sz="2" w:space="0" w:color="000000"/>
+          <w:insideV w:val="single" w:sz="2" w:space="0" w:color="000000"/>
+        </w:tblBorders>
+        <w:shd w:val="clear" w:color="auto" w:fill="BDC0BF"/>
+        <w:tblLayout w:type="fixed"/>
+        <w:tblLook w:val="04A0" w:firstRow="1" w:lastRow="0" w:firstColumn="1" w:lastColumn="0" w:noHBand="0" w:noVBand="1"/>
+      </w:tblPr>
+      <w:tblGrid>
+        <w:gridCol w:w="12955"/>
+      </w:tblGrid>
+      <w:tr>
+        <w:trPr>
+          <w:trHeight w:val="403"/>
+          <w:tblHeader/>
+        </w:trPr>
+        <w:tc>
+          <w:tcPr>
+            <w:tcW w:w="12955" w:type="dxa"/>
+            <w:tcBorders>
+              <w:top w:val="single" w:sz="2" w:space="0" w:color="000000"/>
+              <w:left w:val="single" w:sz="2" w:space="0" w:color="000000"/>
+              <w:bottom w:val="single" w:sz="4" w:space="0" w:color="000000"/>
+              <w:right w:val="single" w:sz="2" w:space="0" w:color="000000"/>
+            </w:tcBorders>
+            <w:shd w:val="clear" w:color="auto" w:fill="BDC0BF"/>
+            <w:tcMar>
+              <w:top w:w="80" w:type="dxa"/>
+              <w:left w:w="80" w:type="dxa"/>
+              <w:bottom w:w="80" w:type="dxa"/>
+              <w:right w:w="80" w:type="dxa"/>
+            </w:tcMar>
+          </w:tcPr>
+          <w:p>
+            <w:pPr>
+              <w:pStyle w:val="TableStyle1"/>
+            </w:pPr>
+            <w:r>
+              <w:t>Evidence:</w:t>
+            </w:r>
+            <w:r>
+              <w:rPr>
+                <w:b w:val="0"/>
+                <w:bCs w:val="0"/>
+              </w:rPr>
+              <w:t xml:space="preserve"> provide link(s) where possible, optionally provide brief explanatory text, add rows as needed</w:t>
+            </w:r>
+          </w:p>
+        </w:tc>
+      </w:tr>
+      <w:tr>
+        <w:tblPrEx>
+          <w:shd w:val="clear" w:color="auto" w:fill="auto"/>
+        </w:tblPrEx>
+        <w:trPr>
+          <w:trHeight w:val="279"/>
+        </w:trPr>
+        <w:tc>
+          <w:tcPr>
+            <w:tcW w:w="12955" w:type="dxa"/>
+            <w:tcBorders>
+              <w:top w:val="single" w:sz="4" w:space="0" w:color="000000"/>
+              <w:left w:val="single" w:sz="2" w:space="0" w:color="000000"/>
+              <w:bottom w:val="single" w:sz="2" w:space="0" w:color="000000"/>
+              <w:right w:val="single" w:sz="2" w:space="0" w:color="000000"/>
+            </w:tcBorders>
+            <w:shd w:val="clear" w:color="auto" w:fill="auto"/>
+            <w:tcMar>
+              <w:top w:w="80" w:type="dxa"/>
+              <w:left w:w="80" w:type="dxa"/>
+              <w:bottom w:w="80" w:type="dxa"/>
+              <w:right w:w="80" w:type="dxa"/>
+            </w:tcMar>
+          </w:tcPr>
+          <w:p>
+            <w:hyperlink r:id="rId9" w:history="1">
+              <w:r>
+                <w:rPr>
+                  <w:rStyle w:val="Hyperlink"/>
+                </w:rPr>
+                <w:t>https://github.com/rsgc-schaffer-j/ISP-Car-game/blob/80e68d66264ebe6c8a5dd86086fb39df318645ab/Car%20park%20game/GameScene.swift#L63-L64</w:t>
+              </w:r>
+            </w:hyperlink>
+            <w:r>
+              <w:t xml:space="preserve"> </w:t>
+            </w:r>
+          </w:p>
+        </w:tc>
+      </w:tr>
+      <w:tr>
+        <w:tblPrEx>
+          <w:shd w:val="clear" w:color="auto" w:fill="auto"/>
+        </w:tblPrEx>
+        <w:trPr>
+          <w:trHeight w:val="279"/>
+        </w:trPr>
+        <w:tc>
+          <w:tcPr>
+            <w:tcW w:w="12955" w:type="dxa"/>
+            <w:tcBorders>
+              <w:top w:val="single" w:sz="2" w:space="0" w:color="000000"/>
+              <w:left w:val="single" w:sz="2" w:space="0" w:color="000000"/>
+              <w:bottom w:val="single" w:sz="2" w:space="0" w:color="000000"/>
+              <w:right w:val="single" w:sz="2" w:space="0" w:color="000000"/>
+            </w:tcBorders>
+            <w:shd w:val="clear" w:color="auto" w:fill="EEEEEE"/>
+            <w:tcMar>
+              <w:top w:w="80" w:type="dxa"/>
+              <w:left w:w="80" w:type="dxa"/>
+              <w:bottom w:w="80" w:type="dxa"/>
+              <w:right w:w="80" w:type="dxa"/>
+            </w:tcMar>
+          </w:tcPr>
+          <w:p/>
+        </w:tc>
+      </w:tr>
+    </w:tbl>
+    <w:p>
+      <w:pPr>
+        <w:pStyle w:val="Body"/>
+        <w:rPr>
+          <w:sz w:val="20"/>
+          <w:szCs w:val="20"/>
+        </w:rPr>
+      </w:pPr>
+    </w:p>
+    <w:p>
+      <w:pPr>
+        <w:pStyle w:val="Body"/>
+        <w:rPr>
+          <w:sz w:val="20"/>
+          <w:szCs w:val="20"/>
+        </w:rPr>
+      </w:pPr>
+    </w:p>
+    <w:p>
+      <w:pPr>
+        <w:pStyle w:val="Body"/>
+        <w:rPr>
+          <w:b/>
+          <w:bCs/>
+          <w:sz w:val="20"/>
+          <w:szCs w:val="20"/>
+        </w:rPr>
+      </w:pPr>
+      <w:r>
+        <w:rPr>
+          <w:b/>
+          <w:bCs/>
+          <w:sz w:val="20"/>
+          <w:szCs w:val="20"/>
+        </w:rPr>
+        <w:t>Overall rating on this standard</w:t>
+      </w:r>
+      <w:r>
+        <w:rPr>
+          <w:sz w:val="20"/>
+          <w:szCs w:val="20"/>
+        </w:rPr>
+        <w:t xml:space="preserve">: </w:t>
+      </w:r>
+      <w:r>
+        <w:rPr>
+          <w:rFonts w:ascii="Arial Unicode MS" w:hAnsi="Arial Unicode MS"/>
+          <w:sz w:val="20"/>
+          <w:szCs w:val="20"/>
+        </w:rPr>
+        <w:t>✩</w:t>
+      </w:r>
+      <w:r>
+        <w:rPr>
+          <w:sz w:val="20"/>
+          <w:szCs w:val="20"/>
+        </w:rPr>
+        <w:t xml:space="preserve"> </w:t>
+      </w:r>
+      <w:r>
+        <w:rPr>
+          <w:rFonts w:ascii="Arial Unicode MS" w:hAnsi="Arial Unicode MS"/>
+          <w:sz w:val="20"/>
+          <w:szCs w:val="20"/>
+        </w:rPr>
+        <w:t>✩</w:t>
+      </w:r>
+      <w:r>
+        <w:rPr>
+          <w:sz w:val="20"/>
+          <w:szCs w:val="20"/>
+        </w:rPr>
+        <w:t xml:space="preserve"> </w:t>
+      </w:r>
+      <w:r>
+        <w:rPr>
+          <w:rFonts w:ascii="Arial Unicode MS" w:hAnsi="Arial Unicode MS"/>
+          <w:sz w:val="20"/>
+          <w:szCs w:val="20"/>
+        </w:rPr>
+        <w:t>✩</w:t>
+      </w:r>
+      <w:r>
+        <w:rPr>
+          <w:sz w:val="20"/>
+          <w:szCs w:val="20"/>
+        </w:rPr>
+        <w:t xml:space="preserve"> </w:t>
+      </w:r>
+      <w:r>
+        <w:rPr>
+          <w:rFonts w:ascii="Arial Unicode MS" w:hAnsi="Arial Unicode MS"/>
+          <w:sz w:val="20"/>
+          <w:szCs w:val="20"/>
+        </w:rPr>
+        <w:t>✩</w:t>
+      </w:r>
+      <w:r>
+        <w:rPr>
+          <w:sz w:val="20"/>
+          <w:szCs w:val="20"/>
+        </w:rPr>
+        <w:t xml:space="preserve"> </w:t>
+      </w:r>
+    </w:p>
+    <w:p>
+      <w:pPr>
+        <w:pStyle w:val="Body"/>
+        <w:rPr>
+          <w:sz w:val="20"/>
+          <w:szCs w:val="20"/>
+        </w:rPr>
+      </w:pPr>
+    </w:p>
+    <w:p>
+      <w:pPr>
+        <w:pStyle w:val="Body"/>
+        <w:rPr>
+          <w:sz w:val="20"/>
+          <w:szCs w:val="20"/>
+        </w:rPr>
+      </w:pPr>
+    </w:p>
+    <w:p>
+      <w:pPr>
+        <w:pStyle w:val="Body"/>
+      </w:pPr>
+      <w:r>
+        <w:rPr>
+          <w:rFonts w:ascii="Arial Unicode MS" w:hAnsi="Arial Unicode MS"/>
+          <w:sz w:val="20"/>
+          <w:szCs w:val="20"/>
+        </w:rPr>
+        <w:br w:type="page"/>
+      </w:r>
+    </w:p>
+    <w:p>
+      <w:pPr>
+        <w:pStyle w:val="Body"/>
+        <w:rPr>
+          <w:sz w:val="20"/>
+          <w:szCs w:val="20"/>
+        </w:rPr>
+      </w:pPr>
+      <w:r>
+        <w:rPr>
+          <w:b/>
+          <w:bCs/>
+          <w:sz w:val="20"/>
+          <w:szCs w:val="20"/>
+        </w:rPr>
+        <w:t>A1.4</w:t>
+      </w:r>
+      <w:r>
+        <w:rPr>
+          <w:sz w:val="20"/>
+          <w:szCs w:val="20"/>
+        </w:rPr>
+        <w:t xml:space="preserve"> demonstrate the ability to use Boolean operators (e.g., AND, OR, NOT), comparison operators (i.e., equal to, not equal to, greater than, less than, greater than or equal to, less than or equal to), arithmetic operators (e.g., addition, subtraction, multiplication, division, exponentiation, parentheses), and order of operations correctly in computer programs;</w:t>
+      </w:r>
+    </w:p>
+    <w:p>
+      <w:pPr>
+        <w:pStyle w:val="Body"/>
+        <w:rPr>
+          <w:sz w:val="20"/>
+          <w:szCs w:val="20"/>
+        </w:rPr>
+      </w:pPr>
+    </w:p>
+    <w:tbl>
+      <w:tblPr>
+        <w:tblW w:w="12955" w:type="dxa"/>
+        <w:tblInd w:w="108" w:type="dxa"/>
+        <w:tblBorders>
+          <w:top w:val="single" w:sz="2" w:space="0" w:color="000000"/>
+          <w:left w:val="single" w:sz="2" w:space="0" w:color="000000"/>
+          <w:bottom w:val="single" w:sz="2" w:space="0" w:color="000000"/>
+          <w:right w:val="single" w:sz="2" w:space="0" w:color="000000"/>
+          <w:insideH w:val="single" w:sz="2" w:space="0" w:color="000000"/>
+          <w:insideV w:val="single" w:sz="2" w:space="0" w:color="000000"/>
+        </w:tblBorders>
+        <w:shd w:val="clear" w:color="auto" w:fill="BDC0BF"/>
+        <w:tblLayout w:type="fixed"/>
+        <w:tblLook w:val="04A0" w:firstRow="1" w:lastRow="0" w:firstColumn="1" w:lastColumn="0" w:noHBand="0" w:noVBand="1"/>
+      </w:tblPr>
+      <w:tblGrid>
+        <w:gridCol w:w="12955"/>
+      </w:tblGrid>
+      <w:tr>
+        <w:trPr>
+          <w:trHeight w:val="279"/>
+          <w:tblHeader/>
+        </w:trPr>
+        <w:tc>
+          <w:tcPr>
+            <w:tcW w:w="12955" w:type="dxa"/>
+            <w:tcBorders>
+              <w:top w:val="single" w:sz="2" w:space="0" w:color="000000"/>
+              <w:left w:val="single" w:sz="2" w:space="0" w:color="000000"/>
+              <w:bottom w:val="single" w:sz="4" w:space="0" w:color="000000"/>
+              <w:right w:val="single" w:sz="2" w:space="0" w:color="000000"/>
+            </w:tcBorders>
+            <w:shd w:val="clear" w:color="auto" w:fill="BDC0BF"/>
+            <w:tcMar>
+              <w:top w:w="80" w:type="dxa"/>
+              <w:left w:w="80" w:type="dxa"/>
+              <w:bottom w:w="80" w:type="dxa"/>
+              <w:right w:w="80" w:type="dxa"/>
+            </w:tcMar>
+          </w:tcPr>
+          <w:p>
+            <w:pPr>
+              <w:pStyle w:val="TableStyle1"/>
+            </w:pPr>
+            <w:r>
+              <w:t>Evidence:</w:t>
+            </w:r>
+            <w:r>
+              <w:rPr>
+                <w:b w:val="0"/>
+                <w:bCs w:val="0"/>
+              </w:rPr>
+              <w:t xml:space="preserve"> provide link(s) where possible, optionally provide brief explanatory text, add rows as needed</w:t>
+            </w:r>
+          </w:p>
+        </w:tc>
+      </w:tr>
+      <w:tr>
+        <w:tblPrEx>
+          <w:shd w:val="clear" w:color="auto" w:fill="auto"/>
+        </w:tblPrEx>
+        <w:trPr>
+          <w:trHeight w:val="279"/>
+        </w:trPr>
+        <w:tc>
+          <w:tcPr>
+            <w:tcW w:w="12955" w:type="dxa"/>
+            <w:tcBorders>
+              <w:top w:val="single" w:sz="4" w:space="0" w:color="000000"/>
+              <w:left w:val="single" w:sz="2" w:space="0" w:color="000000"/>
+              <w:bottom w:val="single" w:sz="2" w:space="0" w:color="000000"/>
+              <w:right w:val="single" w:sz="2" w:space="0" w:color="000000"/>
+            </w:tcBorders>
+            <w:shd w:val="clear" w:color="auto" w:fill="auto"/>
+            <w:tcMar>
+              <w:top w:w="80" w:type="dxa"/>
+              <w:left w:w="80" w:type="dxa"/>
+              <w:bottom w:w="80" w:type="dxa"/>
+              <w:right w:w="80" w:type="dxa"/>
+            </w:tcMar>
+          </w:tcPr>
+          <w:p>
+            <w:hyperlink r:id="rId10" w:history="1">
+              <w:r>
+                <w:rPr>
+                  <w:rStyle w:val="Hyperlink"/>
+                </w:rPr>
+                <w:t>https://github.com/rsgc-schaffer-j/ISP-Car-game/blob/56c2f20526b2dc21b49b78f6e67469b25492ff60/Car%20park%20game/GameScene.swift#L38-L48</w:t>
+              </w:r>
+            </w:hyperlink>
+            <w:r>
+              <w:t xml:space="preserve"> </w:t>
+            </w:r>
+          </w:p>
+          <w:p>
+            <w:r>
+              <w:t>state comparison operator</w:t>
+            </w:r>
+          </w:p>
+        </w:tc>
+      </w:tr>
+      <w:tr>
+        <w:tblPrEx>
+          <w:shd w:val="clear" w:color="auto" w:fill="auto"/>
+        </w:tblPrEx>
+        <w:trPr>
+          <w:trHeight w:val="279"/>
+        </w:trPr>
+        <w:tc>
+          <w:tcPr>
+            <w:tcW w:w="12955" w:type="dxa"/>
+            <w:tcBorders>
+              <w:top w:val="single" w:sz="2" w:space="0" w:color="000000"/>
+              <w:left w:val="single" w:sz="2" w:space="0" w:color="000000"/>
+              <w:bottom w:val="single" w:sz="2" w:space="0" w:color="000000"/>
+              <w:right w:val="single" w:sz="2" w:space="0" w:color="000000"/>
+            </w:tcBorders>
+            <w:shd w:val="clear" w:color="auto" w:fill="EEEEEE"/>
+            <w:tcMar>
+              <w:top w:w="80" w:type="dxa"/>
+              <w:left w:w="80" w:type="dxa"/>
+              <w:bottom w:w="80" w:type="dxa"/>
+              <w:right w:w="80" w:type="dxa"/>
+            </w:tcMar>
+          </w:tcPr>
+          <w:p>
+            <w:hyperlink r:id="rId11" w:history="1">
+              <w:r>
+                <w:rPr>
+                  <w:rStyle w:val="Hyperlink"/>
+                </w:rPr>
+                <w:t>https://github.com/rsgc-schaffer-j/ISP-Car-game/blob/80e68d66264ebe6c8a5dd86086fb39df318645ab/Car%20park%20game/GameScene.swift#L49-L50</w:t>
+              </w:r>
+            </w:hyperlink>
+            <w:r>
+              <w:t xml:space="preserve"> </w:t>
+            </w:r>
+          </w:p>
+          <w:p>
+            <w:r>
+              <w:t>state comparison operator</w:t>
+            </w:r>
+          </w:p>
+        </w:tc>
+      </w:tr>
+    </w:tbl>
+    <w:p>
+      <w:pPr>
+        <w:pStyle w:val="Body"/>
+        <w:rPr>
+          <w:sz w:val="20"/>
+          <w:szCs w:val="20"/>
+        </w:rPr>
+      </w:pPr>
+    </w:p>
+    <w:p>
+      <w:pPr>
+        <w:pStyle w:val="Body"/>
+        <w:rPr>
+          <w:sz w:val="20"/>
+          <w:szCs w:val="20"/>
+        </w:rPr>
+      </w:pPr>
+    </w:p>
+    <w:p>
+      <w:pPr>
+        <w:pStyle w:val="Body"/>
+        <w:rPr>
+          <w:b/>
+          <w:bCs/>
+          <w:sz w:val="20"/>
+          <w:szCs w:val="20"/>
+        </w:rPr>
+      </w:pPr>
+      <w:r>
+        <w:rPr>
+          <w:b/>
+          <w:bCs/>
+          <w:sz w:val="20"/>
+          <w:szCs w:val="20"/>
+        </w:rPr>
+        <w:t>Overall rating on this standard</w:t>
+      </w:r>
+      <w:r>
+        <w:rPr>
+          <w:sz w:val="20"/>
+          <w:szCs w:val="20"/>
+        </w:rPr>
+        <w:t xml:space="preserve">: </w:t>
+      </w:r>
+      <w:r>
+        <w:rPr>
+          <w:rFonts w:ascii="Arial Unicode MS" w:hAnsi="Arial Unicode MS"/>
+          <w:sz w:val="20"/>
+          <w:szCs w:val="20"/>
+        </w:rPr>
+        <w:t>✩</w:t>
+      </w:r>
+      <w:r>
+        <w:rPr>
+          <w:sz w:val="20"/>
+          <w:szCs w:val="20"/>
+        </w:rPr>
+        <w:t xml:space="preserve"> </w:t>
+      </w:r>
+      <w:r>
+        <w:rPr>
+          <w:rFonts w:ascii="Arial Unicode MS" w:hAnsi="Arial Unicode MS"/>
+          <w:sz w:val="20"/>
+          <w:szCs w:val="20"/>
+        </w:rPr>
+        <w:t>✩</w:t>
+      </w:r>
+      <w:r>
+        <w:rPr>
+          <w:sz w:val="20"/>
+          <w:szCs w:val="20"/>
+        </w:rPr>
+        <w:t xml:space="preserve"> </w:t>
+      </w:r>
+      <w:r>
+        <w:rPr>
+          <w:rFonts w:ascii="Arial Unicode MS" w:hAnsi="Arial Unicode MS"/>
+          <w:sz w:val="20"/>
+          <w:szCs w:val="20"/>
+        </w:rPr>
+        <w:t>✩</w:t>
+      </w:r>
+      <w:r>
+        <w:rPr>
+          <w:sz w:val="20"/>
+          <w:szCs w:val="20"/>
+        </w:rPr>
+        <w:t xml:space="preserve"> </w:t>
+      </w:r>
+      <w:r>
+        <w:rPr>
+          <w:rFonts w:ascii="Arial Unicode MS" w:hAnsi="Arial Unicode MS"/>
+          <w:sz w:val="20"/>
+          <w:szCs w:val="20"/>
+        </w:rPr>
+        <w:t>✩</w:t>
+      </w:r>
+      <w:r>
+        <w:rPr>
+          <w:sz w:val="20"/>
+          <w:szCs w:val="20"/>
+        </w:rPr>
+        <w:t xml:space="preserve"> </w:t>
+      </w:r>
+      <w:r>
+        <w:rPr>
+          <w:rFonts w:ascii="Arial Unicode MS" w:hAnsi="Arial Unicode MS"/>
+          <w:sz w:val="20"/>
+          <w:szCs w:val="20"/>
+        </w:rPr>
+        <w:t>✩</w:t>
+      </w:r>
+    </w:p>
+    <w:p>
+      <w:pPr>
+        <w:pStyle w:val="Body"/>
+        <w:rPr>
+          <w:sz w:val="20"/>
+          <w:szCs w:val="20"/>
+        </w:rPr>
+      </w:pPr>
+    </w:p>
+    <w:p>
+      <w:pPr>
+        <w:pStyle w:val="Body"/>
+        <w:rPr>
+          <w:sz w:val="20"/>
+          <w:szCs w:val="20"/>
+        </w:rPr>
+      </w:pPr>
+    </w:p>
+    <w:p>
+      <w:pPr>
+        <w:pStyle w:val="Body"/>
+        <w:rPr>
+          <w:sz w:val="20"/>
+          <w:szCs w:val="20"/>
+        </w:rPr>
+      </w:pPr>
+      <w:r>
+        <w:rPr>
+          <w:b/>
+          <w:bCs/>
+          <w:sz w:val="20"/>
+          <w:szCs w:val="20"/>
+        </w:rPr>
+        <w:t>A1.5</w:t>
+      </w:r>
+      <w:r>
+        <w:rPr>
+          <w:sz w:val="20"/>
+          <w:szCs w:val="20"/>
+        </w:rPr>
+        <w:t xml:space="preserve"> describe the structure of one-dimensional arrays and related concepts, including elements, indexes, and bounds;</w:t>
+      </w:r>
+    </w:p>
+    <w:p>
+      <w:pPr>
+        <w:pStyle w:val="Body"/>
+        <w:rPr>
+          <w:sz w:val="20"/>
+          <w:szCs w:val="20"/>
+        </w:rPr>
+      </w:pPr>
+    </w:p>
+    <w:tbl>
+      <w:tblPr>
+        <w:tblW w:w="12955" w:type="dxa"/>
+        <w:tblInd w:w="108" w:type="dxa"/>
+        <w:tblBorders>
+          <w:top w:val="single" w:sz="2" w:space="0" w:color="000000"/>
+          <w:left w:val="single" w:sz="2" w:space="0" w:color="000000"/>
+          <w:bottom w:val="single" w:sz="2" w:space="0" w:color="000000"/>
+          <w:right w:val="single" w:sz="2" w:space="0" w:color="000000"/>
+          <w:insideH w:val="single" w:sz="2" w:space="0" w:color="000000"/>
+          <w:insideV w:val="single" w:sz="2" w:space="0" w:color="000000"/>
+        </w:tblBorders>
+        <w:shd w:val="clear" w:color="auto" w:fill="BDC0BF"/>
+        <w:tblLayout w:type="fixed"/>
+        <w:tblLook w:val="04A0" w:firstRow="1" w:lastRow="0" w:firstColumn="1" w:lastColumn="0" w:noHBand="0" w:noVBand="1"/>
+      </w:tblPr>
+      <w:tblGrid>
+        <w:gridCol w:w="12955"/>
+      </w:tblGrid>
+      <w:tr>
+        <w:trPr>
+          <w:trHeight w:val="279"/>
+          <w:tblHeader/>
+        </w:trPr>
+        <w:tc>
+          <w:tcPr>
+            <w:tcW w:w="12955" w:type="dxa"/>
+            <w:tcBorders>
+              <w:top w:val="single" w:sz="2" w:space="0" w:color="000000"/>
+              <w:left w:val="single" w:sz="2" w:space="0" w:color="000000"/>
+              <w:bottom w:val="single" w:sz="4" w:space="0" w:color="000000"/>
+              <w:right w:val="single" w:sz="2" w:space="0" w:color="000000"/>
+            </w:tcBorders>
+            <w:shd w:val="clear" w:color="auto" w:fill="BDC0BF"/>
+            <w:tcMar>
+              <w:top w:w="80" w:type="dxa"/>
+              <w:left w:w="80" w:type="dxa"/>
+              <w:bottom w:w="80" w:type="dxa"/>
+              <w:right w:w="80" w:type="dxa"/>
+            </w:tcMar>
+          </w:tcPr>
+          <w:p>
+            <w:pPr>
+              <w:pStyle w:val="TableStyle1"/>
+            </w:pPr>
+            <w:r>
+              <w:t>Evidence:</w:t>
+            </w:r>
+            <w:r>
+              <w:rPr>
+                <w:b w:val="0"/>
+                <w:bCs w:val="0"/>
+              </w:rPr>
+              <w:t xml:space="preserve"> provide link(s) where possible, optionally provide brief explanatory text, add rows as needed</w:t>
+            </w:r>
+          </w:p>
+        </w:tc>
+      </w:tr>
+      <w:tr>
+        <w:tblPrEx>
+          <w:shd w:val="clear" w:color="auto" w:fill="auto"/>
+        </w:tblPrEx>
+        <w:trPr>
+          <w:trHeight w:val="279"/>
+        </w:trPr>
+        <w:tc>
+          <w:tcPr>
+            <w:tcW w:w="12955" w:type="dxa"/>
+            <w:tcBorders>
+              <w:top w:val="single" w:sz="4" w:space="0" w:color="000000"/>
+              <w:left w:val="single" w:sz="2" w:space="0" w:color="000000"/>
+              <w:bottom w:val="single" w:sz="2" w:space="0" w:color="000000"/>
+              <w:right w:val="single" w:sz="2" w:space="0" w:color="000000"/>
+            </w:tcBorders>
+            <w:shd w:val="clear" w:color="auto" w:fill="auto"/>
+            <w:tcMar>
+              <w:top w:w="80" w:type="dxa"/>
+              <w:left w:w="80" w:type="dxa"/>
+              <w:bottom w:w="80" w:type="dxa"/>
+              <w:right w:w="80" w:type="dxa"/>
+            </w:tcMar>
+          </w:tcPr>
+          <w:p>
+            <w:hyperlink r:id="rId12" w:history="1">
+              <w:r>
+                <w:rPr>
+                  <w:rStyle w:val="Hyperlink"/>
+                </w:rPr>
+                <w:t>https://github.com/rsgc-schaffer-j/ISP-Car-game/blob/2b9fd2516a9827aceca93e751e869c071bf908f6/Car%20park%20game/GameScene.swift#L12-L17</w:t>
+              </w:r>
+            </w:hyperlink>
+            <w:r>
+              <w:t xml:space="preserve"> </w:t>
+            </w:r>
+          </w:p>
+        </w:tc>
+      </w:tr>
+      <w:tr>
+        <w:tblPrEx>
+          <w:shd w:val="clear" w:color="auto" w:fill="auto"/>
+        </w:tblPrEx>
+        <w:trPr>
+          <w:trHeight w:val="279"/>
+        </w:trPr>
+        <w:tc>
+          <w:tcPr>
+            <w:tcW w:w="12955" w:type="dxa"/>
+            <w:tcBorders>
+              <w:top w:val="single" w:sz="2" w:space="0" w:color="000000"/>
+              <w:left w:val="single" w:sz="2" w:space="0" w:color="000000"/>
+              <w:bottom w:val="single" w:sz="2" w:space="0" w:color="000000"/>
+              <w:right w:val="single" w:sz="2" w:space="0" w:color="000000"/>
+            </w:tcBorders>
+            <w:shd w:val="clear" w:color="auto" w:fill="EEEEEE"/>
+            <w:tcMar>
+              <w:top w:w="80" w:type="dxa"/>
+              <w:left w:w="80" w:type="dxa"/>
+              <w:bottom w:w="80" w:type="dxa"/>
+              <w:right w:w="80" w:type="dxa"/>
+            </w:tcMar>
+          </w:tcPr>
+          <w:p>
+            <w:r>
+              <w:t>Add array</w:t>
+            </w:r>
+          </w:p>
+        </w:tc>
+      </w:tr>
+    </w:tbl>
+    <w:p>
+      <w:pPr>
+        <w:pStyle w:val="Body"/>
+        <w:rPr>
+          <w:sz w:val="20"/>
+          <w:szCs w:val="20"/>
+        </w:rPr>
+      </w:pPr>
+    </w:p>
+    <w:p>
+      <w:pPr>
+        <w:pStyle w:val="Body"/>
+        <w:rPr>
+          <w:sz w:val="20"/>
+          <w:szCs w:val="20"/>
+        </w:rPr>
+      </w:pPr>
+    </w:p>
+    <w:p>
+      <w:pPr>
+        <w:pStyle w:val="Body"/>
+        <w:rPr>
+          <w:b/>
+          <w:bCs/>
+          <w:sz w:val="20"/>
+          <w:szCs w:val="20"/>
+        </w:rPr>
+      </w:pPr>
+      <w:r>
+        <w:rPr>
+          <w:b/>
+          <w:bCs/>
+          <w:sz w:val="20"/>
+          <w:szCs w:val="20"/>
+        </w:rPr>
+        <w:t>Overall rating on this standard</w:t>
+      </w:r>
+      <w:r>
+        <w:rPr>
+          <w:sz w:val="20"/>
+          <w:szCs w:val="20"/>
+        </w:rPr>
+        <w:t xml:space="preserve">: </w:t>
+      </w:r>
+      <w:r>
+        <w:rPr>
+          <w:rFonts w:ascii="Arial Unicode MS" w:hAnsi="Arial Unicode MS"/>
+          <w:sz w:val="20"/>
+          <w:szCs w:val="20"/>
+        </w:rPr>
+        <w:t>✩</w:t>
+      </w:r>
+      <w:r>
+        <w:rPr>
+          <w:sz w:val="20"/>
+          <w:szCs w:val="20"/>
+        </w:rPr>
+        <w:t xml:space="preserve"> </w:t>
+      </w:r>
+      <w:r>
+        <w:rPr>
+          <w:rFonts w:ascii="Arial Unicode MS" w:hAnsi="Arial Unicode MS"/>
+          <w:sz w:val="20"/>
+          <w:szCs w:val="20"/>
+        </w:rPr>
+        <w:t>✩</w:t>
+      </w:r>
+      <w:r>
+        <w:rPr>
+          <w:sz w:val="20"/>
+          <w:szCs w:val="20"/>
+        </w:rPr>
+        <w:t xml:space="preserve"> </w:t>
+      </w:r>
+      <w:r>
+        <w:rPr>
+          <w:rFonts w:ascii="Arial Unicode MS" w:hAnsi="Arial Unicode MS"/>
+          <w:sz w:val="20"/>
+          <w:szCs w:val="20"/>
+        </w:rPr>
+        <w:t>✩</w:t>
+      </w:r>
+      <w:r>
+        <w:rPr>
+          <w:sz w:val="20"/>
+          <w:szCs w:val="20"/>
+        </w:rPr>
+        <w:t xml:space="preserve"> </w:t>
+      </w:r>
+      <w:r>
+        <w:rPr>
+          <w:rFonts w:ascii="Arial Unicode MS" w:hAnsi="Arial Unicode MS"/>
+          <w:sz w:val="20"/>
+          <w:szCs w:val="20"/>
+        </w:rPr>
+        <w:t>✩</w:t>
+      </w:r>
+      <w:r>
+        <w:rPr>
+          <w:sz w:val="20"/>
+          <w:szCs w:val="20"/>
+        </w:rPr>
+        <w:t xml:space="preserve"> </w:t>
+      </w:r>
+    </w:p>
+    <w:p>
+      <w:pPr>
+        <w:pStyle w:val="Body"/>
+        <w:rPr>
+          <w:sz w:val="20"/>
+          <w:szCs w:val="20"/>
+        </w:rPr>
+      </w:pPr>
+    </w:p>
+    <w:p>
+      <w:pPr>
+        <w:pStyle w:val="Body"/>
+        <w:rPr>
+          <w:sz w:val="20"/>
+          <w:szCs w:val="20"/>
+        </w:rPr>
+      </w:pPr>
+    </w:p>
+    <w:p>
+      <w:pPr>
+        <w:pStyle w:val="Body"/>
+        <w:rPr>
+          <w:sz w:val="20"/>
+          <w:szCs w:val="20"/>
+        </w:rPr>
+      </w:pPr>
+      <w:r>
+        <w:rPr>
+          <w:b/>
+          <w:bCs/>
+          <w:sz w:val="20"/>
+          <w:szCs w:val="20"/>
+        </w:rPr>
+        <w:t>A1.6</w:t>
+      </w:r>
+      <w:r>
+        <w:rPr>
+          <w:sz w:val="20"/>
+          <w:szCs w:val="20"/>
+        </w:rPr>
+        <w:t xml:space="preserve"> write programs that declare, initialize, modify, and access one-dimensional arrays.</w:t>
+      </w:r>
+    </w:p>
+    <w:p>
+      <w:pPr>
+        <w:pStyle w:val="Body"/>
+        <w:rPr>
+          <w:sz w:val="20"/>
+          <w:szCs w:val="20"/>
+        </w:rPr>
+      </w:pPr>
     </w:p>
     <w:p>
       <w:pPr>
@@ -411,7 +1609,7 @@
           </w:tcPr>
           <w:p>
             <w:r>
-              <w:t>https://github.com/rsgc-schaffer-j/ISP-Car-game/blob/80e68d66264ebe6c8a5dd86086fb39df318645ab/Car%20park%20game/GameScene.swift#L81-L116</w:t>
+              <w:t>Add child node</w:t>
             </w:r>
           </w:p>
         </w:tc>
@@ -440,11 +1638,7 @@
               <w:right w:w="80" w:type="dxa"/>
             </w:tcMar>
           </w:tcPr>
-          <w:p>
-            <w:r>
-              <w:t>https://github.com/rsgc-schaffer-j/ISP-Car-game/blob/80e68d66264ebe6c8a5dd86086fb39df318645ab/Car%20park%20game/GameScene.swift#L63-L64</w:t>
-            </w:r>
-          </w:p>
+          <w:p/>
         </w:tc>
       </w:tr>
     </w:tbl>
@@ -552,14 +1746,61 @@
         </w:rPr>
         <w:t xml:space="preserve"> </w:t>
       </w:r>
-    </w:p>
-    <w:p>
-      <w:pPr>
-        <w:pStyle w:val="Body"/>
-        <w:rPr>
-          <w:sz w:val="20"/>
-          <w:szCs w:val="20"/>
-        </w:rPr>
+      <w:r>
+        <w:rPr>
+          <w:rFonts w:ascii="Arial Unicode MS" w:hAnsi="Arial Unicode MS"/>
+          <w:sz w:val="20"/>
+          <w:szCs w:val="20"/>
+        </w:rPr>
+        <w:t>✩</w:t>
+      </w:r>
+    </w:p>
+    <w:p>
+      <w:pPr>
+        <w:pStyle w:val="Body"/>
+        <w:rPr>
+          <w:sz w:val="20"/>
+          <w:szCs w:val="20"/>
+        </w:rPr>
+      </w:pPr>
+    </w:p>
+    <w:p>
+      <w:pPr>
+        <w:pStyle w:val="Body"/>
+        <w:rPr>
+          <w:sz w:val="20"/>
+          <w:szCs w:val="20"/>
+        </w:rPr>
+      </w:pPr>
+    </w:p>
+    <w:p>
+      <w:pPr>
+        <w:pStyle w:val="Heading3"/>
+        <w:rPr>
+          <w:sz w:val="22"/>
+          <w:szCs w:val="22"/>
+        </w:rPr>
+      </w:pPr>
+      <w:r>
+        <w:t>A2. Control Structures and Simple Algorithms</w:t>
+      </w:r>
+      <w:r>
+        <w:rPr>
+          <w:rFonts w:ascii="Arial Unicode MS" w:hAnsi="Arial Unicode MS"/>
+        </w:rPr>
+        <w:br/>
+      </w:r>
+      <w:r>
+        <w:rPr>
+          <w:sz w:val="22"/>
+          <w:szCs w:val="22"/>
+        </w:rPr>
+        <w:t>Demonstrate the ability to use control structures and simple algorithms in computer programs;</w:t>
+      </w:r>
+    </w:p>
+    <w:p>
+      <w:pPr>
+        <w:pStyle w:val="Body"/>
       </w:pPr>
     </w:p>
     <w:p>
@@ -577,24 +1818,15 @@
           <w:sz w:val="20"/>
           <w:szCs w:val="20"/>
         </w:rPr>
-        <w:t>A1.3</w:t>
-      </w:r>
-      <w:r>
-        <w:rPr>
-          <w:sz w:val="20"/>
-          <w:szCs w:val="20"/>
-        </w:rPr>
-        <w:t xml:space="preserve"> use assignment statements correctly with both arithmetic and string expressions in computer programs;</w:t>
-      </w:r>
-    </w:p>
-    <w:p>
-      <w:pPr>
-        <w:pStyle w:val="Body"/>
-        <w:rPr>
-          <w:sz w:val="20"/>
-          <w:szCs w:val="20"/>
-        </w:rPr>
-      </w:pPr>
+        <w:t>A2.1</w:t>
+      </w:r>
+      <w:r>
+        <w:rPr>
+          <w:sz w:val="20"/>
+          <w:szCs w:val="20"/>
+        </w:rPr>
+        <w:t xml:space="preserve"> write programs that incorporate user input, processing, and screen output;</w:t>
+      </w:r>
     </w:p>
     <w:p>
       <w:pPr>
@@ -626,7 +1858,7 @@
       </w:tblGrid>
       <w:tr>
         <w:trPr>
-          <w:trHeight w:val="403"/>
+          <w:trHeight w:val="279"/>
           <w:tblHeader/>
         </w:trPr>
         <w:tc>
@@ -688,8 +1920,16 @@
             </w:tcMar>
           </w:tcPr>
           <w:p>
+            <w:hyperlink r:id="rId13" w:history="1">
+              <w:r>
+                <w:rPr>
+                  <w:rStyle w:val="Hyperlink"/>
+                </w:rPr>
+                <w:t>https://github.com/rsgc-schaffer-j/ISP-Car-game/blob/80e68d66264ebe6c8a5dd86086fb39df318645ab/Car%20park%20game/GameScene.swift#L73-L121</w:t>
+              </w:r>
+            </w:hyperlink>
             <w:r>
-              <w:t>https://github.com/rsgc-schaffer-j/ISP-Car-game/blob/80e68d66264ebe6c8a5dd86086fb39df318645ab/Car%20park%20game/GameScene.swift#L63-L64</w:t>
+              <w:t xml:space="preserve"> </w:t>
             </w:r>
           </w:p>
         </w:tc>
@@ -718,7 +1958,11 @@
               <w:right w:w="80" w:type="dxa"/>
             </w:tcMar>
           </w:tcPr>
-          <w:p/>
+          <w:p>
+            <w:r>
+              <w:t>keycode</w:t>
+            </w:r>
+          </w:p>
         </w:tc>
       </w:tr>
     </w:tbl>
@@ -826,37 +2070,32 @@
         </w:rPr>
         <w:t xml:space="preserve"> </w:t>
       </w:r>
-    </w:p>
-    <w:p>
-      <w:pPr>
-        <w:pStyle w:val="Body"/>
-        <w:rPr>
-          <w:sz w:val="20"/>
-          <w:szCs w:val="20"/>
-        </w:rPr>
-      </w:pPr>
-    </w:p>
-    <w:p>
-      <w:pPr>
-        <w:pStyle w:val="Body"/>
-        <w:rPr>
-          <w:sz w:val="20"/>
-          <w:szCs w:val="20"/>
-        </w:rPr>
-      </w:pPr>
-    </w:p>
-    <w:p>
-      <w:pPr>
-        <w:pStyle w:val="Body"/>
-      </w:pPr>
-      <w:r>
-        <w:rPr>
-          <w:rFonts w:ascii="Arial Unicode MS" w:hAnsi="Arial Unicode MS"/>
-          <w:sz w:val="20"/>
-          <w:szCs w:val="20"/>
-        </w:rPr>
-        <w:br w:type="page"/>
-      </w:r>
+      <w:r>
+        <w:rPr>
+          <w:rFonts w:ascii="Arial Unicode MS" w:hAnsi="Arial Unicode MS"/>
+          <w:sz w:val="20"/>
+          <w:szCs w:val="20"/>
+        </w:rPr>
+        <w:t>✩</w:t>
+      </w:r>
+    </w:p>
+    <w:p>
+      <w:pPr>
+        <w:pStyle w:val="Body"/>
+        <w:rPr>
+          <w:sz w:val="20"/>
+          <w:szCs w:val="20"/>
+        </w:rPr>
+      </w:pPr>
+    </w:p>
+    <w:p>
+      <w:pPr>
+        <w:pStyle w:val="Body"/>
+        <w:rPr>
+          <w:sz w:val="20"/>
+          <w:szCs w:val="20"/>
+        </w:rPr>
+      </w:pPr>
     </w:p>
     <w:p>
       <w:pPr>
@@ -873,14 +2112,308 @@
           <w:sz w:val="20"/>
           <w:szCs w:val="20"/>
         </w:rPr>
-        <w:t>A1.4</w:t>
-      </w:r>
-      <w:r>
-        <w:rPr>
-          <w:sz w:val="20"/>
-          <w:szCs w:val="20"/>
-        </w:rPr>
-        <w:t xml:space="preserve"> demonstrate the ability to use Boolean operators (e.g., AND, OR, NOT), comparison operators (i.e., equal to, not equal to, greater than, less than, greater than or equal to, less than or equal to), arithmetic operators (e.g., addition, subtraction, multiplication, division, exponentiation, parentheses), and order of operations correctly in computer programs;</w:t>
+        <w:t>A2.2</w:t>
+      </w:r>
+      <w:r>
+        <w:rPr>
+          <w:sz w:val="20"/>
+          <w:szCs w:val="20"/>
+        </w:rPr>
+        <w:t xml:space="preserve"> use sequence, selection, and repetition control structures to create programming solutions;</w:t>
+      </w:r>
+    </w:p>
+    <w:p>
+      <w:pPr>
+        <w:pStyle w:val="Body"/>
+        <w:rPr>
+          <w:sz w:val="20"/>
+          <w:szCs w:val="20"/>
+        </w:rPr>
+      </w:pPr>
+    </w:p>
+    <w:tbl>
+      <w:tblPr>
+        <w:tblW w:w="12955" w:type="dxa"/>
+        <w:tblInd w:w="108" w:type="dxa"/>
+        <w:tblBorders>
+          <w:top w:val="single" w:sz="2" w:space="0" w:color="000000"/>
+          <w:left w:val="single" w:sz="2" w:space="0" w:color="000000"/>
+          <w:bottom w:val="single" w:sz="2" w:space="0" w:color="000000"/>
+          <w:right w:val="single" w:sz="2" w:space="0" w:color="000000"/>
+          <w:insideH w:val="single" w:sz="2" w:space="0" w:color="000000"/>
+          <w:insideV w:val="single" w:sz="2" w:space="0" w:color="000000"/>
+        </w:tblBorders>
+        <w:shd w:val="clear" w:color="auto" w:fill="BDC0BF"/>
+        <w:tblLayout w:type="fixed"/>
+        <w:tblLook w:val="04A0" w:firstRow="1" w:lastRow="0" w:firstColumn="1" w:lastColumn="0" w:noHBand="0" w:noVBand="1"/>
+      </w:tblPr>
+      <w:tblGrid>
+        <w:gridCol w:w="12955"/>
+      </w:tblGrid>
+      <w:tr>
+        <w:trPr>
+          <w:trHeight w:val="279"/>
+          <w:tblHeader/>
+        </w:trPr>
+        <w:tc>
+          <w:tcPr>
+            <w:tcW w:w="12955" w:type="dxa"/>
+            <w:tcBorders>
+              <w:top w:val="single" w:sz="2" w:space="0" w:color="000000"/>
+              <w:left w:val="single" w:sz="2" w:space="0" w:color="000000"/>
+              <w:bottom w:val="single" w:sz="4" w:space="0" w:color="000000"/>
+              <w:right w:val="single" w:sz="2" w:space="0" w:color="000000"/>
+            </w:tcBorders>
+            <w:shd w:val="clear" w:color="auto" w:fill="BDC0BF"/>
+            <w:tcMar>
+              <w:top w:w="80" w:type="dxa"/>
+              <w:left w:w="80" w:type="dxa"/>
+              <w:bottom w:w="80" w:type="dxa"/>
+              <w:right w:w="80" w:type="dxa"/>
+            </w:tcMar>
+          </w:tcPr>
+          <w:p>
+            <w:pPr>
+              <w:pStyle w:val="TableStyle1"/>
+            </w:pPr>
+            <w:r>
+              <w:t>Evidence:</w:t>
+            </w:r>
+            <w:r>
+              <w:rPr>
+                <w:b w:val="0"/>
+                <w:bCs w:val="0"/>
+              </w:rPr>
+              <w:t xml:space="preserve"> provide link(s) where possible, optionally provide brief explanatory text, add rows as needed</w:t>
+            </w:r>
+          </w:p>
+        </w:tc>
+      </w:tr>
+      <w:tr>
+        <w:tblPrEx>
+          <w:shd w:val="clear" w:color="auto" w:fill="auto"/>
+        </w:tblPrEx>
+        <w:trPr>
+          <w:trHeight w:val="279"/>
+        </w:trPr>
+        <w:tc>
+          <w:tcPr>
+            <w:tcW w:w="12955" w:type="dxa"/>
+            <w:tcBorders>
+              <w:top w:val="single" w:sz="4" w:space="0" w:color="000000"/>
+              <w:left w:val="single" w:sz="2" w:space="0" w:color="000000"/>
+              <w:bottom w:val="single" w:sz="2" w:space="0" w:color="000000"/>
+              <w:right w:val="single" w:sz="2" w:space="0" w:color="000000"/>
+            </w:tcBorders>
+            <w:shd w:val="clear" w:color="auto" w:fill="auto"/>
+            <w:tcMar>
+              <w:top w:w="80" w:type="dxa"/>
+              <w:left w:w="80" w:type="dxa"/>
+              <w:bottom w:w="80" w:type="dxa"/>
+              <w:right w:w="80" w:type="dxa"/>
+            </w:tcMar>
+          </w:tcPr>
+          <w:p>
+            <w:hyperlink r:id="rId14" w:history="1">
+              <w:r>
+                <w:rPr>
+                  <w:rStyle w:val="Hyperlink"/>
+                </w:rPr>
+                <w:t>https://github.com/rsgc-schaffer-j/ISP-Car-game/blob/80e68d66264ebe6c8a5dd86086fb39df318645ab/Car%20park%20game/GameScene.swift#L63-L69</w:t>
+              </w:r>
+            </w:hyperlink>
+            <w:r>
+              <w:t xml:space="preserve"> </w:t>
+            </w:r>
+          </w:p>
+        </w:tc>
+      </w:tr>
+      <w:tr>
+        <w:tblPrEx>
+          <w:shd w:val="clear" w:color="auto" w:fill="auto"/>
+        </w:tblPrEx>
+        <w:trPr>
+          <w:trHeight w:val="279"/>
+        </w:trPr>
+        <w:tc>
+          <w:tcPr>
+            <w:tcW w:w="12955" w:type="dxa"/>
+            <w:tcBorders>
+              <w:top w:val="single" w:sz="2" w:space="0" w:color="000000"/>
+              <w:left w:val="single" w:sz="2" w:space="0" w:color="000000"/>
+              <w:bottom w:val="single" w:sz="2" w:space="0" w:color="000000"/>
+              <w:right w:val="single" w:sz="2" w:space="0" w:color="000000"/>
+            </w:tcBorders>
+            <w:shd w:val="clear" w:color="auto" w:fill="EEEEEE"/>
+            <w:tcMar>
+              <w:top w:w="80" w:type="dxa"/>
+              <w:left w:w="80" w:type="dxa"/>
+              <w:bottom w:w="80" w:type="dxa"/>
+              <w:right w:w="80" w:type="dxa"/>
+            </w:tcMar>
+          </w:tcPr>
+          <w:p>
+            <w:r>
+              <w:t xml:space="preserve">Explanation, loops, if </w:t>
+            </w:r>
+          </w:p>
+        </w:tc>
+      </w:tr>
+    </w:tbl>
+    <w:p>
+      <w:pPr>
+        <w:pStyle w:val="Body"/>
+        <w:rPr>
+          <w:sz w:val="20"/>
+          <w:szCs w:val="20"/>
+        </w:rPr>
+      </w:pPr>
+    </w:p>
+    <w:p>
+      <w:pPr>
+        <w:pStyle w:val="Body"/>
+        <w:rPr>
+          <w:sz w:val="20"/>
+          <w:szCs w:val="20"/>
+        </w:rPr>
+      </w:pPr>
+    </w:p>
+    <w:p>
+      <w:pPr>
+        <w:pStyle w:val="Body"/>
+        <w:rPr>
+          <w:b/>
+          <w:bCs/>
+          <w:sz w:val="20"/>
+          <w:szCs w:val="20"/>
+        </w:rPr>
+      </w:pPr>
+      <w:r>
+        <w:rPr>
+          <w:b/>
+          <w:bCs/>
+          <w:sz w:val="20"/>
+          <w:szCs w:val="20"/>
+        </w:rPr>
+        <w:t>Overall rating on this standard</w:t>
+      </w:r>
+      <w:r>
+        <w:rPr>
+          <w:sz w:val="20"/>
+          <w:szCs w:val="20"/>
+        </w:rPr>
+        <w:t xml:space="preserve">: </w:t>
+      </w:r>
+      <w:r>
+        <w:rPr>
+          <w:rFonts w:ascii="Arial Unicode MS" w:hAnsi="Arial Unicode MS"/>
+          <w:sz w:val="20"/>
+          <w:szCs w:val="20"/>
+        </w:rPr>
+        <w:t>✩</w:t>
+      </w:r>
+      <w:r>
+        <w:rPr>
+          <w:sz w:val="20"/>
+          <w:szCs w:val="20"/>
+        </w:rPr>
+        <w:t xml:space="preserve"> </w:t>
+      </w:r>
+      <w:r>
+        <w:rPr>
+          <w:rFonts w:ascii="Arial Unicode MS" w:hAnsi="Arial Unicode MS"/>
+          <w:sz w:val="20"/>
+          <w:szCs w:val="20"/>
+        </w:rPr>
+        <w:t>✩</w:t>
+      </w:r>
+      <w:r>
+        <w:rPr>
+          <w:sz w:val="20"/>
+          <w:szCs w:val="20"/>
+        </w:rPr>
+        <w:t xml:space="preserve"> </w:t>
+      </w:r>
+      <w:r>
+        <w:rPr>
+          <w:rFonts w:ascii="Arial Unicode MS" w:hAnsi="Arial Unicode MS"/>
+          <w:sz w:val="20"/>
+          <w:szCs w:val="20"/>
+        </w:rPr>
+        <w:t>✩</w:t>
+      </w:r>
+      <w:r>
+        <w:rPr>
+          <w:sz w:val="20"/>
+          <w:szCs w:val="20"/>
+        </w:rPr>
+        <w:t xml:space="preserve"> </w:t>
+      </w:r>
+      <w:r>
+        <w:rPr>
+          <w:rFonts w:ascii="Arial Unicode MS" w:hAnsi="Arial Unicode MS"/>
+          <w:sz w:val="20"/>
+          <w:szCs w:val="20"/>
+        </w:rPr>
+        <w:t>✩</w:t>
+      </w:r>
+      <w:r>
+        <w:rPr>
+          <w:sz w:val="20"/>
+          <w:szCs w:val="20"/>
+        </w:rPr>
+        <w:t xml:space="preserve"> </w:t>
+      </w:r>
+      <w:r>
+        <w:rPr>
+          <w:rFonts w:ascii="Arial Unicode MS" w:hAnsi="Arial Unicode MS"/>
+          <w:sz w:val="20"/>
+          <w:szCs w:val="20"/>
+        </w:rPr>
+        <w:t>✩</w:t>
+      </w:r>
+    </w:p>
+    <w:p>
+      <w:pPr>
+        <w:pStyle w:val="Body"/>
+        <w:rPr>
+          <w:sz w:val="20"/>
+          <w:szCs w:val="20"/>
+        </w:rPr>
+      </w:pPr>
+    </w:p>
+    <w:p>
+      <w:pPr>
+        <w:pStyle w:val="Body"/>
+        <w:rPr>
+          <w:sz w:val="20"/>
+          <w:szCs w:val="20"/>
+        </w:rPr>
+      </w:pPr>
+    </w:p>
+    <w:p>
+      <w:pPr>
+        <w:pStyle w:val="Body"/>
+        <w:rPr>
+          <w:sz w:val="20"/>
+          <w:szCs w:val="20"/>
+        </w:rPr>
+      </w:pPr>
+      <w:r>
+        <w:rPr>
+          <w:b/>
+          <w:bCs/>
+          <w:sz w:val="20"/>
+          <w:szCs w:val="20"/>
+        </w:rPr>
+        <w:t>A2.3</w:t>
+      </w:r>
+      <w:r>
+        <w:rPr>
+          <w:sz w:val="20"/>
+          <w:szCs w:val="20"/>
+        </w:rPr>
+        <w:t xml:space="preserve"> write algorithms with nested structures (e.g., to count elements in an array, calculate a total, find highest or lowest value, or perform a linear search).</w:t>
       </w:r>
     </w:p>
     <w:p>
@@ -976,7 +2509,7 @@
           </w:tcPr>
           <w:p>
             <w:r>
-              <w:t>https://github.com/rsgc-schaffer-j/ISP-Car-game/blob/56c2f20526b2dc21b49b78f6e67469b25492ff60/Car%20park%20game/GameScene.swift#L38-L48</w:t>
+              <w:t>If(if())</w:t>
             </w:r>
           </w:p>
         </w:tc>
@@ -1005,11 +2538,7 @@
               <w:right w:w="80" w:type="dxa"/>
             </w:tcMar>
           </w:tcPr>
-          <w:p>
-            <w:r>
-              <w:t>https://github.com/rsgc-schaffer-j/ISP-Car-game/blob/80e68d66264ebe6c8a5dd86086fb39df318645ab/Car%20park%20game/GameScene.swift#L49-L50</w:t>
-            </w:r>
-          </w:p>
+          <w:p/>
         </w:tc>
       </w:tr>
     </w:tbl>
@@ -1128,21 +2657,31 @@
     </w:p>
     <w:p>
       <w:pPr>
-        <w:pStyle w:val="Body"/>
-        <w:rPr>
-          <w:sz w:val="20"/>
-          <w:szCs w:val="20"/>
-        </w:rPr>
-      </w:pPr>
-    </w:p>
-    <w:p>
-      <w:pPr>
-        <w:pStyle w:val="Body"/>
-        <w:rPr>
-          <w:sz w:val="20"/>
-          <w:szCs w:val="20"/>
-        </w:rPr>
-      </w:pPr>
+        <w:pStyle w:val="Heading3"/>
+        <w:rPr>
+          <w:sz w:val="22"/>
+          <w:szCs w:val="22"/>
+        </w:rPr>
+      </w:pPr>
+      <w:r>
+        <w:t>A3. Subprograms</w:t>
+      </w:r>
+      <w:r>
+        <w:rPr>
+          <w:rFonts w:ascii="Arial Unicode MS" w:hAnsi="Arial Unicode MS"/>
+        </w:rPr>
+        <w:br/>
+      </w:r>
+      <w:r>
+        <w:t>D</w:t>
+      </w:r>
+      <w:r>
+        <w:rPr>
+          <w:sz w:val="22"/>
+          <w:szCs w:val="22"/>
+        </w:rPr>
+        <w:t>emonstrate the ability to use subprograms within computer programs;</w:t>
+      </w:r>
     </w:p>
     <w:p>
       <w:pPr>
@@ -1159,14 +2698,14 @@
           <w:sz w:val="20"/>
           <w:szCs w:val="20"/>
         </w:rPr>
-        <w:t>A1.5</w:t>
-      </w:r>
-      <w:r>
-        <w:rPr>
-          <w:sz w:val="20"/>
-          <w:szCs w:val="20"/>
-        </w:rPr>
-        <w:t xml:space="preserve"> describe the structure of one-dimensional arrays and related concepts, including elements, indexes, and bounds;</w:t>
+        <w:t>A3.1</w:t>
+      </w:r>
+      <w:r>
+        <w:rPr>
+          <w:sz w:val="20"/>
+          <w:szCs w:val="20"/>
+        </w:rPr>
+        <w:t xml:space="preserve"> demonstrate the ability to use existing sub-programs (e.g., random number generator, substring, absolute value) within computer programs; </w:t>
       </w:r>
     </w:p>
     <w:p>
@@ -1261,8 +2800,16 @@
             </w:tcMar>
           </w:tcPr>
           <w:p>
+            <w:hyperlink r:id="rId15" w:history="1">
+              <w:r>
+                <w:rPr>
+                  <w:rStyle w:val="Hyperlink"/>
+                </w:rPr>
+                <w:t>https://github.com/rsgc-schaffer-j/ISP-Car-game/blob/2b9fd2516a9827aceca93e751e869c071bf908f6/Car%20park%20game/GameScene.swift#L108</w:t>
+              </w:r>
+            </w:hyperlink>
             <w:r>
-              <w:t>https://github.com/rsgc-schaffer-j/ISP-Car-game/blob/2b9fd2516a9827aceca93e751e869c071bf908f6/Car%20park%20game/GameScene.swift#L12-L17</w:t>
+              <w:t xml:space="preserve"> </w:t>
             </w:r>
           </w:p>
         </w:tc>
@@ -1421,10 +2968,6 @@
     <w:p>
       <w:pPr>
         <w:pStyle w:val="Body"/>
-        <w:rPr>
-          <w:sz w:val="20"/>
-          <w:szCs w:val="20"/>
-        </w:rPr>
       </w:pPr>
       <w:r>
         <w:rPr>
@@ -1433,24 +2976,18 @@
           <w:sz w:val="20"/>
           <w:szCs w:val="20"/>
         </w:rPr>
-        <w:t>A1.6</w:t>
-      </w:r>
-      <w:r>
-        <w:rPr>
-          <w:sz w:val="20"/>
-          <w:szCs w:val="20"/>
-        </w:rPr>
-        <w:t xml:space="preserve"> write programs that declare, initialize, modify, and access one-dimensional arrays.</w:t>
-      </w:r>
-    </w:p>
-    <w:p>
-      <w:pPr>
-        <w:pStyle w:val="Body"/>
-        <w:rPr>
-          <w:sz w:val="20"/>
-          <w:szCs w:val="20"/>
-        </w:rPr>
-      </w:pPr>
+        <w:t>A3.2</w:t>
+      </w:r>
+      <w:r>
+        <w:rPr>
+          <w:sz w:val="20"/>
+          <w:szCs w:val="20"/>
+        </w:rPr>
+        <w:t xml:space="preserve"> write subprograms (e.g., functions, procedures) that use parameter passing and appropriate variable scope (e.g., local, global), to perform tasks within programs.</w:t>
+      </w:r>
+      <w:r>
+        <w:t xml:space="preserve"> </w:t>
+      </w:r>
     </w:p>
     <w:p>
       <w:pPr>
@@ -1690,20 +3227,15 @@
     <w:p>
       <w:pPr>
         <w:pStyle w:val="Body"/>
-        <w:rPr>
-          <w:sz w:val="20"/>
-          <w:szCs w:val="20"/>
-        </w:rPr>
-      </w:pPr>
-    </w:p>
-    <w:p>
-      <w:pPr>
-        <w:pStyle w:val="Body"/>
-        <w:rPr>
-          <w:sz w:val="20"/>
-          <w:szCs w:val="20"/>
-        </w:rPr>
-      </w:pPr>
+      </w:pPr>
+      <w:r>
+        <w:rPr>
+          <w:rFonts w:ascii="Arial Unicode MS" w:hAnsi="Arial Unicode MS"/>
+          <w:sz w:val="20"/>
+          <w:szCs w:val="20"/>
+        </w:rPr>
+        <w:br w:type="page"/>
+      </w:r>
     </w:p>
     <w:p>
       <w:pPr>
@@ -1714,7 +3246,13 @@
         </w:rPr>
       </w:pPr>
       <w:r>
-        <w:t>A2. Control Structures and Simple Algorithms</w:t>
+        <w:t xml:space="preserve">A4. </w:t>
+      </w:r>
+      <w:r>
+        <w:rPr>
+          <w:lang w:val="fr-FR"/>
+        </w:rPr>
+        <w:t>Code Maintenance</w:t>
       </w:r>
       <w:r>
         <w:rPr>
@@ -1727,13 +3265,8 @@
           <w:sz w:val="22"/>
           <w:szCs w:val="22"/>
         </w:rPr>
-        <w:t>Demonstrate the ability to use control structures and simple algorithms in computer programs;</w:t>
-      </w:r>
-    </w:p>
-    <w:p>
-      <w:pPr>
-        <w:pStyle w:val="Body"/>
-      </w:pPr>
+        <w:t>Use proper code maintenance techniques and conventions when creating computer programs.</w:t>
+      </w:r>
     </w:p>
     <w:p>
       <w:pPr>
@@ -1750,578 +3283,14 @@
           <w:sz w:val="20"/>
           <w:szCs w:val="20"/>
         </w:rPr>
-        <w:t>A2.1</w:t>
-      </w:r>
-      <w:r>
-        <w:rPr>
-          <w:sz w:val="20"/>
-          <w:szCs w:val="20"/>
-        </w:rPr>
-        <w:t xml:space="preserve"> write programs that incorporate user input, processing, and screen output;</w:t>
-      </w:r>
-    </w:p>
-    <w:p>
-      <w:pPr>
-        <w:pStyle w:val="Body"/>
-        <w:rPr>
-          <w:sz w:val="20"/>
-          <w:szCs w:val="20"/>
-        </w:rPr>
-      </w:pPr>
-    </w:p>
-    <w:tbl>
-      <w:tblPr>
-        <w:tblW w:w="12955" w:type="dxa"/>
-        <w:tblInd w:w="108" w:type="dxa"/>
-        <w:tblBorders>
-          <w:top w:val="single" w:sz="2" w:space="0" w:color="000000"/>
-          <w:left w:val="single" w:sz="2" w:space="0" w:color="000000"/>
-          <w:bottom w:val="single" w:sz="2" w:space="0" w:color="000000"/>
-          <w:right w:val="single" w:sz="2" w:space="0" w:color="000000"/>
-          <w:insideH w:val="single" w:sz="2" w:space="0" w:color="000000"/>
-          <w:insideV w:val="single" w:sz="2" w:space="0" w:color="000000"/>
-        </w:tblBorders>
-        <w:shd w:val="clear" w:color="auto" w:fill="BDC0BF"/>
-        <w:tblLayout w:type="fixed"/>
-        <w:tblLook w:val="04A0" w:firstRow="1" w:lastRow="0" w:firstColumn="1" w:lastColumn="0" w:noHBand="0" w:noVBand="1"/>
-      </w:tblPr>
-      <w:tblGrid>
-        <w:gridCol w:w="12955"/>
-      </w:tblGrid>
-      <w:tr>
-        <w:trPr>
-          <w:trHeight w:val="279"/>
-          <w:tblHeader/>
-        </w:trPr>
-        <w:tc>
-          <w:tcPr>
-            <w:tcW w:w="12955" w:type="dxa"/>
-            <w:tcBorders>
-              <w:top w:val="single" w:sz="2" w:space="0" w:color="000000"/>
-              <w:left w:val="single" w:sz="2" w:space="0" w:color="000000"/>
-              <w:bottom w:val="single" w:sz="4" w:space="0" w:color="000000"/>
-              <w:right w:val="single" w:sz="2" w:space="0" w:color="000000"/>
-            </w:tcBorders>
-            <w:shd w:val="clear" w:color="auto" w:fill="BDC0BF"/>
-            <w:tcMar>
-              <w:top w:w="80" w:type="dxa"/>
-              <w:left w:w="80" w:type="dxa"/>
-              <w:bottom w:w="80" w:type="dxa"/>
-              <w:right w:w="80" w:type="dxa"/>
-            </w:tcMar>
-          </w:tcPr>
-          <w:p>
-            <w:pPr>
-              <w:pStyle w:val="TableStyle1"/>
-            </w:pPr>
-            <w:r>
-              <w:t>Evidence:</w:t>
-            </w:r>
-            <w:r>
-              <w:rPr>
-                <w:b w:val="0"/>
-                <w:bCs w:val="0"/>
-              </w:rPr>
-              <w:t xml:space="preserve"> provide link(s) where possible, optionally provide brief explanatory text, add rows as needed</w:t>
-            </w:r>
-          </w:p>
-        </w:tc>
-      </w:tr>
-      <w:tr>
-        <w:tblPrEx>
-          <w:shd w:val="clear" w:color="auto" w:fill="auto"/>
-        </w:tblPrEx>
-        <w:trPr>
-          <w:trHeight w:val="279"/>
-        </w:trPr>
-        <w:tc>
-          <w:tcPr>
-            <w:tcW w:w="12955" w:type="dxa"/>
-            <w:tcBorders>
-              <w:top w:val="single" w:sz="4" w:space="0" w:color="000000"/>
-              <w:left w:val="single" w:sz="2" w:space="0" w:color="000000"/>
-              <w:bottom w:val="single" w:sz="2" w:space="0" w:color="000000"/>
-              <w:right w:val="single" w:sz="2" w:space="0" w:color="000000"/>
-            </w:tcBorders>
-            <w:shd w:val="clear" w:color="auto" w:fill="auto"/>
-            <w:tcMar>
-              <w:top w:w="80" w:type="dxa"/>
-              <w:left w:w="80" w:type="dxa"/>
-              <w:bottom w:w="80" w:type="dxa"/>
-              <w:right w:w="80" w:type="dxa"/>
-            </w:tcMar>
-          </w:tcPr>
-          <w:p>
-            <w:r>
-              <w:t>https://github.com/rsgc-schaffer-j/ISP-Car-game/blob/80e68d66264ebe6c8a5dd86086fb39df318645ab/Car%20park%20game/GameScene.swift#L73-L121</w:t>
-            </w:r>
-          </w:p>
-        </w:tc>
-      </w:tr>
-      <w:tr>
-        <w:tblPrEx>
-          <w:shd w:val="clear" w:color="auto" w:fill="auto"/>
-        </w:tblPrEx>
-        <w:trPr>
-          <w:trHeight w:val="279"/>
-        </w:trPr>
-        <w:tc>
-          <w:tcPr>
-            <w:tcW w:w="12955" w:type="dxa"/>
-            <w:tcBorders>
-              <w:top w:val="single" w:sz="2" w:space="0" w:color="000000"/>
-              <w:left w:val="single" w:sz="2" w:space="0" w:color="000000"/>
-              <w:bottom w:val="single" w:sz="2" w:space="0" w:color="000000"/>
-              <w:right w:val="single" w:sz="2" w:space="0" w:color="000000"/>
-            </w:tcBorders>
-            <w:shd w:val="clear" w:color="auto" w:fill="EEEEEE"/>
-            <w:tcMar>
-              <w:top w:w="80" w:type="dxa"/>
-              <w:left w:w="80" w:type="dxa"/>
-              <w:bottom w:w="80" w:type="dxa"/>
-              <w:right w:w="80" w:type="dxa"/>
-            </w:tcMar>
-          </w:tcPr>
-          <w:p/>
-        </w:tc>
-      </w:tr>
-    </w:tbl>
-    <w:p>
-      <w:pPr>
-        <w:pStyle w:val="Body"/>
-        <w:rPr>
-          <w:sz w:val="20"/>
-          <w:szCs w:val="20"/>
-        </w:rPr>
-      </w:pPr>
-    </w:p>
-    <w:p>
-      <w:pPr>
-        <w:pStyle w:val="Body"/>
-        <w:rPr>
-          <w:sz w:val="20"/>
-          <w:szCs w:val="20"/>
-        </w:rPr>
-      </w:pPr>
-    </w:p>
-    <w:p>
-      <w:pPr>
-        <w:pStyle w:val="Body"/>
-        <w:rPr>
-          <w:b/>
-          <w:bCs/>
-          <w:sz w:val="20"/>
-          <w:szCs w:val="20"/>
-        </w:rPr>
-      </w:pPr>
-      <w:r>
-        <w:rPr>
-          <w:b/>
-          <w:bCs/>
-          <w:sz w:val="20"/>
-          <w:szCs w:val="20"/>
-        </w:rPr>
-        <w:t>Overall rating on this standard</w:t>
-      </w:r>
-      <w:r>
-        <w:rPr>
-          <w:sz w:val="20"/>
-          <w:szCs w:val="20"/>
-        </w:rPr>
-        <w:t xml:space="preserve">: </w:t>
-      </w:r>
-      <w:r>
-        <w:rPr>
-          <w:rFonts w:ascii="Arial Unicode MS" w:hAnsi="Arial Unicode MS"/>
-          <w:sz w:val="20"/>
-          <w:szCs w:val="20"/>
-        </w:rPr>
-        <w:t>✩</w:t>
-      </w:r>
-      <w:r>
-        <w:rPr>
-          <w:sz w:val="20"/>
-          <w:szCs w:val="20"/>
-        </w:rPr>
-        <w:t xml:space="preserve"> </w:t>
-      </w:r>
-      <w:r>
-        <w:rPr>
-          <w:rFonts w:ascii="Arial Unicode MS" w:hAnsi="Arial Unicode MS"/>
-          <w:sz w:val="20"/>
-          <w:szCs w:val="20"/>
-        </w:rPr>
-        <w:t>✩</w:t>
-      </w:r>
-      <w:r>
-        <w:rPr>
-          <w:sz w:val="20"/>
-          <w:szCs w:val="20"/>
-        </w:rPr>
-        <w:t xml:space="preserve"> </w:t>
-      </w:r>
-      <w:r>
-        <w:rPr>
-          <w:rFonts w:ascii="Arial Unicode MS" w:hAnsi="Arial Unicode MS"/>
-          <w:sz w:val="20"/>
-          <w:szCs w:val="20"/>
-        </w:rPr>
-        <w:t>✩</w:t>
-      </w:r>
-      <w:r>
-        <w:rPr>
-          <w:sz w:val="20"/>
-          <w:szCs w:val="20"/>
-        </w:rPr>
-        <w:t xml:space="preserve"> </w:t>
-      </w:r>
-      <w:r>
-        <w:rPr>
-          <w:rFonts w:ascii="Arial Unicode MS" w:hAnsi="Arial Unicode MS"/>
-          <w:sz w:val="20"/>
-          <w:szCs w:val="20"/>
-        </w:rPr>
-        <w:t>✩</w:t>
-      </w:r>
-      <w:r>
-        <w:rPr>
-          <w:sz w:val="20"/>
-          <w:szCs w:val="20"/>
-        </w:rPr>
-        <w:t xml:space="preserve"> </w:t>
-      </w:r>
-      <w:r>
-        <w:rPr>
-          <w:rFonts w:ascii="Arial Unicode MS" w:hAnsi="Arial Unicode MS"/>
-          <w:sz w:val="20"/>
-          <w:szCs w:val="20"/>
-        </w:rPr>
-        <w:t>✩</w:t>
-      </w:r>
-    </w:p>
-    <w:p>
-      <w:pPr>
-        <w:pStyle w:val="Body"/>
-        <w:rPr>
-          <w:sz w:val="20"/>
-          <w:szCs w:val="20"/>
-        </w:rPr>
-      </w:pPr>
-    </w:p>
-    <w:p>
-      <w:pPr>
-        <w:pStyle w:val="Body"/>
-        <w:rPr>
-          <w:sz w:val="20"/>
-          <w:szCs w:val="20"/>
-        </w:rPr>
-      </w:pPr>
-    </w:p>
-    <w:p>
-      <w:pPr>
-        <w:pStyle w:val="Body"/>
-        <w:rPr>
-          <w:sz w:val="20"/>
-          <w:szCs w:val="20"/>
-        </w:rPr>
-      </w:pPr>
-      <w:r>
-        <w:rPr>
-          <w:b/>
-          <w:bCs/>
-          <w:sz w:val="20"/>
-          <w:szCs w:val="20"/>
-        </w:rPr>
-        <w:t>A2.2</w:t>
-      </w:r>
-      <w:r>
-        <w:rPr>
-          <w:sz w:val="20"/>
-          <w:szCs w:val="20"/>
-        </w:rPr>
-        <w:t xml:space="preserve"> use sequence, selection, and repetition control structures to create programming solutions;</w:t>
-      </w:r>
-    </w:p>
-    <w:p>
-      <w:pPr>
-        <w:pStyle w:val="Body"/>
-        <w:rPr>
-          <w:sz w:val="20"/>
-          <w:szCs w:val="20"/>
-        </w:rPr>
-      </w:pPr>
-    </w:p>
-    <w:tbl>
-      <w:tblPr>
-        <w:tblW w:w="12955" w:type="dxa"/>
-        <w:tblInd w:w="108" w:type="dxa"/>
-        <w:tblBorders>
-          <w:top w:val="single" w:sz="2" w:space="0" w:color="000000"/>
-          <w:left w:val="single" w:sz="2" w:space="0" w:color="000000"/>
-          <w:bottom w:val="single" w:sz="2" w:space="0" w:color="000000"/>
-          <w:right w:val="single" w:sz="2" w:space="0" w:color="000000"/>
-          <w:insideH w:val="single" w:sz="2" w:space="0" w:color="000000"/>
-          <w:insideV w:val="single" w:sz="2" w:space="0" w:color="000000"/>
-        </w:tblBorders>
-        <w:shd w:val="clear" w:color="auto" w:fill="BDC0BF"/>
-        <w:tblLayout w:type="fixed"/>
-        <w:tblLook w:val="04A0" w:firstRow="1" w:lastRow="0" w:firstColumn="1" w:lastColumn="0" w:noHBand="0" w:noVBand="1"/>
-      </w:tblPr>
-      <w:tblGrid>
-        <w:gridCol w:w="12955"/>
-      </w:tblGrid>
-      <w:tr>
-        <w:trPr>
-          <w:trHeight w:val="279"/>
-          <w:tblHeader/>
-        </w:trPr>
-        <w:tc>
-          <w:tcPr>
-            <w:tcW w:w="12955" w:type="dxa"/>
-            <w:tcBorders>
-              <w:top w:val="single" w:sz="2" w:space="0" w:color="000000"/>
-              <w:left w:val="single" w:sz="2" w:space="0" w:color="000000"/>
-              <w:bottom w:val="single" w:sz="4" w:space="0" w:color="000000"/>
-              <w:right w:val="single" w:sz="2" w:space="0" w:color="000000"/>
-            </w:tcBorders>
-            <w:shd w:val="clear" w:color="auto" w:fill="BDC0BF"/>
-            <w:tcMar>
-              <w:top w:w="80" w:type="dxa"/>
-              <w:left w:w="80" w:type="dxa"/>
-              <w:bottom w:w="80" w:type="dxa"/>
-              <w:right w:w="80" w:type="dxa"/>
-            </w:tcMar>
-          </w:tcPr>
-          <w:p>
-            <w:pPr>
-              <w:pStyle w:val="TableStyle1"/>
-            </w:pPr>
-            <w:r>
-              <w:t>Evidence:</w:t>
-            </w:r>
-            <w:r>
-              <w:rPr>
-                <w:b w:val="0"/>
-                <w:bCs w:val="0"/>
-              </w:rPr>
-              <w:t xml:space="preserve"> provide link(s) where possible, optionally provide brief explanatory text, add rows as needed</w:t>
-            </w:r>
-          </w:p>
-        </w:tc>
-      </w:tr>
-      <w:tr>
-        <w:tblPrEx>
-          <w:shd w:val="clear" w:color="auto" w:fill="auto"/>
-        </w:tblPrEx>
-        <w:trPr>
-          <w:trHeight w:val="279"/>
-        </w:trPr>
-        <w:tc>
-          <w:tcPr>
-            <w:tcW w:w="12955" w:type="dxa"/>
-            <w:tcBorders>
-              <w:top w:val="single" w:sz="4" w:space="0" w:color="000000"/>
-              <w:left w:val="single" w:sz="2" w:space="0" w:color="000000"/>
-              <w:bottom w:val="single" w:sz="2" w:space="0" w:color="000000"/>
-              <w:right w:val="single" w:sz="2" w:space="0" w:color="000000"/>
-            </w:tcBorders>
-            <w:shd w:val="clear" w:color="auto" w:fill="auto"/>
-            <w:tcMar>
-              <w:top w:w="80" w:type="dxa"/>
-              <w:left w:w="80" w:type="dxa"/>
-              <w:bottom w:w="80" w:type="dxa"/>
-              <w:right w:w="80" w:type="dxa"/>
-            </w:tcMar>
-          </w:tcPr>
-          <w:p>
-            <w:r>
-              <w:t>https://github.com/rsgc-schaffer-j/ISP-Car-game/blob/80e68d66264ebe6c8a5dd86086fb39df318645ab/Car%20park%20game/GameScene.swift#L63-L69</w:t>
-            </w:r>
-          </w:p>
-        </w:tc>
-      </w:tr>
-      <w:tr>
-        <w:tblPrEx>
-          <w:shd w:val="clear" w:color="auto" w:fill="auto"/>
-        </w:tblPrEx>
-        <w:trPr>
-          <w:trHeight w:val="279"/>
-        </w:trPr>
-        <w:tc>
-          <w:tcPr>
-            <w:tcW w:w="12955" w:type="dxa"/>
-            <w:tcBorders>
-              <w:top w:val="single" w:sz="2" w:space="0" w:color="000000"/>
-              <w:left w:val="single" w:sz="2" w:space="0" w:color="000000"/>
-              <w:bottom w:val="single" w:sz="2" w:space="0" w:color="000000"/>
-              <w:right w:val="single" w:sz="2" w:space="0" w:color="000000"/>
-            </w:tcBorders>
-            <w:shd w:val="clear" w:color="auto" w:fill="EEEEEE"/>
-            <w:tcMar>
-              <w:top w:w="80" w:type="dxa"/>
-              <w:left w:w="80" w:type="dxa"/>
-              <w:bottom w:w="80" w:type="dxa"/>
-              <w:right w:w="80" w:type="dxa"/>
-            </w:tcMar>
-          </w:tcPr>
-          <w:p/>
-        </w:tc>
-      </w:tr>
-    </w:tbl>
-    <w:p>
-      <w:pPr>
-        <w:pStyle w:val="Body"/>
-        <w:rPr>
-          <w:sz w:val="20"/>
-          <w:szCs w:val="20"/>
-        </w:rPr>
-      </w:pPr>
-    </w:p>
-    <w:p>
-      <w:pPr>
-        <w:pStyle w:val="Body"/>
-        <w:rPr>
-          <w:sz w:val="20"/>
-          <w:szCs w:val="20"/>
-        </w:rPr>
-      </w:pPr>
-    </w:p>
-    <w:p>
-      <w:pPr>
-        <w:pStyle w:val="Body"/>
-        <w:rPr>
-          <w:b/>
-          <w:bCs/>
-          <w:sz w:val="20"/>
-          <w:szCs w:val="20"/>
-        </w:rPr>
-      </w:pPr>
-      <w:r>
-        <w:rPr>
-          <w:b/>
-          <w:bCs/>
-          <w:sz w:val="20"/>
-          <w:szCs w:val="20"/>
-        </w:rPr>
-        <w:t>Overall rating on this standard</w:t>
-      </w:r>
-      <w:r>
-        <w:rPr>
-          <w:sz w:val="20"/>
-          <w:szCs w:val="20"/>
-        </w:rPr>
-        <w:t xml:space="preserve">: </w:t>
-      </w:r>
-      <w:r>
-        <w:rPr>
-          <w:rFonts w:ascii="Arial Unicode MS" w:hAnsi="Arial Unicode MS"/>
-          <w:sz w:val="20"/>
-          <w:szCs w:val="20"/>
-        </w:rPr>
-        <w:t>✩</w:t>
-      </w:r>
-      <w:r>
-        <w:rPr>
-          <w:sz w:val="20"/>
-          <w:szCs w:val="20"/>
-        </w:rPr>
-        <w:t xml:space="preserve"> </w:t>
-      </w:r>
-      <w:r>
-        <w:rPr>
-          <w:rFonts w:ascii="Arial Unicode MS" w:hAnsi="Arial Unicode MS"/>
-          <w:sz w:val="20"/>
-          <w:szCs w:val="20"/>
-        </w:rPr>
-        <w:t>✩</w:t>
-      </w:r>
-      <w:r>
-        <w:rPr>
-          <w:sz w:val="20"/>
-          <w:szCs w:val="20"/>
-        </w:rPr>
-        <w:t xml:space="preserve"> </w:t>
-      </w:r>
-      <w:r>
-        <w:rPr>
-          <w:rFonts w:ascii="Arial Unicode MS" w:hAnsi="Arial Unicode MS"/>
-          <w:sz w:val="20"/>
-          <w:szCs w:val="20"/>
-        </w:rPr>
-        <w:t>✩</w:t>
-      </w:r>
-      <w:r>
-        <w:rPr>
-          <w:sz w:val="20"/>
-          <w:szCs w:val="20"/>
-        </w:rPr>
-        <w:t xml:space="preserve"> </w:t>
-      </w:r>
-      <w:r>
-        <w:rPr>
-          <w:rFonts w:ascii="Arial Unicode MS" w:hAnsi="Arial Unicode MS"/>
-          <w:sz w:val="20"/>
-          <w:szCs w:val="20"/>
-        </w:rPr>
-        <w:t>✩</w:t>
-      </w:r>
-      <w:r>
-        <w:rPr>
-          <w:sz w:val="20"/>
-          <w:szCs w:val="20"/>
-        </w:rPr>
-        <w:t xml:space="preserve"> </w:t>
-      </w:r>
-      <w:r>
-        <w:rPr>
-          <w:rFonts w:ascii="Arial Unicode MS" w:hAnsi="Arial Unicode MS"/>
-          <w:sz w:val="20"/>
-          <w:szCs w:val="20"/>
-        </w:rPr>
-        <w:t>✩</w:t>
-      </w:r>
-    </w:p>
-    <w:p>
-      <w:pPr>
-        <w:pStyle w:val="Body"/>
-        <w:rPr>
-          <w:sz w:val="20"/>
-          <w:szCs w:val="20"/>
-        </w:rPr>
-      </w:pPr>
-    </w:p>
-    <w:p>
-      <w:pPr>
-        <w:pStyle w:val="Body"/>
-        <w:rPr>
-          <w:sz w:val="20"/>
-          <w:szCs w:val="20"/>
-        </w:rPr>
-      </w:pPr>
-    </w:p>
-    <w:p>
-      <w:pPr>
-        <w:pStyle w:val="Body"/>
-        <w:rPr>
-          <w:sz w:val="20"/>
-          <w:szCs w:val="20"/>
-        </w:rPr>
-      </w:pPr>
-      <w:r>
-        <w:rPr>
-          <w:b/>
-          <w:bCs/>
-          <w:sz w:val="20"/>
-          <w:szCs w:val="20"/>
-        </w:rPr>
-        <w:t>A2.3</w:t>
-      </w:r>
-      <w:r>
-        <w:rPr>
-          <w:sz w:val="20"/>
-          <w:szCs w:val="20"/>
-        </w:rPr>
-        <w:t xml:space="preserve"> write algorithms with nested structures (e.g., to count elements in an array, calculate a total, find highest or lowest value, or perform a linear search).</w:t>
+        <w:t>A4.1</w:t>
+      </w:r>
+      <w:r>
+        <w:rPr>
+          <w:sz w:val="20"/>
+          <w:szCs w:val="20"/>
+        </w:rPr>
+        <w:t xml:space="preserve"> demonstrate the ability to identify and correct syntax, logic, and run-time errors in computer programs;</w:t>
       </w:r>
     </w:p>
     <w:p>
@@ -2561,31 +3530,12 @@
     </w:p>
     <w:p>
       <w:pPr>
-        <w:pStyle w:val="Heading3"/>
-        <w:rPr>
-          <w:sz w:val="22"/>
-          <w:szCs w:val="22"/>
-        </w:rPr>
-      </w:pPr>
-      <w:r>
-        <w:t>A3. Subprograms</w:t>
-      </w:r>
-      <w:r>
-        <w:rPr>
-          <w:rFonts w:ascii="Arial Unicode MS" w:hAnsi="Arial Unicode MS"/>
-        </w:rPr>
-        <w:br/>
-      </w:r>
-      <w:r>
-        <w:t>D</w:t>
-      </w:r>
-      <w:r>
-        <w:rPr>
-          <w:sz w:val="22"/>
-          <w:szCs w:val="22"/>
-        </w:rPr>
-        <w:t>emonstrate the ability to use subprograms within computer programs;</w:t>
-      </w:r>
+        <w:pStyle w:val="Body"/>
+        <w:rPr>
+          <w:sz w:val="20"/>
+          <w:szCs w:val="20"/>
+        </w:rPr>
+      </w:pPr>
     </w:p>
     <w:p>
       <w:pPr>
@@ -2602,14 +3552,22 @@
           <w:sz w:val="20"/>
           <w:szCs w:val="20"/>
         </w:rPr>
-        <w:t>A3.1</w:t>
-      </w:r>
-      <w:r>
-        <w:rPr>
-          <w:sz w:val="20"/>
-          <w:szCs w:val="20"/>
-        </w:rPr>
-        <w:t xml:space="preserve"> demonstrate the ability to use existing sub-programs (e.g., random number generator, substring, absolute value) within computer programs; </w:t>
+        <w:t>A4.2</w:t>
+      </w:r>
+      <w:r>
+        <w:rPr>
+          <w:sz w:val="20"/>
+          <w:szCs w:val="20"/>
+        </w:rPr>
+        <w:t xml:space="preserve"> use workplace and professional conventions (e.g., naming, indenting, commenting) correctly to write programs and internal documentation; </w:t>
+      </w:r>
+      <w:r>
+        <w:rPr>
+          <w:sz w:val="20"/>
+          <w:szCs w:val="20"/>
+        </w:rPr>
+        <w:br/>
+        <w:t xml:space="preserve">        (also includes use of source control)</w:t>
       </w:r>
     </w:p>
     <w:p>
@@ -2704,8 +3662,16 @@
             </w:tcMar>
           </w:tcPr>
           <w:p>
+            <w:hyperlink r:id="rId16" w:history="1">
+              <w:r>
+                <w:rPr>
+                  <w:rStyle w:val="Hyperlink"/>
+                </w:rPr>
+                <w:t>https://github.com/rsgc-schaffer-j/ISP-Car-game/blob/2b9fd2516a9827aceca93e751e869c071bf908f6/Car%20park%20game/GameScene.swift#L20-L25</w:t>
+              </w:r>
+            </w:hyperlink>
             <w:r>
-              <w:t>https://github.com/rsgc-schaffer-j/ISP-Car-game/blob/2b9fd2516a9827aceca93e751e869c071bf908f6/Car%20park%20game/GameScene.swift#L108</w:t>
+              <w:t xml:space="preserve"> </w:t>
             </w:r>
           </w:p>
         </w:tc>
@@ -2827,43 +3793,23 @@
         </w:rPr>
         <w:t xml:space="preserve"> </w:t>
       </w:r>
-      <w:r>
-        <w:rPr>
-          <w:rFonts w:ascii="Arial Unicode MS" w:hAnsi="Arial Unicode MS"/>
-          <w:sz w:val="20"/>
-          <w:szCs w:val="20"/>
-        </w:rPr>
-        <w:t>✩</w:t>
-      </w:r>
-      <w:r>
-        <w:rPr>
-          <w:sz w:val="20"/>
-          <w:szCs w:val="20"/>
-        </w:rPr>
-        <w:t xml:space="preserve"> </w:t>
-      </w:r>
-    </w:p>
-    <w:p>
-      <w:pPr>
-        <w:pStyle w:val="Body"/>
-        <w:rPr>
-          <w:sz w:val="20"/>
-          <w:szCs w:val="20"/>
-        </w:rPr>
-      </w:pPr>
-    </w:p>
-    <w:p>
-      <w:pPr>
-        <w:pStyle w:val="Body"/>
-        <w:rPr>
-          <w:sz w:val="20"/>
-          <w:szCs w:val="20"/>
-        </w:rPr>
-      </w:pPr>
-    </w:p>
-    <w:p>
-      <w:pPr>
-        <w:pStyle w:val="Body"/>
+    </w:p>
+    <w:p>
+      <w:pPr>
+        <w:pStyle w:val="Body"/>
+        <w:rPr>
+          <w:sz w:val="20"/>
+          <w:szCs w:val="20"/>
+        </w:rPr>
+      </w:pPr>
+    </w:p>
+    <w:p>
+      <w:pPr>
+        <w:pStyle w:val="Body"/>
+        <w:rPr>
+          <w:sz w:val="20"/>
+          <w:szCs w:val="20"/>
+        </w:rPr>
       </w:pPr>
       <w:r>
         <w:rPr>
@@ -2872,17 +3818,14 @@
           <w:sz w:val="20"/>
           <w:szCs w:val="20"/>
         </w:rPr>
-        <w:t>A3.2</w:t>
-      </w:r>
-      <w:r>
-        <w:rPr>
-          <w:sz w:val="20"/>
-          <w:szCs w:val="20"/>
-        </w:rPr>
-        <w:t xml:space="preserve"> write subprograms (e.g., functions, procedures) that use parameter passing and appropriate variable scope (e.g., local, global), to perform tasks within programs.</w:t>
-      </w:r>
-      <w:r>
-        <w:t xml:space="preserve"> </w:t>
+        <w:t>A4.3</w:t>
+      </w:r>
+      <w:r>
+        <w:rPr>
+          <w:sz w:val="20"/>
+          <w:szCs w:val="20"/>
+        </w:rPr>
+        <w:t xml:space="preserve"> demonstrate the ability to interpret error messages displayed by programming tools (e.g., compiler, debugging tool), at different times during the software development process (e.g., writing, compilation, testing);</w:t>
       </w:r>
     </w:p>
     <w:p>
@@ -3123,837 +4066,6 @@
     <w:p>
       <w:pPr>
         <w:pStyle w:val="Body"/>
-      </w:pPr>
-      <w:r>
-        <w:rPr>
-          <w:rFonts w:ascii="Arial Unicode MS" w:hAnsi="Arial Unicode MS"/>
-          <w:sz w:val="20"/>
-          <w:szCs w:val="20"/>
-        </w:rPr>
-        <w:br w:type="page"/>
-      </w:r>
-    </w:p>
-    <w:p>
-      <w:pPr>
-        <w:pStyle w:val="Heading3"/>
-        <w:rPr>
-          <w:sz w:val="22"/>
-          <w:szCs w:val="22"/>
-        </w:rPr>
-      </w:pPr>
-      <w:r>
-        <w:t xml:space="preserve">A4. </w:t>
-      </w:r>
-      <w:r>
-        <w:rPr>
-          <w:lang w:val="fr-FR"/>
-        </w:rPr>
-        <w:t>Code Maintenance</w:t>
-      </w:r>
-      <w:r>
-        <w:rPr>
-          <w:rFonts w:ascii="Arial Unicode MS" w:hAnsi="Arial Unicode MS"/>
-        </w:rPr>
-        <w:br/>
-      </w:r>
-      <w:r>
-        <w:rPr>
-          <w:sz w:val="22"/>
-          <w:szCs w:val="22"/>
-        </w:rPr>
-        <w:t>Use proper code maintenance techniques and conventions when creating computer programs.</w:t>
-      </w:r>
-    </w:p>
-    <w:p>
-      <w:pPr>
-        <w:pStyle w:val="Body"/>
-        <w:rPr>
-          <w:sz w:val="20"/>
-          <w:szCs w:val="20"/>
-        </w:rPr>
-      </w:pPr>
-      <w:r>
-        <w:rPr>
-          <w:b/>
-          <w:bCs/>
-          <w:sz w:val="20"/>
-          <w:szCs w:val="20"/>
-        </w:rPr>
-        <w:t>A4.1</w:t>
-      </w:r>
-      <w:r>
-        <w:rPr>
-          <w:sz w:val="20"/>
-          <w:szCs w:val="20"/>
-        </w:rPr>
-        <w:t xml:space="preserve"> demonstrate the ability to identify and correct syntax, logic, and run-time errors in computer programs;</w:t>
-      </w:r>
-    </w:p>
-    <w:p>
-      <w:pPr>
-        <w:pStyle w:val="Body"/>
-        <w:rPr>
-          <w:sz w:val="20"/>
-          <w:szCs w:val="20"/>
-        </w:rPr>
-      </w:pPr>
-    </w:p>
-    <w:tbl>
-      <w:tblPr>
-        <w:tblW w:w="12955" w:type="dxa"/>
-        <w:tblInd w:w="108" w:type="dxa"/>
-        <w:tblBorders>
-          <w:top w:val="single" w:sz="2" w:space="0" w:color="000000"/>
-          <w:left w:val="single" w:sz="2" w:space="0" w:color="000000"/>
-          <w:bottom w:val="single" w:sz="2" w:space="0" w:color="000000"/>
-          <w:right w:val="single" w:sz="2" w:space="0" w:color="000000"/>
-          <w:insideH w:val="single" w:sz="2" w:space="0" w:color="000000"/>
-          <w:insideV w:val="single" w:sz="2" w:space="0" w:color="000000"/>
-        </w:tblBorders>
-        <w:shd w:val="clear" w:color="auto" w:fill="BDC0BF"/>
-        <w:tblLayout w:type="fixed"/>
-        <w:tblLook w:val="04A0" w:firstRow="1" w:lastRow="0" w:firstColumn="1" w:lastColumn="0" w:noHBand="0" w:noVBand="1"/>
-      </w:tblPr>
-      <w:tblGrid>
-        <w:gridCol w:w="12955"/>
-      </w:tblGrid>
-      <w:tr>
-        <w:trPr>
-          <w:trHeight w:val="279"/>
-          <w:tblHeader/>
-        </w:trPr>
-        <w:tc>
-          <w:tcPr>
-            <w:tcW w:w="12955" w:type="dxa"/>
-            <w:tcBorders>
-              <w:top w:val="single" w:sz="2" w:space="0" w:color="000000"/>
-              <w:left w:val="single" w:sz="2" w:space="0" w:color="000000"/>
-              <w:bottom w:val="single" w:sz="4" w:space="0" w:color="000000"/>
-              <w:right w:val="single" w:sz="2" w:space="0" w:color="000000"/>
-            </w:tcBorders>
-            <w:shd w:val="clear" w:color="auto" w:fill="BDC0BF"/>
-            <w:tcMar>
-              <w:top w:w="80" w:type="dxa"/>
-              <w:left w:w="80" w:type="dxa"/>
-              <w:bottom w:w="80" w:type="dxa"/>
-              <w:right w:w="80" w:type="dxa"/>
-            </w:tcMar>
-          </w:tcPr>
-          <w:p>
-            <w:pPr>
-              <w:pStyle w:val="TableStyle1"/>
-            </w:pPr>
-            <w:r>
-              <w:t>Evidence:</w:t>
-            </w:r>
-            <w:r>
-              <w:rPr>
-                <w:b w:val="0"/>
-                <w:bCs w:val="0"/>
-              </w:rPr>
-              <w:t xml:space="preserve"> provide link(s) where possible, optionally provide brief explanatory text, add rows as needed</w:t>
-            </w:r>
-          </w:p>
-        </w:tc>
-      </w:tr>
-      <w:tr>
-        <w:tblPrEx>
-          <w:shd w:val="clear" w:color="auto" w:fill="auto"/>
-        </w:tblPrEx>
-        <w:trPr>
-          <w:trHeight w:val="279"/>
-        </w:trPr>
-        <w:tc>
-          <w:tcPr>
-            <w:tcW w:w="12955" w:type="dxa"/>
-            <w:tcBorders>
-              <w:top w:val="single" w:sz="4" w:space="0" w:color="000000"/>
-              <w:left w:val="single" w:sz="2" w:space="0" w:color="000000"/>
-              <w:bottom w:val="single" w:sz="2" w:space="0" w:color="000000"/>
-              <w:right w:val="single" w:sz="2" w:space="0" w:color="000000"/>
-            </w:tcBorders>
-            <w:shd w:val="clear" w:color="auto" w:fill="auto"/>
-            <w:tcMar>
-              <w:top w:w="80" w:type="dxa"/>
-              <w:left w:w="80" w:type="dxa"/>
-              <w:bottom w:w="80" w:type="dxa"/>
-              <w:right w:w="80" w:type="dxa"/>
-            </w:tcMar>
-          </w:tcPr>
-          <w:p/>
-        </w:tc>
-      </w:tr>
-      <w:tr>
-        <w:tblPrEx>
-          <w:shd w:val="clear" w:color="auto" w:fill="auto"/>
-        </w:tblPrEx>
-        <w:trPr>
-          <w:trHeight w:val="279"/>
-        </w:trPr>
-        <w:tc>
-          <w:tcPr>
-            <w:tcW w:w="12955" w:type="dxa"/>
-            <w:tcBorders>
-              <w:top w:val="single" w:sz="2" w:space="0" w:color="000000"/>
-              <w:left w:val="single" w:sz="2" w:space="0" w:color="000000"/>
-              <w:bottom w:val="single" w:sz="2" w:space="0" w:color="000000"/>
-              <w:right w:val="single" w:sz="2" w:space="0" w:color="000000"/>
-            </w:tcBorders>
-            <w:shd w:val="clear" w:color="auto" w:fill="EEEEEE"/>
-            <w:tcMar>
-              <w:top w:w="80" w:type="dxa"/>
-              <w:left w:w="80" w:type="dxa"/>
-              <w:bottom w:w="80" w:type="dxa"/>
-              <w:right w:w="80" w:type="dxa"/>
-            </w:tcMar>
-          </w:tcPr>
-          <w:p/>
-        </w:tc>
-      </w:tr>
-    </w:tbl>
-    <w:p>
-      <w:pPr>
-        <w:pStyle w:val="Body"/>
-        <w:rPr>
-          <w:sz w:val="20"/>
-          <w:szCs w:val="20"/>
-        </w:rPr>
-      </w:pPr>
-    </w:p>
-    <w:p>
-      <w:pPr>
-        <w:pStyle w:val="Body"/>
-        <w:rPr>
-          <w:sz w:val="20"/>
-          <w:szCs w:val="20"/>
-        </w:rPr>
-      </w:pPr>
-    </w:p>
-    <w:p>
-      <w:pPr>
-        <w:pStyle w:val="Body"/>
-        <w:rPr>
-          <w:b/>
-          <w:bCs/>
-          <w:sz w:val="20"/>
-          <w:szCs w:val="20"/>
-        </w:rPr>
-      </w:pPr>
-      <w:r>
-        <w:rPr>
-          <w:b/>
-          <w:bCs/>
-          <w:sz w:val="20"/>
-          <w:szCs w:val="20"/>
-        </w:rPr>
-        <w:t>Overall rating on this standard</w:t>
-      </w:r>
-      <w:r>
-        <w:rPr>
-          <w:sz w:val="20"/>
-          <w:szCs w:val="20"/>
-        </w:rPr>
-        <w:t xml:space="preserve">: </w:t>
-      </w:r>
-      <w:r>
-        <w:rPr>
-          <w:rFonts w:ascii="Arial Unicode MS" w:hAnsi="Arial Unicode MS"/>
-          <w:sz w:val="20"/>
-          <w:szCs w:val="20"/>
-        </w:rPr>
-        <w:t>✩</w:t>
-      </w:r>
-      <w:r>
-        <w:rPr>
-          <w:sz w:val="20"/>
-          <w:szCs w:val="20"/>
-        </w:rPr>
-        <w:t xml:space="preserve"> </w:t>
-      </w:r>
-      <w:r>
-        <w:rPr>
-          <w:rFonts w:ascii="Arial Unicode MS" w:hAnsi="Arial Unicode MS"/>
-          <w:sz w:val="20"/>
-          <w:szCs w:val="20"/>
-        </w:rPr>
-        <w:t>✩</w:t>
-      </w:r>
-      <w:r>
-        <w:rPr>
-          <w:sz w:val="20"/>
-          <w:szCs w:val="20"/>
-        </w:rPr>
-        <w:t xml:space="preserve"> </w:t>
-      </w:r>
-      <w:r>
-        <w:rPr>
-          <w:rFonts w:ascii="Arial Unicode MS" w:hAnsi="Arial Unicode MS"/>
-          <w:sz w:val="20"/>
-          <w:szCs w:val="20"/>
-        </w:rPr>
-        <w:t>✩</w:t>
-      </w:r>
-      <w:r>
-        <w:rPr>
-          <w:sz w:val="20"/>
-          <w:szCs w:val="20"/>
-        </w:rPr>
-        <w:t xml:space="preserve"> </w:t>
-      </w:r>
-      <w:r>
-        <w:rPr>
-          <w:rFonts w:ascii="Arial Unicode MS" w:hAnsi="Arial Unicode MS"/>
-          <w:sz w:val="20"/>
-          <w:szCs w:val="20"/>
-        </w:rPr>
-        <w:t>✩</w:t>
-      </w:r>
-      <w:r>
-        <w:rPr>
-          <w:sz w:val="20"/>
-          <w:szCs w:val="20"/>
-        </w:rPr>
-        <w:t xml:space="preserve"> </w:t>
-      </w:r>
-      <w:r>
-        <w:rPr>
-          <w:rFonts w:ascii="Arial Unicode MS" w:hAnsi="Arial Unicode MS"/>
-          <w:sz w:val="20"/>
-          <w:szCs w:val="20"/>
-        </w:rPr>
-        <w:t>✩</w:t>
-      </w:r>
-    </w:p>
-    <w:p>
-      <w:pPr>
-        <w:pStyle w:val="Body"/>
-        <w:rPr>
-          <w:sz w:val="20"/>
-          <w:szCs w:val="20"/>
-        </w:rPr>
-      </w:pPr>
-    </w:p>
-    <w:p>
-      <w:pPr>
-        <w:pStyle w:val="Body"/>
-        <w:rPr>
-          <w:sz w:val="20"/>
-          <w:szCs w:val="20"/>
-        </w:rPr>
-      </w:pPr>
-      <w:r>
-        <w:rPr>
-          <w:b/>
-          <w:bCs/>
-          <w:sz w:val="20"/>
-          <w:szCs w:val="20"/>
-        </w:rPr>
-        <w:t>A4.2</w:t>
-      </w:r>
-      <w:r>
-        <w:rPr>
-          <w:sz w:val="20"/>
-          <w:szCs w:val="20"/>
-        </w:rPr>
-        <w:t xml:space="preserve"> use workplace and professional conventions (e.g., naming, indenting, commenting) correctly to write programs and internal documentation; </w:t>
-      </w:r>
-      <w:r>
-        <w:rPr>
-          <w:sz w:val="20"/>
-          <w:szCs w:val="20"/>
-        </w:rPr>
-        <w:br/>
-        <w:t xml:space="preserve">        (also includes use of source control)</w:t>
-      </w:r>
-    </w:p>
-    <w:p>
-      <w:pPr>
-        <w:pStyle w:val="Body"/>
-        <w:rPr>
-          <w:sz w:val="20"/>
-          <w:szCs w:val="20"/>
-        </w:rPr>
-      </w:pPr>
-    </w:p>
-    <w:tbl>
-      <w:tblPr>
-        <w:tblW w:w="12955" w:type="dxa"/>
-        <w:tblInd w:w="108" w:type="dxa"/>
-        <w:tblBorders>
-          <w:top w:val="single" w:sz="2" w:space="0" w:color="000000"/>
-          <w:left w:val="single" w:sz="2" w:space="0" w:color="000000"/>
-          <w:bottom w:val="single" w:sz="2" w:space="0" w:color="000000"/>
-          <w:right w:val="single" w:sz="2" w:space="0" w:color="000000"/>
-          <w:insideH w:val="single" w:sz="2" w:space="0" w:color="000000"/>
-          <w:insideV w:val="single" w:sz="2" w:space="0" w:color="000000"/>
-        </w:tblBorders>
-        <w:shd w:val="clear" w:color="auto" w:fill="BDC0BF"/>
-        <w:tblLayout w:type="fixed"/>
-        <w:tblLook w:val="04A0" w:firstRow="1" w:lastRow="0" w:firstColumn="1" w:lastColumn="0" w:noHBand="0" w:noVBand="1"/>
-      </w:tblPr>
-      <w:tblGrid>
-        <w:gridCol w:w="12955"/>
-      </w:tblGrid>
-      <w:tr>
-        <w:trPr>
-          <w:trHeight w:val="279"/>
-          <w:tblHeader/>
-        </w:trPr>
-        <w:tc>
-          <w:tcPr>
-            <w:tcW w:w="12955" w:type="dxa"/>
-            <w:tcBorders>
-              <w:top w:val="single" w:sz="2" w:space="0" w:color="000000"/>
-              <w:left w:val="single" w:sz="2" w:space="0" w:color="000000"/>
-              <w:bottom w:val="single" w:sz="4" w:space="0" w:color="000000"/>
-              <w:right w:val="single" w:sz="2" w:space="0" w:color="000000"/>
-            </w:tcBorders>
-            <w:shd w:val="clear" w:color="auto" w:fill="BDC0BF"/>
-            <w:tcMar>
-              <w:top w:w="80" w:type="dxa"/>
-              <w:left w:w="80" w:type="dxa"/>
-              <w:bottom w:w="80" w:type="dxa"/>
-              <w:right w:w="80" w:type="dxa"/>
-            </w:tcMar>
-          </w:tcPr>
-          <w:p>
-            <w:pPr>
-              <w:pStyle w:val="TableStyle1"/>
-            </w:pPr>
-            <w:r>
-              <w:t>Evidence:</w:t>
-            </w:r>
-            <w:r>
-              <w:rPr>
-                <w:b w:val="0"/>
-                <w:bCs w:val="0"/>
-              </w:rPr>
-              <w:t xml:space="preserve"> provide link(s) where possible, optionally provide brief explanatory text, add rows as needed</w:t>
-            </w:r>
-          </w:p>
-        </w:tc>
-      </w:tr>
-      <w:tr>
-        <w:tblPrEx>
-          <w:shd w:val="clear" w:color="auto" w:fill="auto"/>
-        </w:tblPrEx>
-        <w:trPr>
-          <w:trHeight w:val="279"/>
-        </w:trPr>
-        <w:tc>
-          <w:tcPr>
-            <w:tcW w:w="12955" w:type="dxa"/>
-            <w:tcBorders>
-              <w:top w:val="single" w:sz="4" w:space="0" w:color="000000"/>
-              <w:left w:val="single" w:sz="2" w:space="0" w:color="000000"/>
-              <w:bottom w:val="single" w:sz="2" w:space="0" w:color="000000"/>
-              <w:right w:val="single" w:sz="2" w:space="0" w:color="000000"/>
-            </w:tcBorders>
-            <w:shd w:val="clear" w:color="auto" w:fill="auto"/>
-            <w:tcMar>
-              <w:top w:w="80" w:type="dxa"/>
-              <w:left w:w="80" w:type="dxa"/>
-              <w:bottom w:w="80" w:type="dxa"/>
-              <w:right w:w="80" w:type="dxa"/>
-            </w:tcMar>
-          </w:tcPr>
-          <w:p>
-            <w:r>
-              <w:t>https://github.com/rsgc-schaffer-j/ISP-Car-game/blob/2b9fd2516a9827aceca93e751e869c071bf908f6/Car%20park%20game/GameScene.swift#L20-L25</w:t>
-            </w:r>
-          </w:p>
-        </w:tc>
-      </w:tr>
-      <w:tr>
-        <w:tblPrEx>
-          <w:shd w:val="clear" w:color="auto" w:fill="auto"/>
-        </w:tblPrEx>
-        <w:trPr>
-          <w:trHeight w:val="279"/>
-        </w:trPr>
-        <w:tc>
-          <w:tcPr>
-            <w:tcW w:w="12955" w:type="dxa"/>
-            <w:tcBorders>
-              <w:top w:val="single" w:sz="2" w:space="0" w:color="000000"/>
-              <w:left w:val="single" w:sz="2" w:space="0" w:color="000000"/>
-              <w:bottom w:val="single" w:sz="2" w:space="0" w:color="000000"/>
-              <w:right w:val="single" w:sz="2" w:space="0" w:color="000000"/>
-            </w:tcBorders>
-            <w:shd w:val="clear" w:color="auto" w:fill="EEEEEE"/>
-            <w:tcMar>
-              <w:top w:w="80" w:type="dxa"/>
-              <w:left w:w="80" w:type="dxa"/>
-              <w:bottom w:w="80" w:type="dxa"/>
-              <w:right w:w="80" w:type="dxa"/>
-            </w:tcMar>
-          </w:tcPr>
-          <w:p/>
-        </w:tc>
-      </w:tr>
-    </w:tbl>
-    <w:p>
-      <w:pPr>
-        <w:pStyle w:val="Body"/>
-        <w:rPr>
-          <w:sz w:val="20"/>
-          <w:szCs w:val="20"/>
-        </w:rPr>
-      </w:pPr>
-    </w:p>
-    <w:p>
-      <w:pPr>
-        <w:pStyle w:val="Body"/>
-        <w:rPr>
-          <w:sz w:val="20"/>
-          <w:szCs w:val="20"/>
-        </w:rPr>
-      </w:pPr>
-    </w:p>
-    <w:p>
-      <w:pPr>
-        <w:pStyle w:val="Body"/>
-        <w:rPr>
-          <w:b/>
-          <w:bCs/>
-          <w:sz w:val="20"/>
-          <w:szCs w:val="20"/>
-        </w:rPr>
-      </w:pPr>
-      <w:r>
-        <w:rPr>
-          <w:b/>
-          <w:bCs/>
-          <w:sz w:val="20"/>
-          <w:szCs w:val="20"/>
-        </w:rPr>
-        <w:t>Overall rating on this standard</w:t>
-      </w:r>
-      <w:r>
-        <w:rPr>
-          <w:sz w:val="20"/>
-          <w:szCs w:val="20"/>
-        </w:rPr>
-        <w:t xml:space="preserve">: </w:t>
-      </w:r>
-      <w:r>
-        <w:rPr>
-          <w:rFonts w:ascii="Arial Unicode MS" w:hAnsi="Arial Unicode MS"/>
-          <w:sz w:val="20"/>
-          <w:szCs w:val="20"/>
-        </w:rPr>
-        <w:t>✩</w:t>
-      </w:r>
-      <w:r>
-        <w:rPr>
-          <w:sz w:val="20"/>
-          <w:szCs w:val="20"/>
-        </w:rPr>
-        <w:t xml:space="preserve"> </w:t>
-      </w:r>
-      <w:r>
-        <w:rPr>
-          <w:rFonts w:ascii="Arial Unicode MS" w:hAnsi="Arial Unicode MS"/>
-          <w:sz w:val="20"/>
-          <w:szCs w:val="20"/>
-        </w:rPr>
-        <w:t>✩</w:t>
-      </w:r>
-      <w:r>
-        <w:rPr>
-          <w:sz w:val="20"/>
-          <w:szCs w:val="20"/>
-        </w:rPr>
-        <w:t xml:space="preserve"> </w:t>
-      </w:r>
-      <w:r>
-        <w:rPr>
-          <w:rFonts w:ascii="Arial Unicode MS" w:hAnsi="Arial Unicode MS"/>
-          <w:sz w:val="20"/>
-          <w:szCs w:val="20"/>
-        </w:rPr>
-        <w:t>✩</w:t>
-      </w:r>
-      <w:r>
-        <w:rPr>
-          <w:sz w:val="20"/>
-          <w:szCs w:val="20"/>
-        </w:rPr>
-        <w:t xml:space="preserve"> </w:t>
-      </w:r>
-    </w:p>
-    <w:p>
-      <w:pPr>
-        <w:pStyle w:val="Body"/>
-        <w:rPr>
-          <w:sz w:val="20"/>
-          <w:szCs w:val="20"/>
-        </w:rPr>
-      </w:pPr>
-    </w:p>
-    <w:p>
-      <w:pPr>
-        <w:pStyle w:val="Body"/>
-        <w:rPr>
-          <w:sz w:val="20"/>
-          <w:szCs w:val="20"/>
-        </w:rPr>
-      </w:pPr>
-      <w:r>
-        <w:rPr>
-          <w:b/>
-          <w:bCs/>
-          <w:sz w:val="20"/>
-          <w:szCs w:val="20"/>
-        </w:rPr>
-        <w:t>A4.3</w:t>
-      </w:r>
-      <w:r>
-        <w:rPr>
-          <w:sz w:val="20"/>
-          <w:szCs w:val="20"/>
-        </w:rPr>
-        <w:t xml:space="preserve"> demonstrate the ability to interpret error messages displayed by programming tools (e.g., compiler, debugging tool), at different times during the software development process (e.g., writing, compilation, testing);</w:t>
-      </w:r>
-    </w:p>
-    <w:p>
-      <w:pPr>
-        <w:pStyle w:val="Body"/>
-        <w:rPr>
-          <w:sz w:val="20"/>
-          <w:szCs w:val="20"/>
-        </w:rPr>
-      </w:pPr>
-    </w:p>
-    <w:tbl>
-      <w:tblPr>
-        <w:tblW w:w="12955" w:type="dxa"/>
-        <w:tblInd w:w="108" w:type="dxa"/>
-        <w:tblBorders>
-          <w:top w:val="single" w:sz="2" w:space="0" w:color="000000"/>
-          <w:left w:val="single" w:sz="2" w:space="0" w:color="000000"/>
-          <w:bottom w:val="single" w:sz="2" w:space="0" w:color="000000"/>
-          <w:right w:val="single" w:sz="2" w:space="0" w:color="000000"/>
-          <w:insideH w:val="single" w:sz="2" w:space="0" w:color="000000"/>
-          <w:insideV w:val="single" w:sz="2" w:space="0" w:color="000000"/>
-        </w:tblBorders>
-        <w:shd w:val="clear" w:color="auto" w:fill="BDC0BF"/>
-        <w:tblLayout w:type="fixed"/>
-        <w:tblLook w:val="04A0" w:firstRow="1" w:lastRow="0" w:firstColumn="1" w:lastColumn="0" w:noHBand="0" w:noVBand="1"/>
-      </w:tblPr>
-      <w:tblGrid>
-        <w:gridCol w:w="12955"/>
-      </w:tblGrid>
-      <w:tr>
-        <w:trPr>
-          <w:trHeight w:val="279"/>
-          <w:tblHeader/>
-        </w:trPr>
-        <w:tc>
-          <w:tcPr>
-            <w:tcW w:w="12955" w:type="dxa"/>
-            <w:tcBorders>
-              <w:top w:val="single" w:sz="2" w:space="0" w:color="000000"/>
-              <w:left w:val="single" w:sz="2" w:space="0" w:color="000000"/>
-              <w:bottom w:val="single" w:sz="4" w:space="0" w:color="000000"/>
-              <w:right w:val="single" w:sz="2" w:space="0" w:color="000000"/>
-            </w:tcBorders>
-            <w:shd w:val="clear" w:color="auto" w:fill="BDC0BF"/>
-            <w:tcMar>
-              <w:top w:w="80" w:type="dxa"/>
-              <w:left w:w="80" w:type="dxa"/>
-              <w:bottom w:w="80" w:type="dxa"/>
-              <w:right w:w="80" w:type="dxa"/>
-            </w:tcMar>
-          </w:tcPr>
-          <w:p>
-            <w:pPr>
-              <w:pStyle w:val="TableStyle1"/>
-            </w:pPr>
-            <w:r>
-              <w:t>Evidence:</w:t>
-            </w:r>
-            <w:r>
-              <w:rPr>
-                <w:b w:val="0"/>
-                <w:bCs w:val="0"/>
-              </w:rPr>
-              <w:t xml:space="preserve"> provide link(s) where possible, optionally provide brief explanatory text, add rows as needed</w:t>
-            </w:r>
-          </w:p>
-        </w:tc>
-      </w:tr>
-      <w:tr>
-        <w:tblPrEx>
-          <w:shd w:val="clear" w:color="auto" w:fill="auto"/>
-        </w:tblPrEx>
-        <w:trPr>
-          <w:trHeight w:val="279"/>
-        </w:trPr>
-        <w:tc>
-          <w:tcPr>
-            <w:tcW w:w="12955" w:type="dxa"/>
-            <w:tcBorders>
-              <w:top w:val="single" w:sz="4" w:space="0" w:color="000000"/>
-              <w:left w:val="single" w:sz="2" w:space="0" w:color="000000"/>
-              <w:bottom w:val="single" w:sz="2" w:space="0" w:color="000000"/>
-              <w:right w:val="single" w:sz="2" w:space="0" w:color="000000"/>
-            </w:tcBorders>
-            <w:shd w:val="clear" w:color="auto" w:fill="auto"/>
-            <w:tcMar>
-              <w:top w:w="80" w:type="dxa"/>
-              <w:left w:w="80" w:type="dxa"/>
-              <w:bottom w:w="80" w:type="dxa"/>
-              <w:right w:w="80" w:type="dxa"/>
-            </w:tcMar>
-          </w:tcPr>
-          <w:p/>
-        </w:tc>
-      </w:tr>
-      <w:tr>
-        <w:tblPrEx>
-          <w:shd w:val="clear" w:color="auto" w:fill="auto"/>
-        </w:tblPrEx>
-        <w:trPr>
-          <w:trHeight w:val="279"/>
-        </w:trPr>
-        <w:tc>
-          <w:tcPr>
-            <w:tcW w:w="12955" w:type="dxa"/>
-            <w:tcBorders>
-              <w:top w:val="single" w:sz="2" w:space="0" w:color="000000"/>
-              <w:left w:val="single" w:sz="2" w:space="0" w:color="000000"/>
-              <w:bottom w:val="single" w:sz="2" w:space="0" w:color="000000"/>
-              <w:right w:val="single" w:sz="2" w:space="0" w:color="000000"/>
-            </w:tcBorders>
-            <w:shd w:val="clear" w:color="auto" w:fill="EEEEEE"/>
-            <w:tcMar>
-              <w:top w:w="80" w:type="dxa"/>
-              <w:left w:w="80" w:type="dxa"/>
-              <w:bottom w:w="80" w:type="dxa"/>
-              <w:right w:w="80" w:type="dxa"/>
-            </w:tcMar>
-          </w:tcPr>
-          <w:p/>
-        </w:tc>
-      </w:tr>
-    </w:tbl>
-    <w:p>
-      <w:pPr>
-        <w:pStyle w:val="Body"/>
-        <w:rPr>
-          <w:sz w:val="20"/>
-          <w:szCs w:val="20"/>
-        </w:rPr>
-      </w:pPr>
-    </w:p>
-    <w:p>
-      <w:pPr>
-        <w:pStyle w:val="Body"/>
-        <w:rPr>
-          <w:sz w:val="20"/>
-          <w:szCs w:val="20"/>
-        </w:rPr>
-      </w:pPr>
-    </w:p>
-    <w:p>
-      <w:pPr>
-        <w:pStyle w:val="Body"/>
-        <w:rPr>
-          <w:b/>
-          <w:bCs/>
-          <w:sz w:val="20"/>
-          <w:szCs w:val="20"/>
-        </w:rPr>
-      </w:pPr>
-      <w:r>
-        <w:rPr>
-          <w:b/>
-          <w:bCs/>
-          <w:sz w:val="20"/>
-          <w:szCs w:val="20"/>
-        </w:rPr>
-        <w:t>Overall rating on this standard</w:t>
-      </w:r>
-      <w:r>
-        <w:rPr>
-          <w:sz w:val="20"/>
-          <w:szCs w:val="20"/>
-        </w:rPr>
-        <w:t xml:space="preserve">: </w:t>
-      </w:r>
-      <w:r>
-        <w:rPr>
-          <w:rFonts w:ascii="Arial Unicode MS" w:hAnsi="Arial Unicode MS"/>
-          <w:sz w:val="20"/>
-          <w:szCs w:val="20"/>
-        </w:rPr>
-        <w:t>✩</w:t>
-      </w:r>
-      <w:r>
-        <w:rPr>
-          <w:sz w:val="20"/>
-          <w:szCs w:val="20"/>
-        </w:rPr>
-        <w:t xml:space="preserve"> </w:t>
-      </w:r>
-      <w:r>
-        <w:rPr>
-          <w:rFonts w:ascii="Arial Unicode MS" w:hAnsi="Arial Unicode MS"/>
-          <w:sz w:val="20"/>
-          <w:szCs w:val="20"/>
-        </w:rPr>
-        <w:t>✩</w:t>
-      </w:r>
-      <w:r>
-        <w:rPr>
-          <w:sz w:val="20"/>
-          <w:szCs w:val="20"/>
-        </w:rPr>
-        <w:t xml:space="preserve"> </w:t>
-      </w:r>
-      <w:r>
-        <w:rPr>
-          <w:rFonts w:ascii="Arial Unicode MS" w:hAnsi="Arial Unicode MS"/>
-          <w:sz w:val="20"/>
-          <w:szCs w:val="20"/>
-        </w:rPr>
-        <w:t>✩</w:t>
-      </w:r>
-      <w:r>
-        <w:rPr>
-          <w:sz w:val="20"/>
-          <w:szCs w:val="20"/>
-        </w:rPr>
-        <w:t xml:space="preserve"> </w:t>
-      </w:r>
-      <w:r>
-        <w:rPr>
-          <w:rFonts w:ascii="Arial Unicode MS" w:hAnsi="Arial Unicode MS"/>
-          <w:sz w:val="20"/>
-          <w:szCs w:val="20"/>
-        </w:rPr>
-        <w:t>✩</w:t>
-      </w:r>
-      <w:r>
-        <w:rPr>
-          <w:sz w:val="20"/>
-          <w:szCs w:val="20"/>
-        </w:rPr>
-        <w:t xml:space="preserve"> </w:t>
-      </w:r>
-      <w:r>
-        <w:rPr>
-          <w:rFonts w:ascii="Arial Unicode MS" w:hAnsi="Arial Unicode MS"/>
-          <w:sz w:val="20"/>
-          <w:szCs w:val="20"/>
-        </w:rPr>
-        <w:t>✩</w:t>
-      </w:r>
-    </w:p>
-    <w:p>
-      <w:pPr>
-        <w:pStyle w:val="Body"/>
         <w:rPr>
           <w:sz w:val="20"/>
           <w:szCs w:val="20"/>
@@ -4089,6 +4201,8 @@
             <w:r>
               <w:t>It is on Sesame, I could not get the link to work</w:t>
             </w:r>
+            <w:bookmarkStart w:id="0" w:name="_GoBack"/>
+            <w:bookmarkEnd w:id="0"/>
           </w:p>
         </w:tc>
       </w:tr>
@@ -5173,15 +5287,13 @@
       <w:r>
         <w:t>and a home screen. I feel I will be able to finish this by the deadline and finish all the objectives as well.</w:t>
       </w:r>
-      <w:bookmarkStart w:id="0" w:name="_GoBack"/>
-      <w:bookmarkEnd w:id="0"/>
       <w:r>
         <w:t xml:space="preserve"> </w:t>
       </w:r>
     </w:p>
     <w:sectPr>
-      <w:headerReference w:type="default" r:id="rId7"/>
-      <w:footerReference w:type="default" r:id="rId8"/>
+      <w:headerReference w:type="default" r:id="rId17"/>
+      <w:footerReference w:type="default" r:id="rId18"/>
       <w:pgSz w:w="15840" w:h="12240" w:orient="landscape"/>
       <w:pgMar w:top="1440" w:right="1440" w:bottom="1440" w:left="1440" w:header="720" w:footer="864" w:gutter="0"/>
       <w:cols w:space="720"/>
@@ -5251,14 +5363,27 @@
     <w:r>
       <w:t xml:space="preserve"> of </w:t>
     </w:r>
-    <w:fldSimple w:instr=" NUMPAGES ">
-      <w:r>
-        <w:rPr>
-          <w:noProof/>
-        </w:rPr>
-        <w:t>1</w:t>
-      </w:r>
-    </w:fldSimple>
+    <w:r>
+      <w:fldChar w:fldCharType="begin"/>
+    </w:r>
+    <w:r>
+      <w:instrText xml:space="preserve"> NUMPAGES </w:instrText>
+    </w:r>
+    <w:r>
+      <w:fldChar w:fldCharType="separate"/>
+    </w:r>
+    <w:r>
+      <w:rPr>
+        <w:noProof/>
+      </w:rPr>
+      <w:t>1</w:t>
+    </w:r>
+    <w:r>
+      <w:rPr>
+        <w:noProof/>
+      </w:rPr>
+      <w:fldChar w:fldCharType="end"/>
+    </w:r>
   </w:p>
 </w:ftr>
 </file>

</xml_diff>

<commit_message>
links added  all finished
</commit_message>
<xml_diff>
--- a/Car park game/Independent_Study_Project_-_Checkpoint_1.docx
+++ b/Car park game/Independent_Study_Project_-_Checkpoint_1.docx
@@ -410,7 +410,7 @@
             </w:tcMar>
           </w:tcPr>
           <w:p>
-            <w:hyperlink r:id="rId7" w:history="1">
+            <w:hyperlink r:id="rId7" w:anchor="L81-L116" w:history="1">
               <w:r>
                 <w:rPr>
                   <w:rStyle w:val="Hyperlink"/>
@@ -451,7 +451,7 @@
             </w:tcMar>
           </w:tcPr>
           <w:p>
-            <w:hyperlink r:id="rId8" w:history="1">
+            <w:hyperlink r:id="rId8" w:anchor="L63-L64" w:history="1">
               <w:r>
                 <w:rPr>
                   <w:rStyle w:val="Hyperlink"/>
@@ -706,7 +706,7 @@
             </w:tcMar>
           </w:tcPr>
           <w:p>
-            <w:hyperlink r:id="rId9" w:history="1">
+            <w:hyperlink r:id="rId9" w:anchor="L63-L64" w:history="1">
               <w:r>
                 <w:rPr>
                   <w:rStyle w:val="Hyperlink"/>
@@ -744,7 +744,58 @@
               <w:right w:w="80" w:type="dxa"/>
             </w:tcMar>
           </w:tcPr>
-          <w:p/>
+          <w:p>
+            <w:hyperlink r:id="rId10" w:history="1">
+              <w:r>
+                <w:rPr>
+                  <w:rStyle w:val="Hyperlink"/>
+                </w:rPr>
+                <w:t>https://github.com/rsgc-schaffer-j/ISP-Car-game/blob/9130c9636d8d4a0cba852549e13a1caf3be825c3/Car%20park%20game/GameScene.swift#L179-L180</w:t>
+              </w:r>
+            </w:hyperlink>
+            <w:r>
+              <w:t xml:space="preserve"> </w:t>
+            </w:r>
+          </w:p>
+        </w:tc>
+      </w:tr>
+      <w:tr>
+        <w:tblPrEx>
+          <w:shd w:val="clear" w:color="auto" w:fill="auto"/>
+        </w:tblPrEx>
+        <w:trPr>
+          <w:trHeight w:val="279"/>
+        </w:trPr>
+        <w:tc>
+          <w:tcPr>
+            <w:tcW w:w="12955" w:type="dxa"/>
+            <w:tcBorders>
+              <w:top w:val="single" w:sz="2" w:space="0" w:color="000000"/>
+              <w:left w:val="single" w:sz="2" w:space="0" w:color="000000"/>
+              <w:bottom w:val="single" w:sz="2" w:space="0" w:color="000000"/>
+              <w:right w:val="single" w:sz="2" w:space="0" w:color="000000"/>
+            </w:tcBorders>
+            <w:shd w:val="clear" w:color="auto" w:fill="EEEEEE"/>
+            <w:tcMar>
+              <w:top w:w="80" w:type="dxa"/>
+              <w:left w:w="80" w:type="dxa"/>
+              <w:bottom w:w="80" w:type="dxa"/>
+              <w:right w:w="80" w:type="dxa"/>
+            </w:tcMar>
+          </w:tcPr>
+          <w:p>
+            <w:hyperlink r:id="rId11" w:history="1">
+              <w:r>
+                <w:rPr>
+                  <w:rStyle w:val="Hyperlink"/>
+                </w:rPr>
+                <w:t>https://github.com/rsgc-schaffer-j/ISP-Car-game/blob/9130c9636d8d4a0cba852549e13a1caf3be825c3/Car%20park%20game/GameScene.swift#L152-L154</w:t>
+              </w:r>
+            </w:hyperlink>
+            <w:r>
+              <w:t xml:space="preserve"> </w:t>
+            </w:r>
+          </w:p>
         </w:tc>
       </w:tr>
     </w:tbl>
@@ -861,28 +912,6 @@
           <w:szCs w:val="20"/>
         </w:rPr>
       </w:pPr>
-    </w:p>
-    <w:p>
-      <w:pPr>
-        <w:pStyle w:val="Body"/>
-        <w:rPr>
-          <w:sz w:val="20"/>
-          <w:szCs w:val="20"/>
-        </w:rPr>
-      </w:pPr>
-    </w:p>
-    <w:p>
-      <w:pPr>
-        <w:pStyle w:val="Body"/>
-      </w:pPr>
-      <w:r>
-        <w:rPr>
-          <w:rFonts w:ascii="Arial Unicode MS" w:hAnsi="Arial Unicode MS"/>
-          <w:sz w:val="20"/>
-          <w:szCs w:val="20"/>
-        </w:rPr>
-        <w:br w:type="page"/>
-      </w:r>
     </w:p>
     <w:p>
       <w:pPr>
@@ -1001,7 +1030,7 @@
             </w:tcMar>
           </w:tcPr>
           <w:p>
-            <w:hyperlink r:id="rId10" w:history="1">
+            <w:hyperlink r:id="rId12" w:anchor="L38-L48" w:history="1">
               <w:r>
                 <w:rPr>
                   <w:rStyle w:val="Hyperlink"/>
@@ -1015,7 +1044,7 @@
           </w:p>
           <w:p>
             <w:r>
-              <w:t>state comparison operator</w:t>
+              <w:t>equals</w:t>
             </w:r>
           </w:p>
         </w:tc>
@@ -1045,7 +1074,7 @@
             </w:tcMar>
           </w:tcPr>
           <w:p>
-            <w:hyperlink r:id="rId11" w:history="1">
+            <w:hyperlink r:id="rId13" w:anchor="L49-L50" w:history="1">
               <w:r>
                 <w:rPr>
                   <w:rStyle w:val="Hyperlink"/>
@@ -1059,7 +1088,7 @@
           </w:p>
           <w:p>
             <w:r>
-              <w:t>state comparison operator</w:t>
+              <w:t>greater than and less than</w:t>
             </w:r>
           </w:p>
         </w:tc>
@@ -1313,7 +1342,7 @@
             </w:tcMar>
           </w:tcPr>
           <w:p>
-            <w:hyperlink r:id="rId12" w:history="1">
+            <w:hyperlink r:id="rId14" w:anchor="L12-L17" w:history="1">
               <w:r>
                 <w:rPr>
                   <w:rStyle w:val="Hyperlink"/>
@@ -1353,7 +1382,10 @@
           </w:tcPr>
           <w:p>
             <w:r>
-              <w:t>Add array</w:t>
+              <w:t>v</w:t>
+            </w:r>
+            <w:r>
+              <w:t xml:space="preserve">ar array = [1,2,3,4,5] </w:t>
             </w:r>
           </w:p>
         </w:tc>
@@ -1608,8 +1640,16 @@
             </w:tcMar>
           </w:tcPr>
           <w:p>
-            <w:r>
-              <w:t>Add child node</w:t>
+            <w:hyperlink r:id="rId15" w:history="1">
+              <w:r>
+                <w:rPr>
+                  <w:rStyle w:val="Hyperlink"/>
+                </w:rPr>
+                <w:t>https://github.com/rsgc-schaffer-j/ISP-Car-game/blob/9130c9636d8d4a0cba852549e13a1caf3be825c3/Car%20park%20game/GameScene.swift#L84-L89</w:t>
+              </w:r>
+            </w:hyperlink>
+            <w:r>
+              <w:t xml:space="preserve"> </w:t>
             </w:r>
           </w:p>
         </w:tc>
@@ -1638,7 +1678,19 @@
               <w:right w:w="80" w:type="dxa"/>
             </w:tcMar>
           </w:tcPr>
-          <w:p/>
+          <w:p>
+            <w:hyperlink r:id="rId16" w:history="1">
+              <w:r>
+                <w:rPr>
+                  <w:rStyle w:val="Hyperlink"/>
+                </w:rPr>
+                <w:t>https://github.com/rsgc-schaffer-j/ISP-Car-game/blob/9130c9636d8d4a0cba852549e13a1caf3be825c3/Car%20park%20game/GameScene.swift#L106</w:t>
+              </w:r>
+            </w:hyperlink>
+            <w:r>
+              <w:t xml:space="preserve"> </w:t>
+            </w:r>
+          </w:p>
         </w:tc>
       </w:tr>
     </w:tbl>
@@ -1920,7 +1972,7 @@
             </w:tcMar>
           </w:tcPr>
           <w:p>
-            <w:hyperlink r:id="rId13" w:history="1">
+            <w:hyperlink r:id="rId17" w:anchor="L73-L121" w:history="1">
               <w:r>
                 <w:rPr>
                   <w:rStyle w:val="Hyperlink"/>
@@ -1960,7 +2012,7 @@
           </w:tcPr>
           <w:p>
             <w:r>
-              <w:t>keycode</w:t>
+              <w:t xml:space="preserve">The user hits and arrow key and the game responds accordingly </w:t>
             </w:r>
           </w:p>
         </w:tc>
@@ -2214,16 +2266,21 @@
             </w:tcMar>
           </w:tcPr>
           <w:p>
-            <w:hyperlink r:id="rId14" w:history="1">
+            <w:hyperlink r:id="rId18" w:history="1">
               <w:r>
                 <w:rPr>
                   <w:rStyle w:val="Hyperlink"/>
                 </w:rPr>
-                <w:t>https://github.com/rsgc-schaffer-j/ISP-Car-game/blob/80e68d66264ebe6c8a5dd86086fb39df318645ab/Car%20park%20game/GameScene.swift#L63-L69</w:t>
+                <w:t>https://github.com/rsgc-schaffer-j/ISP-Car-game/blob/9130c9636d8d4a0cba852549e13a1caf3be825c3/Car%20park%20game/GameScene.swift#L149</w:t>
               </w:r>
             </w:hyperlink>
             <w:r>
               <w:t xml:space="preserve"> </w:t>
+            </w:r>
+          </w:p>
+          <w:p>
+            <w:r>
+              <w:t>uses if statement to check hit detection</w:t>
             </w:r>
           </w:p>
         </w:tc>
@@ -2253,8 +2310,101 @@
             </w:tcMar>
           </w:tcPr>
           <w:p>
-            <w:r>
-              <w:t xml:space="preserve">Explanation, loops, if </w:t>
+            <w:hyperlink r:id="rId19" w:history="1">
+              <w:r>
+                <w:rPr>
+                  <w:rStyle w:val="Hyperlink"/>
+                </w:rPr>
+                <w:t>https://github.com/rsgc-schaffer-j/ISP-Car-game/blob/9130c9636d8d4a0cba852549e13a1caf3be825c3/Car%20park%20game/GameScene.swift#L176-L189</w:t>
+              </w:r>
+            </w:hyperlink>
+          </w:p>
+          <w:p>
+            <w:r>
+              <w:t>uses if to check if key is pressed</w:t>
+            </w:r>
+          </w:p>
+          <w:p/>
+        </w:tc>
+      </w:tr>
+      <w:tr>
+        <w:tblPrEx>
+          <w:shd w:val="clear" w:color="auto" w:fill="auto"/>
+        </w:tblPrEx>
+        <w:trPr>
+          <w:trHeight w:val="279"/>
+        </w:trPr>
+        <w:tc>
+          <w:tcPr>
+            <w:tcW w:w="12955" w:type="dxa"/>
+            <w:tcBorders>
+              <w:top w:val="single" w:sz="2" w:space="0" w:color="000000"/>
+              <w:left w:val="single" w:sz="2" w:space="0" w:color="000000"/>
+              <w:bottom w:val="single" w:sz="2" w:space="0" w:color="000000"/>
+              <w:right w:val="single" w:sz="2" w:space="0" w:color="000000"/>
+            </w:tcBorders>
+            <w:shd w:val="clear" w:color="auto" w:fill="EEEEEE"/>
+            <w:tcMar>
+              <w:top w:w="80" w:type="dxa"/>
+              <w:left w:w="80" w:type="dxa"/>
+              <w:bottom w:w="80" w:type="dxa"/>
+              <w:right w:w="80" w:type="dxa"/>
+            </w:tcMar>
+          </w:tcPr>
+          <w:p>
+            <w:hyperlink r:id="rId20" w:history="1">
+              <w:r>
+                <w:rPr>
+                  <w:rStyle w:val="Hyperlink"/>
+                </w:rPr>
+                <w:t>https://github.com/rsgc-schaffer-j/ISP-Car-game/blob/9130c9636d8d4a0cba852549e13a1caf3be825c3/Car%20park%20game/GameScene.swift#L118-L120</w:t>
+              </w:r>
+            </w:hyperlink>
+          </w:p>
+          <w:p>
+            <w:r>
+              <w:t>if statement that makes sure car doesn’t accelerate to fast</w:t>
+            </w:r>
+          </w:p>
+        </w:tc>
+      </w:tr>
+      <w:tr>
+        <w:tblPrEx>
+          <w:shd w:val="clear" w:color="auto" w:fill="auto"/>
+        </w:tblPrEx>
+        <w:trPr>
+          <w:trHeight w:val="279"/>
+        </w:trPr>
+        <w:tc>
+          <w:tcPr>
+            <w:tcW w:w="12955" w:type="dxa"/>
+            <w:tcBorders>
+              <w:top w:val="single" w:sz="2" w:space="0" w:color="000000"/>
+              <w:left w:val="single" w:sz="2" w:space="0" w:color="000000"/>
+              <w:bottom w:val="single" w:sz="2" w:space="0" w:color="000000"/>
+              <w:right w:val="single" w:sz="2" w:space="0" w:color="000000"/>
+            </w:tcBorders>
+            <w:shd w:val="clear" w:color="auto" w:fill="EEEEEE"/>
+            <w:tcMar>
+              <w:top w:w="80" w:type="dxa"/>
+              <w:left w:w="80" w:type="dxa"/>
+              <w:bottom w:w="80" w:type="dxa"/>
+              <w:right w:w="80" w:type="dxa"/>
+            </w:tcMar>
+          </w:tcPr>
+          <w:p>
+            <w:hyperlink r:id="rId21" w:history="1">
+              <w:r>
+                <w:rPr>
+                  <w:rStyle w:val="Hyperlink"/>
+                </w:rPr>
+                <w:t>https://github.com/rsgc-schaffer-j/ISP-Car-game/blob/9130c9636d8d4a0cba852549e13a1caf3be825c3/Car%20park%20game/GameScene.swift#L140</w:t>
+              </w:r>
+            </w:hyperlink>
+          </w:p>
+          <w:p>
+            <w:r>
+              <w:t>for loop</w:t>
             </w:r>
           </w:p>
         </w:tc>
@@ -2508,8 +2658,18 @@
             </w:tcMar>
           </w:tcPr>
           <w:p>
-            <w:r>
-              <w:t>If(if())</w:t>
+            <w:hyperlink r:id="rId22" w:history="1">
+              <w:r>
+                <w:rPr>
+                  <w:rStyle w:val="Hyperlink"/>
+                </w:rPr>
+                <w:t>https://github.com/rsgc-schaffer-j/ISP-Car-game/blob/9130c9636d8d4a0cba852549e13a1caf3be825c3/Car%20park%20game/GameScene.swift#L141-L146</w:t>
+              </w:r>
+            </w:hyperlink>
+          </w:p>
+          <w:p>
+            <w:r>
+              <w:t>nested if statements</w:t>
             </w:r>
           </w:p>
         </w:tc>
@@ -2538,7 +2698,21 @@
               <w:right w:w="80" w:type="dxa"/>
             </w:tcMar>
           </w:tcPr>
-          <w:p/>
+          <w:p>
+            <w:hyperlink r:id="rId23" w:history="1">
+              <w:r>
+                <w:rPr>
+                  <w:rStyle w:val="Hyperlink"/>
+                </w:rPr>
+                <w:t>https://github.com/rsgc-schaffer-j/ISP-Car-game/blob/9130c9636d8d4a0cba852549e13a1caf3be825c3/Car%20park%20game/GameScene.swift#L176-L189</w:t>
+              </w:r>
+            </w:hyperlink>
+          </w:p>
+          <w:p>
+            <w:r>
+              <w:t>nested if statments</w:t>
+            </w:r>
+          </w:p>
         </w:tc>
       </w:tr>
     </w:tbl>
@@ -2800,7 +2974,7 @@
             </w:tcMar>
           </w:tcPr>
           <w:p>
-            <w:hyperlink r:id="rId15" w:history="1">
+            <w:hyperlink r:id="rId24" w:anchor="L108" w:history="1">
               <w:r>
                 <w:rPr>
                   <w:rStyle w:val="Hyperlink"/>
@@ -2810,6 +2984,11 @@
             </w:hyperlink>
             <w:r>
               <w:t xml:space="preserve"> </w:t>
+            </w:r>
+          </w:p>
+          <w:p>
+            <w:r>
+              <w:t>absolute value and cos</w:t>
             </w:r>
           </w:p>
         </w:tc>
@@ -2838,7 +3017,24 @@
               <w:right w:w="80" w:type="dxa"/>
             </w:tcMar>
           </w:tcPr>
-          <w:p/>
+          <w:p>
+            <w:hyperlink r:id="rId25" w:history="1">
+              <w:r>
+                <w:rPr>
+                  <w:rStyle w:val="Hyperlink"/>
+                </w:rPr>
+                <w:t>https://github.com/rsgc-schaffer-j/ISP-Car-game/blob/9130c9636d8d4a0cba852549e13a1caf3be825c3/Car%20park%20game/GameScene.swift#L228-L229</w:t>
+              </w:r>
+            </w:hyperlink>
+            <w:r>
+              <w:t xml:space="preserve"> </w:t>
+            </w:r>
+          </w:p>
+          <w:p>
+            <w:r>
+              <w:t>sin and cos</w:t>
+            </w:r>
+          </w:p>
         </w:tc>
       </w:tr>
     </w:tbl>
@@ -3080,6 +3276,489 @@
               <w:right w:w="80" w:type="dxa"/>
             </w:tcMar>
           </w:tcPr>
+          <w:p>
+            <w:hyperlink r:id="rId26" w:history="1">
+              <w:r>
+                <w:rPr>
+                  <w:rStyle w:val="Hyperlink"/>
+                </w:rPr>
+                <w:t>https://github.com/rsgc-schaffer-j/ISP-Car-game/blob/9130c9636d8d4a0cba852549e13a1caf3be825c3/Car%20park%20game/GameScene.swift#L113-L161</w:t>
+              </w:r>
+            </w:hyperlink>
+          </w:p>
+          <w:p>
+            <w:r>
+              <w:t>update function</w:t>
+            </w:r>
+          </w:p>
+          <w:p>
+            <w:r>
+              <w:t>uses variables to move the car</w:t>
+            </w:r>
+          </w:p>
+        </w:tc>
+      </w:tr>
+      <w:tr>
+        <w:tblPrEx>
+          <w:shd w:val="clear" w:color="auto" w:fill="auto"/>
+        </w:tblPrEx>
+        <w:trPr>
+          <w:trHeight w:val="279"/>
+        </w:trPr>
+        <w:tc>
+          <w:tcPr>
+            <w:tcW w:w="12955" w:type="dxa"/>
+            <w:tcBorders>
+              <w:top w:val="single" w:sz="2" w:space="0" w:color="000000"/>
+              <w:left w:val="single" w:sz="2" w:space="0" w:color="000000"/>
+              <w:bottom w:val="single" w:sz="2" w:space="0" w:color="000000"/>
+              <w:right w:val="single" w:sz="2" w:space="0" w:color="000000"/>
+            </w:tcBorders>
+            <w:shd w:val="clear" w:color="auto" w:fill="EEEEEE"/>
+            <w:tcMar>
+              <w:top w:w="80" w:type="dxa"/>
+              <w:left w:w="80" w:type="dxa"/>
+              <w:bottom w:w="80" w:type="dxa"/>
+              <w:right w:w="80" w:type="dxa"/>
+            </w:tcMar>
+          </w:tcPr>
+          <w:p>
+            <w:hyperlink r:id="rId27" w:history="1">
+              <w:r>
+                <w:rPr>
+                  <w:rStyle w:val="Hyperlink"/>
+                </w:rPr>
+                <w:t>https://github.com/rsgc-schaffer-j/ISP-Car-game/blob/9130c9636d8d4a0cba852549e13a1caf3be825c3/Car%20park%20game/GameScene.swift#L166-L244</w:t>
+              </w:r>
+            </w:hyperlink>
+            <w:r>
+              <w:t xml:space="preserve"> </w:t>
+            </w:r>
+          </w:p>
+          <w:p>
+            <w:r>
+              <w:t>key pressed function</w:t>
+            </w:r>
+          </w:p>
+          <w:p>
+            <w:r>
+              <w:t>uses variable to turn car</w:t>
+            </w:r>
+          </w:p>
+        </w:tc>
+      </w:tr>
+    </w:tbl>
+    <w:p>
+      <w:pPr>
+        <w:pStyle w:val="Body"/>
+        <w:rPr>
+          <w:sz w:val="20"/>
+          <w:szCs w:val="20"/>
+        </w:rPr>
+      </w:pPr>
+    </w:p>
+    <w:p>
+      <w:pPr>
+        <w:pStyle w:val="Body"/>
+        <w:rPr>
+          <w:sz w:val="20"/>
+          <w:szCs w:val="20"/>
+        </w:rPr>
+      </w:pPr>
+    </w:p>
+    <w:p>
+      <w:pPr>
+        <w:pStyle w:val="Body"/>
+        <w:rPr>
+          <w:b/>
+          <w:bCs/>
+          <w:sz w:val="20"/>
+          <w:szCs w:val="20"/>
+        </w:rPr>
+      </w:pPr>
+      <w:r>
+        <w:rPr>
+          <w:b/>
+          <w:bCs/>
+          <w:sz w:val="20"/>
+          <w:szCs w:val="20"/>
+        </w:rPr>
+        <w:t>Overall rating on this standard</w:t>
+      </w:r>
+      <w:r>
+        <w:rPr>
+          <w:sz w:val="20"/>
+          <w:szCs w:val="20"/>
+        </w:rPr>
+        <w:t xml:space="preserve">: </w:t>
+      </w:r>
+      <w:r>
+        <w:rPr>
+          <w:rFonts w:ascii="Arial Unicode MS" w:hAnsi="Arial Unicode MS"/>
+          <w:sz w:val="20"/>
+          <w:szCs w:val="20"/>
+        </w:rPr>
+        <w:t>✩</w:t>
+      </w:r>
+      <w:r>
+        <w:rPr>
+          <w:sz w:val="20"/>
+          <w:szCs w:val="20"/>
+        </w:rPr>
+        <w:t xml:space="preserve"> </w:t>
+      </w:r>
+      <w:r>
+        <w:rPr>
+          <w:rFonts w:ascii="Arial Unicode MS" w:hAnsi="Arial Unicode MS"/>
+          <w:sz w:val="20"/>
+          <w:szCs w:val="20"/>
+        </w:rPr>
+        <w:t>✩</w:t>
+      </w:r>
+      <w:r>
+        <w:rPr>
+          <w:sz w:val="20"/>
+          <w:szCs w:val="20"/>
+        </w:rPr>
+        <w:t xml:space="preserve"> </w:t>
+      </w:r>
+      <w:r>
+        <w:rPr>
+          <w:rFonts w:ascii="Arial Unicode MS" w:hAnsi="Arial Unicode MS"/>
+          <w:sz w:val="20"/>
+          <w:szCs w:val="20"/>
+        </w:rPr>
+        <w:t>✩</w:t>
+      </w:r>
+      <w:r>
+        <w:rPr>
+          <w:sz w:val="20"/>
+          <w:szCs w:val="20"/>
+        </w:rPr>
+        <w:t xml:space="preserve"> </w:t>
+      </w:r>
+      <w:r>
+        <w:rPr>
+          <w:rFonts w:ascii="Arial Unicode MS" w:hAnsi="Arial Unicode MS"/>
+          <w:sz w:val="20"/>
+          <w:szCs w:val="20"/>
+        </w:rPr>
+        <w:t>✩</w:t>
+      </w:r>
+      <w:r>
+        <w:rPr>
+          <w:sz w:val="20"/>
+          <w:szCs w:val="20"/>
+        </w:rPr>
+        <w:t xml:space="preserve"> </w:t>
+      </w:r>
+      <w:r>
+        <w:rPr>
+          <w:rFonts w:ascii="Arial Unicode MS" w:hAnsi="Arial Unicode MS"/>
+          <w:sz w:val="20"/>
+          <w:szCs w:val="20"/>
+        </w:rPr>
+        <w:t>✩</w:t>
+      </w:r>
+    </w:p>
+    <w:p>
+      <w:pPr>
+        <w:pStyle w:val="Body"/>
+      </w:pPr>
+    </w:p>
+    <w:p>
+      <w:pPr>
+        <w:pStyle w:val="Heading3"/>
+        <w:rPr>
+          <w:sz w:val="22"/>
+          <w:szCs w:val="22"/>
+        </w:rPr>
+      </w:pPr>
+      <w:r>
+        <w:t xml:space="preserve">A4. </w:t>
+      </w:r>
+      <w:r>
+        <w:rPr>
+          <w:lang w:val="fr-FR"/>
+        </w:rPr>
+        <w:t>Code Maintenance</w:t>
+      </w:r>
+      <w:r>
+        <w:rPr>
+          <w:rFonts w:ascii="Arial Unicode MS" w:hAnsi="Arial Unicode MS"/>
+        </w:rPr>
+        <w:br/>
+      </w:r>
+      <w:r>
+        <w:rPr>
+          <w:sz w:val="22"/>
+          <w:szCs w:val="22"/>
+        </w:rPr>
+        <w:t>Use proper code maintenance techniques and conventions when creating computer programs.</w:t>
+      </w:r>
+    </w:p>
+    <w:p>
+      <w:pPr>
+        <w:pStyle w:val="Body"/>
+        <w:rPr>
+          <w:sz w:val="20"/>
+          <w:szCs w:val="20"/>
+        </w:rPr>
+      </w:pPr>
+      <w:r>
+        <w:rPr>
+          <w:b/>
+          <w:bCs/>
+          <w:sz w:val="20"/>
+          <w:szCs w:val="20"/>
+        </w:rPr>
+        <w:t>A4.1</w:t>
+      </w:r>
+      <w:r>
+        <w:rPr>
+          <w:sz w:val="20"/>
+          <w:szCs w:val="20"/>
+        </w:rPr>
+        <w:t xml:space="preserve"> demonstrate the ability to identify and correct syntax, logic, and run-time errors in computer programs;</w:t>
+      </w:r>
+    </w:p>
+    <w:p>
+      <w:pPr>
+        <w:pStyle w:val="Body"/>
+        <w:rPr>
+          <w:sz w:val="20"/>
+          <w:szCs w:val="20"/>
+        </w:rPr>
+      </w:pPr>
+    </w:p>
+    <w:tbl>
+      <w:tblPr>
+        <w:tblW w:w="12955" w:type="dxa"/>
+        <w:tblInd w:w="108" w:type="dxa"/>
+        <w:tblBorders>
+          <w:top w:val="single" w:sz="2" w:space="0" w:color="000000"/>
+          <w:left w:val="single" w:sz="2" w:space="0" w:color="000000"/>
+          <w:bottom w:val="single" w:sz="2" w:space="0" w:color="000000"/>
+          <w:right w:val="single" w:sz="2" w:space="0" w:color="000000"/>
+          <w:insideH w:val="single" w:sz="2" w:space="0" w:color="000000"/>
+          <w:insideV w:val="single" w:sz="2" w:space="0" w:color="000000"/>
+        </w:tblBorders>
+        <w:shd w:val="clear" w:color="auto" w:fill="BDC0BF"/>
+        <w:tblLayout w:type="fixed"/>
+        <w:tblLook w:val="04A0" w:firstRow="1" w:lastRow="0" w:firstColumn="1" w:lastColumn="0" w:noHBand="0" w:noVBand="1"/>
+      </w:tblPr>
+      <w:tblGrid>
+        <w:gridCol w:w="12955"/>
+      </w:tblGrid>
+      <w:tr>
+        <w:trPr>
+          <w:trHeight w:val="418"/>
+          <w:tblHeader/>
+        </w:trPr>
+        <w:tc>
+          <w:tcPr>
+            <w:tcW w:w="12955" w:type="dxa"/>
+            <w:tcBorders>
+              <w:top w:val="single" w:sz="2" w:space="0" w:color="000000"/>
+              <w:left w:val="single" w:sz="2" w:space="0" w:color="000000"/>
+              <w:bottom w:val="single" w:sz="4" w:space="0" w:color="000000"/>
+              <w:right w:val="single" w:sz="2" w:space="0" w:color="000000"/>
+            </w:tcBorders>
+            <w:shd w:val="clear" w:color="auto" w:fill="BDC0BF"/>
+            <w:tcMar>
+              <w:top w:w="80" w:type="dxa"/>
+              <w:left w:w="80" w:type="dxa"/>
+              <w:bottom w:w="80" w:type="dxa"/>
+              <w:right w:w="80" w:type="dxa"/>
+            </w:tcMar>
+          </w:tcPr>
+          <w:p>
+            <w:pPr>
+              <w:pStyle w:val="TableStyle1"/>
+            </w:pPr>
+            <w:r>
+              <w:t>Evidence:</w:t>
+            </w:r>
+            <w:r>
+              <w:rPr>
+                <w:b w:val="0"/>
+                <w:bCs w:val="0"/>
+              </w:rPr>
+              <w:t xml:space="preserve"> provide link(s) where possible, optionally provide brief explanatory text, add rows as needed</w:t>
+            </w:r>
+          </w:p>
+        </w:tc>
+      </w:tr>
+      <w:tr>
+        <w:tblPrEx>
+          <w:shd w:val="clear" w:color="auto" w:fill="auto"/>
+        </w:tblPrEx>
+        <w:trPr>
+          <w:trHeight w:val="279"/>
+        </w:trPr>
+        <w:tc>
+          <w:tcPr>
+            <w:tcW w:w="12955" w:type="dxa"/>
+            <w:tcBorders>
+              <w:top w:val="single" w:sz="4" w:space="0" w:color="000000"/>
+              <w:left w:val="single" w:sz="2" w:space="0" w:color="000000"/>
+              <w:bottom w:val="single" w:sz="2" w:space="0" w:color="000000"/>
+              <w:right w:val="single" w:sz="2" w:space="0" w:color="000000"/>
+            </w:tcBorders>
+            <w:shd w:val="clear" w:color="auto" w:fill="auto"/>
+            <w:tcMar>
+              <w:top w:w="80" w:type="dxa"/>
+              <w:left w:w="80" w:type="dxa"/>
+              <w:bottom w:w="80" w:type="dxa"/>
+              <w:right w:w="80" w:type="dxa"/>
+            </w:tcMar>
+          </w:tcPr>
+          <w:p>
+            <w:r>
+              <w:rPr>
+                <w:noProof/>
+              </w:rPr>
+              <w:drawing>
+                <wp:inline distT="0" distB="0" distL="0" distR="0" wp14:anchorId="17EB353B" wp14:editId="5F342490">
+                  <wp:extent cx="5614028" cy="435247"/>
+                  <wp:effectExtent l="0" t="0" r="0" b="0"/>
+                  <wp:docPr id="1" name="Picture 1" descr="../../Screen%20Shot%202017-05-20%20at%209.42.30%20PM.png"/>
+                  <wp:cNvGraphicFramePr>
+                    <a:graphicFrameLocks xmlns:a="http://schemas.openxmlformats.org/drawingml/2006/main" noChangeAspect="1"/>
+                  </wp:cNvGraphicFramePr>
+                  <a:graphic xmlns:a="http://schemas.openxmlformats.org/drawingml/2006/main">
+                    <a:graphicData uri="http://schemas.openxmlformats.org/drawingml/2006/picture">
+                      <pic:pic xmlns:pic="http://schemas.openxmlformats.org/drawingml/2006/picture">
+                        <pic:nvPicPr>
+                          <pic:cNvPr id="0" name="Picture 1" descr="../../Screen%20Shot%202017-05-20%20at%209.42.30%20PM.png"/>
+                          <pic:cNvPicPr>
+                            <a:picLocks noChangeAspect="1" noChangeArrowheads="1"/>
+                          </pic:cNvPicPr>
+                        </pic:nvPicPr>
+                        <pic:blipFill>
+                          <a:blip r:embed="rId28">
+                            <a:extLst>
+                              <a:ext uri="{28A0092B-C50C-407E-A947-70E740481C1C}">
+                                <a14:useLocalDpi xmlns:a14="http://schemas.microsoft.com/office/drawing/2010/main" val="0"/>
+                              </a:ext>
+                            </a:extLst>
+                          </a:blip>
+                          <a:srcRect/>
+                          <a:stretch>
+                            <a:fillRect/>
+                          </a:stretch>
+                        </pic:blipFill>
+                        <pic:spPr bwMode="auto">
+                          <a:xfrm>
+                            <a:off x="0" y="0"/>
+                            <a:ext cx="5890938" cy="456715"/>
+                          </a:xfrm>
+                          <a:prstGeom prst="rect">
+                            <a:avLst/>
+                          </a:prstGeom>
+                          <a:noFill/>
+                          <a:ln>
+                            <a:noFill/>
+                          </a:ln>
+                        </pic:spPr>
+                      </pic:pic>
+                    </a:graphicData>
+                  </a:graphic>
+                </wp:inline>
+              </w:drawing>
+            </w:r>
+          </w:p>
+          <w:p>
+            <w:r>
+              <w:t>used the wrong syntax to write this should be setScale(0.3)</w:t>
+            </w:r>
+          </w:p>
+        </w:tc>
+      </w:tr>
+      <w:tr>
+        <w:tblPrEx>
+          <w:shd w:val="clear" w:color="auto" w:fill="auto"/>
+        </w:tblPrEx>
+        <w:trPr>
+          <w:trHeight w:val="279"/>
+        </w:trPr>
+        <w:tc>
+          <w:tcPr>
+            <w:tcW w:w="12955" w:type="dxa"/>
+            <w:tcBorders>
+              <w:top w:val="single" w:sz="2" w:space="0" w:color="000000"/>
+              <w:left w:val="single" w:sz="2" w:space="0" w:color="000000"/>
+              <w:bottom w:val="single" w:sz="2" w:space="0" w:color="000000"/>
+              <w:right w:val="single" w:sz="2" w:space="0" w:color="000000"/>
+            </w:tcBorders>
+            <w:shd w:val="clear" w:color="auto" w:fill="EEEEEE"/>
+            <w:tcMar>
+              <w:top w:w="80" w:type="dxa"/>
+              <w:left w:w="80" w:type="dxa"/>
+              <w:bottom w:w="80" w:type="dxa"/>
+              <w:right w:w="80" w:type="dxa"/>
+            </w:tcMar>
+          </w:tcPr>
+          <w:p>
+            <w:r>
+              <w:rPr>
+                <w:noProof/>
+              </w:rPr>
+              <w:drawing>
+                <wp:inline distT="0" distB="0" distL="0" distR="0" wp14:anchorId="5CFDCF37" wp14:editId="573F7A8D">
+                  <wp:extent cx="3216910" cy="775335"/>
+                  <wp:effectExtent l="0" t="0" r="8890" b="12065"/>
+                  <wp:docPr id="2" name="Picture 2" descr="../../Screen%20Shot%202017-05-20%20at%209.42.46%20PM.png"/>
+                  <wp:cNvGraphicFramePr>
+                    <a:graphicFrameLocks xmlns:a="http://schemas.openxmlformats.org/drawingml/2006/main" noChangeAspect="1"/>
+                  </wp:cNvGraphicFramePr>
+                  <a:graphic xmlns:a="http://schemas.openxmlformats.org/drawingml/2006/main">
+                    <a:graphicData uri="http://schemas.openxmlformats.org/drawingml/2006/picture">
+                      <pic:pic xmlns:pic="http://schemas.openxmlformats.org/drawingml/2006/picture">
+                        <pic:nvPicPr>
+                          <pic:cNvPr id="0" name="Picture 2" descr="../../Screen%20Shot%202017-05-20%20at%209.42.46%20PM.png"/>
+                          <pic:cNvPicPr>
+                            <a:picLocks noChangeAspect="1" noChangeArrowheads="1"/>
+                          </pic:cNvPicPr>
+                        </pic:nvPicPr>
+                        <pic:blipFill>
+                          <a:blip r:embed="rId29">
+                            <a:extLst>
+                              <a:ext uri="{28A0092B-C50C-407E-A947-70E740481C1C}">
+                                <a14:useLocalDpi xmlns:a14="http://schemas.microsoft.com/office/drawing/2010/main" val="0"/>
+                              </a:ext>
+                            </a:extLst>
+                          </a:blip>
+                          <a:srcRect/>
+                          <a:stretch>
+                            <a:fillRect/>
+                          </a:stretch>
+                        </pic:blipFill>
+                        <pic:spPr bwMode="auto">
+                          <a:xfrm>
+                            <a:off x="0" y="0"/>
+                            <a:ext cx="3216910" cy="775335"/>
+                          </a:xfrm>
+                          <a:prstGeom prst="rect">
+                            <a:avLst/>
+                          </a:prstGeom>
+                          <a:noFill/>
+                          <a:ln>
+                            <a:noFill/>
+                          </a:ln>
+                        </pic:spPr>
+                      </pic:pic>
+                    </a:graphicData>
+                  </a:graphic>
+                </wp:inline>
+              </w:drawing>
+            </w:r>
+          </w:p>
+          <w:p>
+            <w:r>
+              <w:t>it should be two “” not “’</w:t>
+            </w:r>
+          </w:p>
           <w:p/>
         </w:tc>
       </w:tr>
@@ -3107,7 +3786,79 @@
               <w:right w:w="80" w:type="dxa"/>
             </w:tcMar>
           </w:tcPr>
-          <w:p/>
+          <w:p>
+            <w:pPr>
+              <w:rPr>
+                <w:noProof/>
+              </w:rPr>
+            </w:pPr>
+            <w:r>
+              <w:rPr>
+                <w:noProof/>
+              </w:rPr>
+              <w:drawing>
+                <wp:inline distT="0" distB="0" distL="0" distR="0" wp14:anchorId="0AE60C4D" wp14:editId="566F02B3">
+                  <wp:extent cx="3616960" cy="416560"/>
+                  <wp:effectExtent l="0" t="0" r="0" b="0"/>
+                  <wp:docPr id="3" name="Picture 3" descr="../../Screen%20Shot%202017-05-20%20at%209.42.58%20PM.png"/>
+                  <wp:cNvGraphicFramePr>
+                    <a:graphicFrameLocks xmlns:a="http://schemas.openxmlformats.org/drawingml/2006/main" noChangeAspect="1"/>
+                  </wp:cNvGraphicFramePr>
+                  <a:graphic xmlns:a="http://schemas.openxmlformats.org/drawingml/2006/main">
+                    <a:graphicData uri="http://schemas.openxmlformats.org/drawingml/2006/picture">
+                      <pic:pic xmlns:pic="http://schemas.openxmlformats.org/drawingml/2006/picture">
+                        <pic:nvPicPr>
+                          <pic:cNvPr id="0" name="Picture 3" descr="../../Screen%20Shot%202017-05-20%20at%209.42.58%20PM.png"/>
+                          <pic:cNvPicPr>
+                            <a:picLocks noChangeAspect="1" noChangeArrowheads="1"/>
+                          </pic:cNvPicPr>
+                        </pic:nvPicPr>
+                        <pic:blipFill>
+                          <a:blip r:embed="rId30">
+                            <a:extLst>
+                              <a:ext uri="{28A0092B-C50C-407E-A947-70E740481C1C}">
+                                <a14:useLocalDpi xmlns:a14="http://schemas.microsoft.com/office/drawing/2010/main" val="0"/>
+                              </a:ext>
+                            </a:extLst>
+                          </a:blip>
+                          <a:srcRect/>
+                          <a:stretch>
+                            <a:fillRect/>
+                          </a:stretch>
+                        </pic:blipFill>
+                        <pic:spPr bwMode="auto">
+                          <a:xfrm>
+                            <a:off x="0" y="0"/>
+                            <a:ext cx="3616960" cy="416560"/>
+                          </a:xfrm>
+                          <a:prstGeom prst="rect">
+                            <a:avLst/>
+                          </a:prstGeom>
+                          <a:noFill/>
+                          <a:ln>
+                            <a:noFill/>
+                          </a:ln>
+                        </pic:spPr>
+                      </pic:pic>
+                    </a:graphicData>
+                  </a:graphic>
+                </wp:inline>
+              </w:drawing>
+            </w:r>
+          </w:p>
+          <w:p>
+            <w:pPr>
+              <w:rPr>
+                <w:noProof/>
+              </w:rPr>
+            </w:pPr>
+            <w:r>
+              <w:rPr>
+                <w:noProof/>
+              </w:rPr>
+              <w:t>missed the ()</w:t>
+            </w:r>
+          </w:p>
         </w:tc>
       </w:tr>
     </w:tbl>
@@ -3227,46 +3978,11 @@
     <w:p>
       <w:pPr>
         <w:pStyle w:val="Body"/>
-      </w:pPr>
-      <w:r>
-        <w:rPr>
-          <w:rFonts w:ascii="Arial Unicode MS" w:hAnsi="Arial Unicode MS"/>
-          <w:sz w:val="20"/>
-          <w:szCs w:val="20"/>
-        </w:rPr>
-        <w:br w:type="page"/>
-      </w:r>
-    </w:p>
-    <w:p>
-      <w:pPr>
-        <w:pStyle w:val="Heading3"/>
-        <w:rPr>
-          <w:sz w:val="22"/>
-          <w:szCs w:val="22"/>
-        </w:rPr>
-      </w:pPr>
-      <w:r>
-        <w:t xml:space="preserve">A4. </w:t>
-      </w:r>
-      <w:r>
-        <w:rPr>
-          <w:lang w:val="fr-FR"/>
-        </w:rPr>
-        <w:t>Code Maintenance</w:t>
-      </w:r>
-      <w:r>
-        <w:rPr>
-          <w:rFonts w:ascii="Arial Unicode MS" w:hAnsi="Arial Unicode MS"/>
-        </w:rPr>
-        <w:br/>
-      </w:r>
-      <w:r>
-        <w:rPr>
-          <w:sz w:val="22"/>
-          <w:szCs w:val="22"/>
-        </w:rPr>
-        <w:t>Use proper code maintenance techniques and conventions when creating computer programs.</w:t>
-      </w:r>
+        <w:rPr>
+          <w:sz w:val="20"/>
+          <w:szCs w:val="20"/>
+        </w:rPr>
+      </w:pPr>
     </w:p>
     <w:p>
       <w:pPr>
@@ -3283,14 +3999,22 @@
           <w:sz w:val="20"/>
           <w:szCs w:val="20"/>
         </w:rPr>
-        <w:t>A4.1</w:t>
-      </w:r>
-      <w:r>
-        <w:rPr>
-          <w:sz w:val="20"/>
-          <w:szCs w:val="20"/>
-        </w:rPr>
-        <w:t xml:space="preserve"> demonstrate the ability to identify and correct syntax, logic, and run-time errors in computer programs;</w:t>
+        <w:t>A4.2</w:t>
+      </w:r>
+      <w:r>
+        <w:rPr>
+          <w:sz w:val="20"/>
+          <w:szCs w:val="20"/>
+        </w:rPr>
+        <w:t xml:space="preserve"> use workplace and professional conventions (e.g., naming, indenting, commenting) correctly to write programs and internal documentation; </w:t>
+      </w:r>
+      <w:r>
+        <w:rPr>
+          <w:sz w:val="20"/>
+          <w:szCs w:val="20"/>
+        </w:rPr>
+        <w:br/>
+        <w:t xml:space="preserve">        (also includes use of source control)</w:t>
       </w:r>
     </w:p>
     <w:p>
@@ -3384,6 +4108,19 @@
               <w:right w:w="80" w:type="dxa"/>
             </w:tcMar>
           </w:tcPr>
+          <w:p>
+            <w:hyperlink r:id="rId31" w:history="1">
+              <w:r>
+                <w:rPr>
+                  <w:rStyle w:val="Hyperlink"/>
+                </w:rPr>
+                <w:t>https://github.com/rsgc-schaffer-j/ISP-Car-game/blob/9130c9636d8d4a0cba852549e13a1caf3be825c3/Car%20park%20game/GameScene.swift#L139</w:t>
+              </w:r>
+            </w:hyperlink>
+            <w:r>
+              <w:t xml:space="preserve"> </w:t>
+            </w:r>
+          </w:p>
           <w:p/>
         </w:tc>
       </w:tr>
@@ -3411,9 +4148,89 @@
               <w:right w:w="80" w:type="dxa"/>
             </w:tcMar>
           </w:tcPr>
+          <w:p>
+            <w:hyperlink r:id="rId32" w:history="1">
+              <w:r>
+                <w:rPr>
+                  <w:rStyle w:val="Hyperlink"/>
+                </w:rPr>
+                <w:t>https://github.com/rsgc-schaffer-j/ISP-Car-game/blob/9130c9636d8d4a0cba852549e13a1caf3be825c3/Car%20park%20game/GameScene.swift#L133</w:t>
+              </w:r>
+            </w:hyperlink>
+          </w:p>
           <w:p/>
         </w:tc>
       </w:tr>
+      <w:tr>
+        <w:tblPrEx>
+          <w:shd w:val="clear" w:color="auto" w:fill="auto"/>
+        </w:tblPrEx>
+        <w:trPr>
+          <w:trHeight w:val="279"/>
+        </w:trPr>
+        <w:tc>
+          <w:tcPr>
+            <w:tcW w:w="12955" w:type="dxa"/>
+            <w:tcBorders>
+              <w:top w:val="single" w:sz="2" w:space="0" w:color="000000"/>
+              <w:left w:val="single" w:sz="2" w:space="0" w:color="000000"/>
+              <w:bottom w:val="single" w:sz="2" w:space="0" w:color="000000"/>
+              <w:right w:val="single" w:sz="2" w:space="0" w:color="000000"/>
+            </w:tcBorders>
+            <w:shd w:val="clear" w:color="auto" w:fill="EEEEEE"/>
+            <w:tcMar>
+              <w:top w:w="80" w:type="dxa"/>
+              <w:left w:w="80" w:type="dxa"/>
+              <w:bottom w:w="80" w:type="dxa"/>
+              <w:right w:w="80" w:type="dxa"/>
+            </w:tcMar>
+          </w:tcPr>
+          <w:p>
+            <w:hyperlink r:id="rId33" w:history="1">
+              <w:r>
+                <w:rPr>
+                  <w:rStyle w:val="Hyperlink"/>
+                </w:rPr>
+                <w:t>https://github.com/rsgc-schaffer-j/ISP-Car-game/blob/9130c9636d8d4a0cba852549e13a1caf3be825c3/Car%20park%20game/GameScene.swift#L116</w:t>
+              </w:r>
+            </w:hyperlink>
+            <w:r>
+              <w:t xml:space="preserve"> </w:t>
+            </w:r>
+          </w:p>
+        </w:tc>
+      </w:tr>
+      <w:tr>
+        <w:tblPrEx>
+          <w:shd w:val="clear" w:color="auto" w:fill="auto"/>
+        </w:tblPrEx>
+        <w:trPr>
+          <w:trHeight w:val="279"/>
+        </w:trPr>
+        <w:tc>
+          <w:tcPr>
+            <w:tcW w:w="12955" w:type="dxa"/>
+            <w:tcBorders>
+              <w:top w:val="single" w:sz="2" w:space="0" w:color="000000"/>
+              <w:left w:val="single" w:sz="2" w:space="0" w:color="000000"/>
+              <w:bottom w:val="single" w:sz="2" w:space="0" w:color="000000"/>
+              <w:right w:val="single" w:sz="2" w:space="0" w:color="000000"/>
+            </w:tcBorders>
+            <w:shd w:val="clear" w:color="auto" w:fill="EEEEEE"/>
+            <w:tcMar>
+              <w:top w:w="80" w:type="dxa"/>
+              <w:left w:w="80" w:type="dxa"/>
+              <w:bottom w:w="80" w:type="dxa"/>
+              <w:right w:w="80" w:type="dxa"/>
+            </w:tcMar>
+          </w:tcPr>
+          <w:p>
+            <w:r>
+              <w:t>https://github.com/rsgc-schaffer-j/ISP-Car-game/blob/9130c9636d8d4a0cba852549e13a1caf3be825c3/Car%20park%20game/GameScene.swift#L83</w:t>
+            </w:r>
+          </w:p>
+        </w:tc>
+      </w:tr>
     </w:tbl>
     <w:p>
       <w:pPr>
@@ -3504,29 +4321,6 @@
         </w:rPr>
         <w:t xml:space="preserve"> </w:t>
       </w:r>
-      <w:r>
-        <w:rPr>
-          <w:rFonts w:ascii="Arial Unicode MS" w:hAnsi="Arial Unicode MS"/>
-          <w:sz w:val="20"/>
-          <w:szCs w:val="20"/>
-        </w:rPr>
-        <w:t>✩</w:t>
-      </w:r>
-      <w:r>
-        <w:rPr>
-          <w:sz w:val="20"/>
-          <w:szCs w:val="20"/>
-        </w:rPr>
-        <w:t xml:space="preserve"> </w:t>
-      </w:r>
-      <w:r>
-        <w:rPr>
-          <w:rFonts w:ascii="Arial Unicode MS" w:hAnsi="Arial Unicode MS"/>
-          <w:sz w:val="20"/>
-          <w:szCs w:val="20"/>
-        </w:rPr>
-        <w:t>✩</w:t>
-      </w:r>
     </w:p>
     <w:p>
       <w:pPr>
@@ -3552,22 +4346,14 @@
           <w:sz w:val="20"/>
           <w:szCs w:val="20"/>
         </w:rPr>
-        <w:t>A4.2</w:t>
-      </w:r>
-      <w:r>
-        <w:rPr>
-          <w:sz w:val="20"/>
-          <w:szCs w:val="20"/>
-        </w:rPr>
-        <w:t xml:space="preserve"> use workplace and professional conventions (e.g., naming, indenting, commenting) correctly to write programs and internal documentation; </w:t>
-      </w:r>
-      <w:r>
-        <w:rPr>
-          <w:sz w:val="20"/>
-          <w:szCs w:val="20"/>
-        </w:rPr>
-        <w:br/>
-        <w:t xml:space="preserve">        (also includes use of source control)</w:t>
+        <w:t>A4.3</w:t>
+      </w:r>
+      <w:r>
+        <w:rPr>
+          <w:sz w:val="20"/>
+          <w:szCs w:val="20"/>
+        </w:rPr>
+        <w:t xml:space="preserve"> demonstrate the ability to interpret error messages displayed by programming tools (e.g., compiler, debugging tool), at different times during the software development process (e.g., writing, compilation, testing);</w:t>
       </w:r>
     </w:p>
     <w:p>
@@ -3662,16 +4448,71 @@
             </w:tcMar>
           </w:tcPr>
           <w:p>
-            <w:hyperlink r:id="rId16" w:history="1">
-              <w:r>
-                <w:rPr>
-                  <w:rStyle w:val="Hyperlink"/>
-                </w:rPr>
-                <w:t>https://github.com/rsgc-schaffer-j/ISP-Car-game/blob/2b9fd2516a9827aceca93e751e869c071bf908f6/Car%20park%20game/GameScene.swift#L20-L25</w:t>
-              </w:r>
-            </w:hyperlink>
-            <w:r>
-              <w:t xml:space="preserve"> </w:t>
+            <w:r>
+              <w:rPr>
+                <w:noProof/>
+              </w:rPr>
+              <w:drawing>
+                <wp:inline distT="0" distB="0" distL="0" distR="0" wp14:anchorId="75C1F9F7" wp14:editId="04956C1C">
+                  <wp:extent cx="4572000" cy="1943100"/>
+                  <wp:effectExtent l="0" t="0" r="0" b="12700"/>
+                  <wp:docPr id="4" name="Picture 4" descr="../../Screen%20Shot%202017-05-20%20at%209.45.34%20PM.png"/>
+                  <wp:cNvGraphicFramePr>
+                    <a:graphicFrameLocks xmlns:a="http://schemas.openxmlformats.org/drawingml/2006/main" noChangeAspect="1"/>
+                  </wp:cNvGraphicFramePr>
+                  <a:graphic xmlns:a="http://schemas.openxmlformats.org/drawingml/2006/main">
+                    <a:graphicData uri="http://schemas.openxmlformats.org/drawingml/2006/picture">
+                      <pic:pic xmlns:pic="http://schemas.openxmlformats.org/drawingml/2006/picture">
+                        <pic:nvPicPr>
+                          <pic:cNvPr id="0" name="Picture 4" descr="../../Screen%20Shot%202017-05-20%20at%209.45.34%20PM.png"/>
+                          <pic:cNvPicPr>
+                            <a:picLocks noChangeAspect="1" noChangeArrowheads="1"/>
+                          </pic:cNvPicPr>
+                        </pic:nvPicPr>
+                        <pic:blipFill>
+                          <a:blip r:embed="rId34">
+                            <a:extLst>
+                              <a:ext uri="{28A0092B-C50C-407E-A947-70E740481C1C}">
+                                <a14:useLocalDpi xmlns:a14="http://schemas.microsoft.com/office/drawing/2010/main" val="0"/>
+                              </a:ext>
+                            </a:extLst>
+                          </a:blip>
+                          <a:srcRect/>
+                          <a:stretch>
+                            <a:fillRect/>
+                          </a:stretch>
+                        </pic:blipFill>
+                        <pic:spPr bwMode="auto">
+                          <a:xfrm>
+                            <a:off x="0" y="0"/>
+                            <a:ext cx="4572000" cy="1943100"/>
+                          </a:xfrm>
+                          <a:prstGeom prst="rect">
+                            <a:avLst/>
+                          </a:prstGeom>
+                          <a:noFill/>
+                          <a:ln>
+                            <a:noFill/>
+                          </a:ln>
+                        </pic:spPr>
+                      </pic:pic>
+                    </a:graphicData>
+                  </a:graphic>
+                </wp:inline>
+              </w:drawing>
+            </w:r>
+          </w:p>
+          <w:p>
+            <w:r>
+              <w:t xml:space="preserve">this gave me a runtime error to figure this out I had to use the debugger and </w:t>
+            </w:r>
+            <w:r>
+              <w:t>realized</w:t>
+            </w:r>
+            <w:bookmarkStart w:id="0" w:name="_GoBack"/>
+            <w:bookmarkEnd w:id="0"/>
+            <w:r>
+              <w:t xml:space="preserve">  it needed to be if not while</w:t>
             </w:r>
           </w:p>
         </w:tc>
@@ -3793,6 +4634,38 @@
         </w:rPr>
         <w:t xml:space="preserve"> </w:t>
       </w:r>
+      <w:r>
+        <w:rPr>
+          <w:rFonts w:ascii="Arial Unicode MS" w:hAnsi="Arial Unicode MS"/>
+          <w:sz w:val="20"/>
+          <w:szCs w:val="20"/>
+        </w:rPr>
+        <w:t>✩</w:t>
+      </w:r>
+      <w:r>
+        <w:rPr>
+          <w:sz w:val="20"/>
+          <w:szCs w:val="20"/>
+        </w:rPr>
+        <w:t xml:space="preserve"> </w:t>
+      </w:r>
+      <w:r>
+        <w:rPr>
+          <w:rFonts w:ascii="Arial Unicode MS" w:hAnsi="Arial Unicode MS"/>
+          <w:sz w:val="20"/>
+          <w:szCs w:val="20"/>
+        </w:rPr>
+        <w:t>✩</w:t>
+      </w:r>
+    </w:p>
+    <w:p>
+      <w:pPr>
+        <w:pStyle w:val="Body"/>
+        <w:rPr>
+          <w:sz w:val="20"/>
+          <w:szCs w:val="20"/>
+        </w:rPr>
+      </w:pPr>
     </w:p>
     <w:p>
       <w:pPr>
@@ -3818,14 +4691,14 @@
           <w:sz w:val="20"/>
           <w:szCs w:val="20"/>
         </w:rPr>
-        <w:t>A4.3</w:t>
-      </w:r>
-      <w:r>
-        <w:rPr>
-          <w:sz w:val="20"/>
-          <w:szCs w:val="20"/>
-        </w:rPr>
-        <w:t xml:space="preserve"> demonstrate the ability to interpret error messages displayed by programming tools (e.g., compiler, debugging tool), at different times during the software development process (e.g., writing, compilation, testing);</w:t>
+        <w:t>A4.4</w:t>
+      </w:r>
+      <w:r>
+        <w:rPr>
+          <w:sz w:val="20"/>
+          <w:szCs w:val="20"/>
+        </w:rPr>
+        <w:t xml:space="preserve"> use a tracing technique to understand program flow and to identify and correct logic and run-time errors in computer programs;</w:t>
       </w:r>
     </w:p>
     <w:p>
@@ -3919,7 +4792,11 @@
               <w:right w:w="80" w:type="dxa"/>
             </w:tcMar>
           </w:tcPr>
-          <w:p/>
+          <w:p>
+            <w:r>
+              <w:t>It is on Sesame, I could not get the link to work</w:t>
+            </w:r>
+          </w:p>
         </w:tc>
       </w:tr>
       <w:tr>
@@ -3946,7 +4823,61 @@
               <w:right w:w="80" w:type="dxa"/>
             </w:tcMar>
           </w:tcPr>
-          <w:p/>
+          <w:p>
+            <w:r>
+              <w:rPr>
+                <w:noProof/>
+              </w:rPr>
+              <w:drawing>
+                <wp:inline distT="0" distB="0" distL="0" distR="0" wp14:anchorId="6FB67DB2" wp14:editId="32454B69">
+                  <wp:extent cx="4572000" cy="1943100"/>
+                  <wp:effectExtent l="0" t="0" r="0" b="12700"/>
+                  <wp:docPr id="5" name="Picture 5" descr="../../Screen%20Shot%202017-05-20%20at%209.45.34%20PM.png"/>
+                  <wp:cNvGraphicFramePr>
+                    <a:graphicFrameLocks xmlns:a="http://schemas.openxmlformats.org/drawingml/2006/main" noChangeAspect="1"/>
+                  </wp:cNvGraphicFramePr>
+                  <a:graphic xmlns:a="http://schemas.openxmlformats.org/drawingml/2006/main">
+                    <a:graphicData uri="http://schemas.openxmlformats.org/drawingml/2006/picture">
+                      <pic:pic xmlns:pic="http://schemas.openxmlformats.org/drawingml/2006/picture">
+                        <pic:nvPicPr>
+                          <pic:cNvPr id="0" name="Picture 5" descr="../../Screen%20Shot%202017-05-20%20at%209.45.34%20PM.png"/>
+                          <pic:cNvPicPr>
+                            <a:picLocks noChangeAspect="1" noChangeArrowheads="1"/>
+                          </pic:cNvPicPr>
+                        </pic:nvPicPr>
+                        <pic:blipFill>
+                          <a:blip r:embed="rId34">
+                            <a:extLst>
+                              <a:ext uri="{28A0092B-C50C-407E-A947-70E740481C1C}">
+                                <a14:useLocalDpi xmlns:a14="http://schemas.microsoft.com/office/drawing/2010/main" val="0"/>
+                              </a:ext>
+                            </a:extLst>
+                          </a:blip>
+                          <a:srcRect/>
+                          <a:stretch>
+                            <a:fillRect/>
+                          </a:stretch>
+                        </pic:blipFill>
+                        <pic:spPr bwMode="auto">
+                          <a:xfrm>
+                            <a:off x="0" y="0"/>
+                            <a:ext cx="4572000" cy="1943100"/>
+                          </a:xfrm>
+                          <a:prstGeom prst="rect">
+                            <a:avLst/>
+                          </a:prstGeom>
+                          <a:noFill/>
+                          <a:ln>
+                            <a:noFill/>
+                          </a:ln>
+                        </pic:spPr>
+                      </pic:pic>
+                    </a:graphicData>
+                  </a:graphic>
+                </wp:inline>
+              </w:drawing>
+            </w:r>
+          </w:p>
         </w:tc>
       </w:tr>
     </w:tbl>
@@ -4096,14 +5027,14 @@
           <w:sz w:val="20"/>
           <w:szCs w:val="20"/>
         </w:rPr>
-        <w:t>A4.4</w:t>
-      </w:r>
-      <w:r>
-        <w:rPr>
-          <w:sz w:val="20"/>
-          <w:szCs w:val="20"/>
-        </w:rPr>
-        <w:t xml:space="preserve"> use a tracing technique to understand program flow and to identify and correct logic and run-time errors in computer programs;</w:t>
+        <w:t>A4.5</w:t>
+      </w:r>
+      <w:r>
+        <w:rPr>
+          <w:sz w:val="20"/>
+          <w:szCs w:val="20"/>
+        </w:rPr>
+        <w:t xml:space="preserve"> demonstrate the ability to validate a program using a full range of test cases.</w:t>
       </w:r>
     </w:p>
     <w:p>
@@ -4199,10 +5130,8 @@
           </w:tcPr>
           <w:p>
             <w:r>
-              <w:t>It is on Sesame, I could not get the link to work</w:t>
-            </w:r>
-            <w:bookmarkStart w:id="0" w:name="_GoBack"/>
-            <w:bookmarkEnd w:id="0"/>
+              <w:t xml:space="preserve">To test how it works I move forward and turn the car 360 degrees. Then I test it backwards then I test it move forward and one turn right then forward one turn till 360 is done. Then I do that backwards. </w:t>
+            </w:r>
           </w:p>
         </w:tc>
       </w:tr>
@@ -4230,7 +5159,11 @@
               <w:right w:w="80" w:type="dxa"/>
             </w:tcMar>
           </w:tcPr>
-          <w:p/>
+          <w:p>
+            <w:r>
+              <w:t>To test hit detection, I hit the car against the different walls at different location and at different angles.</w:t>
+            </w:r>
+          </w:p>
         </w:tc>
       </w:tr>
     </w:tbl>
@@ -4359,11 +5292,60 @@
     <w:p>
       <w:pPr>
         <w:pStyle w:val="Body"/>
-        <w:rPr>
-          <w:sz w:val="20"/>
-          <w:szCs w:val="20"/>
-        </w:rPr>
-      </w:pPr>
+      </w:pPr>
+    </w:p>
+    <w:p>
+      <w:pPr>
+        <w:pStyle w:val="Body"/>
+      </w:pPr>
+    </w:p>
+    <w:p>
+      <w:pPr>
+        <w:pStyle w:val="Body"/>
+      </w:pPr>
+    </w:p>
+    <w:p>
+      <w:pPr>
+        <w:pStyle w:val="Body"/>
+      </w:pPr>
+    </w:p>
+    <w:p>
+      <w:pPr>
+        <w:pStyle w:val="Body"/>
+      </w:pPr>
+    </w:p>
+    <w:p>
+      <w:pPr>
+        <w:pStyle w:val="Body"/>
+      </w:pPr>
+    </w:p>
+    <w:p>
+      <w:pPr>
+        <w:pStyle w:val="Heading3"/>
+        <w:rPr>
+          <w:sz w:val="22"/>
+          <w:szCs w:val="22"/>
+        </w:rPr>
+      </w:pPr>
+      <w:r>
+        <w:t>B1. Problem-solving Strategies</w:t>
+      </w:r>
+      <w:r>
+        <w:rPr>
+          <w:rFonts w:ascii="Arial Unicode MS" w:hAnsi="Arial Unicode MS"/>
+        </w:rPr>
+        <w:br/>
+      </w:r>
+      <w:r>
+        <w:t>U</w:t>
+      </w:r>
+      <w:r>
+        <w:rPr>
+          <w:sz w:val="22"/>
+          <w:szCs w:val="22"/>
+        </w:rPr>
+        <w:t>se a variety of problem-solving strategies to solve different types of problems independently and as part of a team;</w:t>
+      </w:r>
     </w:p>
     <w:p>
       <w:pPr>
@@ -4380,14 +5362,14 @@
           <w:sz w:val="20"/>
           <w:szCs w:val="20"/>
         </w:rPr>
-        <w:t>A4.5</w:t>
-      </w:r>
-      <w:r>
-        <w:rPr>
-          <w:sz w:val="20"/>
-          <w:szCs w:val="20"/>
-        </w:rPr>
-        <w:t xml:space="preserve"> demonstrate the ability to validate a program using a full range of test cases.</w:t>
+        <w:t>B1.1</w:t>
+      </w:r>
+      <w:r>
+        <w:rPr>
+          <w:sz w:val="20"/>
+          <w:szCs w:val="20"/>
+        </w:rPr>
+        <w:t xml:space="preserve"> use various problem-solving strategies (e.g., stepwise refinement, divide and conquer, working backwards, examples, extreme cases, tables and charts, trial and error) when solving different types of problems;</w:t>
       </w:r>
     </w:p>
     <w:p>
@@ -4483,7 +5465,7 @@
           </w:tcPr>
           <w:p>
             <w:r>
-              <w:t xml:space="preserve">To test how it works I move forward and turn the car 360 degrees. Then I test it backwards then I test it move forward and one turn right then forward one turn till 360 is done. Then I do that backwards. </w:t>
+              <w:t>To make the car turn on a radius I used many methods such as loops many variables and then after some research I found cos and sin function in XCode</w:t>
             </w:r>
           </w:p>
         </w:tc>
@@ -4641,64 +5623,6 @@
     <w:p>
       <w:pPr>
         <w:pStyle w:val="Body"/>
-      </w:pPr>
-    </w:p>
-    <w:p>
-      <w:pPr>
-        <w:pStyle w:val="Body"/>
-      </w:pPr>
-    </w:p>
-    <w:p>
-      <w:pPr>
-        <w:pStyle w:val="Body"/>
-      </w:pPr>
-    </w:p>
-    <w:p>
-      <w:pPr>
-        <w:pStyle w:val="Body"/>
-      </w:pPr>
-    </w:p>
-    <w:p>
-      <w:pPr>
-        <w:pStyle w:val="Body"/>
-      </w:pPr>
-    </w:p>
-    <w:p>
-      <w:pPr>
-        <w:pStyle w:val="Body"/>
-      </w:pPr>
-    </w:p>
-    <w:p>
-      <w:pPr>
-        <w:pStyle w:val="Heading3"/>
-        <w:rPr>
-          <w:sz w:val="22"/>
-          <w:szCs w:val="22"/>
-        </w:rPr>
-      </w:pPr>
-      <w:r>
-        <w:t>B1. Problem-solving Strategies</w:t>
-      </w:r>
-      <w:r>
-        <w:rPr>
-          <w:rFonts w:ascii="Arial Unicode MS" w:hAnsi="Arial Unicode MS"/>
-        </w:rPr>
-        <w:br/>
-      </w:r>
-      <w:r>
-        <w:t>U</w:t>
-      </w:r>
-      <w:r>
-        <w:rPr>
-          <w:sz w:val="22"/>
-          <w:szCs w:val="22"/>
-        </w:rPr>
-        <w:t>se a variety of problem-solving strategies to solve different types of problems independently and as part of a team;</w:t>
-      </w:r>
-    </w:p>
-    <w:p>
-      <w:pPr>
-        <w:pStyle w:val="Body"/>
         <w:rPr>
           <w:sz w:val="20"/>
           <w:szCs w:val="20"/>
@@ -4711,14 +5635,14 @@
           <w:sz w:val="20"/>
           <w:szCs w:val="20"/>
         </w:rPr>
-        <w:t>B1.1</w:t>
-      </w:r>
-      <w:r>
-        <w:rPr>
-          <w:sz w:val="20"/>
-          <w:szCs w:val="20"/>
-        </w:rPr>
-        <w:t xml:space="preserve"> use various problem-solving strategies (e.g., stepwise refinement, divide and conquer, working backwards, examples, extreme cases, tables and charts, trial and error) when solving different types of problems;</w:t>
+        <w:t>B1.2</w:t>
+      </w:r>
+      <w:r>
+        <w:rPr>
+          <w:sz w:val="20"/>
+          <w:szCs w:val="20"/>
+        </w:rPr>
+        <w:t xml:space="preserve"> demonstrate the ability to solve problems independently and as part of a team; </w:t>
       </w:r>
     </w:p>
     <w:p>
@@ -4812,7 +5736,11 @@
               <w:right w:w="80" w:type="dxa"/>
             </w:tcMar>
           </w:tcPr>
-          <w:p/>
+          <w:p>
+            <w:r>
+              <w:t>I was having trouble adding pictures to my program so I asked a friend for help and they showed me the correct method and then I was able to use that for the rest of my coding</w:t>
+            </w:r>
+          </w:p>
         </w:tc>
       </w:tr>
       <w:tr>
@@ -4959,275 +5887,6 @@
     <w:p>
       <w:pPr>
         <w:pStyle w:val="Body"/>
-        <w:rPr>
-          <w:sz w:val="20"/>
-          <w:szCs w:val="20"/>
-        </w:rPr>
-      </w:pPr>
-    </w:p>
-    <w:p>
-      <w:pPr>
-        <w:pStyle w:val="Body"/>
-        <w:rPr>
-          <w:sz w:val="20"/>
-          <w:szCs w:val="20"/>
-        </w:rPr>
-      </w:pPr>
-      <w:r>
-        <w:rPr>
-          <w:b/>
-          <w:bCs/>
-          <w:sz w:val="20"/>
-          <w:szCs w:val="20"/>
-        </w:rPr>
-        <w:t>B1.2</w:t>
-      </w:r>
-      <w:r>
-        <w:rPr>
-          <w:sz w:val="20"/>
-          <w:szCs w:val="20"/>
-        </w:rPr>
-        <w:t xml:space="preserve"> demonstrate the ability to solve problems independently and as part of a team; </w:t>
-      </w:r>
-    </w:p>
-    <w:p>
-      <w:pPr>
-        <w:pStyle w:val="Body"/>
-        <w:rPr>
-          <w:sz w:val="20"/>
-          <w:szCs w:val="20"/>
-        </w:rPr>
-      </w:pPr>
-    </w:p>
-    <w:tbl>
-      <w:tblPr>
-        <w:tblW w:w="12955" w:type="dxa"/>
-        <w:tblInd w:w="108" w:type="dxa"/>
-        <w:tblBorders>
-          <w:top w:val="single" w:sz="2" w:space="0" w:color="000000"/>
-          <w:left w:val="single" w:sz="2" w:space="0" w:color="000000"/>
-          <w:bottom w:val="single" w:sz="2" w:space="0" w:color="000000"/>
-          <w:right w:val="single" w:sz="2" w:space="0" w:color="000000"/>
-          <w:insideH w:val="single" w:sz="2" w:space="0" w:color="000000"/>
-          <w:insideV w:val="single" w:sz="2" w:space="0" w:color="000000"/>
-        </w:tblBorders>
-        <w:shd w:val="clear" w:color="auto" w:fill="BDC0BF"/>
-        <w:tblLayout w:type="fixed"/>
-        <w:tblLook w:val="04A0" w:firstRow="1" w:lastRow="0" w:firstColumn="1" w:lastColumn="0" w:noHBand="0" w:noVBand="1"/>
-      </w:tblPr>
-      <w:tblGrid>
-        <w:gridCol w:w="12955"/>
-      </w:tblGrid>
-      <w:tr>
-        <w:trPr>
-          <w:trHeight w:val="279"/>
-          <w:tblHeader/>
-        </w:trPr>
-        <w:tc>
-          <w:tcPr>
-            <w:tcW w:w="12955" w:type="dxa"/>
-            <w:tcBorders>
-              <w:top w:val="single" w:sz="2" w:space="0" w:color="000000"/>
-              <w:left w:val="single" w:sz="2" w:space="0" w:color="000000"/>
-              <w:bottom w:val="single" w:sz="4" w:space="0" w:color="000000"/>
-              <w:right w:val="single" w:sz="2" w:space="0" w:color="000000"/>
-            </w:tcBorders>
-            <w:shd w:val="clear" w:color="auto" w:fill="BDC0BF"/>
-            <w:tcMar>
-              <w:top w:w="80" w:type="dxa"/>
-              <w:left w:w="80" w:type="dxa"/>
-              <w:bottom w:w="80" w:type="dxa"/>
-              <w:right w:w="80" w:type="dxa"/>
-            </w:tcMar>
-          </w:tcPr>
-          <w:p>
-            <w:pPr>
-              <w:pStyle w:val="TableStyle1"/>
-            </w:pPr>
-            <w:r>
-              <w:t>Evidence:</w:t>
-            </w:r>
-            <w:r>
-              <w:rPr>
-                <w:b w:val="0"/>
-                <w:bCs w:val="0"/>
-              </w:rPr>
-              <w:t xml:space="preserve"> provide link(s) where possible, optionally provide brief explanatory text, add rows as needed</w:t>
-            </w:r>
-          </w:p>
-        </w:tc>
-      </w:tr>
-      <w:tr>
-        <w:tblPrEx>
-          <w:shd w:val="clear" w:color="auto" w:fill="auto"/>
-        </w:tblPrEx>
-        <w:trPr>
-          <w:trHeight w:val="279"/>
-        </w:trPr>
-        <w:tc>
-          <w:tcPr>
-            <w:tcW w:w="12955" w:type="dxa"/>
-            <w:tcBorders>
-              <w:top w:val="single" w:sz="4" w:space="0" w:color="000000"/>
-              <w:left w:val="single" w:sz="2" w:space="0" w:color="000000"/>
-              <w:bottom w:val="single" w:sz="2" w:space="0" w:color="000000"/>
-              <w:right w:val="single" w:sz="2" w:space="0" w:color="000000"/>
-            </w:tcBorders>
-            <w:shd w:val="clear" w:color="auto" w:fill="auto"/>
-            <w:tcMar>
-              <w:top w:w="80" w:type="dxa"/>
-              <w:left w:w="80" w:type="dxa"/>
-              <w:bottom w:w="80" w:type="dxa"/>
-              <w:right w:w="80" w:type="dxa"/>
-            </w:tcMar>
-          </w:tcPr>
-          <w:p/>
-        </w:tc>
-      </w:tr>
-      <w:tr>
-        <w:tblPrEx>
-          <w:shd w:val="clear" w:color="auto" w:fill="auto"/>
-        </w:tblPrEx>
-        <w:trPr>
-          <w:trHeight w:val="279"/>
-        </w:trPr>
-        <w:tc>
-          <w:tcPr>
-            <w:tcW w:w="12955" w:type="dxa"/>
-            <w:tcBorders>
-              <w:top w:val="single" w:sz="2" w:space="0" w:color="000000"/>
-              <w:left w:val="single" w:sz="2" w:space="0" w:color="000000"/>
-              <w:bottom w:val="single" w:sz="2" w:space="0" w:color="000000"/>
-              <w:right w:val="single" w:sz="2" w:space="0" w:color="000000"/>
-            </w:tcBorders>
-            <w:shd w:val="clear" w:color="auto" w:fill="EEEEEE"/>
-            <w:tcMar>
-              <w:top w:w="80" w:type="dxa"/>
-              <w:left w:w="80" w:type="dxa"/>
-              <w:bottom w:w="80" w:type="dxa"/>
-              <w:right w:w="80" w:type="dxa"/>
-            </w:tcMar>
-          </w:tcPr>
-          <w:p/>
-        </w:tc>
-      </w:tr>
-    </w:tbl>
-    <w:p>
-      <w:pPr>
-        <w:pStyle w:val="Body"/>
-        <w:rPr>
-          <w:sz w:val="20"/>
-          <w:szCs w:val="20"/>
-        </w:rPr>
-      </w:pPr>
-    </w:p>
-    <w:p>
-      <w:pPr>
-        <w:pStyle w:val="Body"/>
-        <w:rPr>
-          <w:sz w:val="20"/>
-          <w:szCs w:val="20"/>
-        </w:rPr>
-      </w:pPr>
-    </w:p>
-    <w:p>
-      <w:pPr>
-        <w:pStyle w:val="Body"/>
-        <w:rPr>
-          <w:b/>
-          <w:bCs/>
-          <w:sz w:val="20"/>
-          <w:szCs w:val="20"/>
-        </w:rPr>
-      </w:pPr>
-      <w:r>
-        <w:rPr>
-          <w:b/>
-          <w:bCs/>
-          <w:sz w:val="20"/>
-          <w:szCs w:val="20"/>
-        </w:rPr>
-        <w:t>Overall rating on this standard</w:t>
-      </w:r>
-      <w:r>
-        <w:rPr>
-          <w:sz w:val="20"/>
-          <w:szCs w:val="20"/>
-        </w:rPr>
-        <w:t xml:space="preserve">: </w:t>
-      </w:r>
-      <w:r>
-        <w:rPr>
-          <w:rFonts w:ascii="Arial Unicode MS" w:hAnsi="Arial Unicode MS"/>
-          <w:sz w:val="20"/>
-          <w:szCs w:val="20"/>
-        </w:rPr>
-        <w:t>✩</w:t>
-      </w:r>
-      <w:r>
-        <w:rPr>
-          <w:sz w:val="20"/>
-          <w:szCs w:val="20"/>
-        </w:rPr>
-        <w:t xml:space="preserve"> </w:t>
-      </w:r>
-      <w:r>
-        <w:rPr>
-          <w:rFonts w:ascii="Arial Unicode MS" w:hAnsi="Arial Unicode MS"/>
-          <w:sz w:val="20"/>
-          <w:szCs w:val="20"/>
-        </w:rPr>
-        <w:t>✩</w:t>
-      </w:r>
-      <w:r>
-        <w:rPr>
-          <w:sz w:val="20"/>
-          <w:szCs w:val="20"/>
-        </w:rPr>
-        <w:t xml:space="preserve"> </w:t>
-      </w:r>
-      <w:r>
-        <w:rPr>
-          <w:rFonts w:ascii="Arial Unicode MS" w:hAnsi="Arial Unicode MS"/>
-          <w:sz w:val="20"/>
-          <w:szCs w:val="20"/>
-        </w:rPr>
-        <w:t>✩</w:t>
-      </w:r>
-      <w:r>
-        <w:rPr>
-          <w:sz w:val="20"/>
-          <w:szCs w:val="20"/>
-        </w:rPr>
-        <w:t xml:space="preserve"> </w:t>
-      </w:r>
-      <w:r>
-        <w:rPr>
-          <w:rFonts w:ascii="Arial Unicode MS" w:hAnsi="Arial Unicode MS"/>
-          <w:sz w:val="20"/>
-          <w:szCs w:val="20"/>
-        </w:rPr>
-        <w:t>✩</w:t>
-      </w:r>
-      <w:r>
-        <w:rPr>
-          <w:sz w:val="20"/>
-          <w:szCs w:val="20"/>
-        </w:rPr>
-        <w:t xml:space="preserve"> </w:t>
-      </w:r>
-      <w:r>
-        <w:rPr>
-          <w:rFonts w:ascii="Arial Unicode MS" w:hAnsi="Arial Unicode MS"/>
-          <w:sz w:val="20"/>
-          <w:szCs w:val="20"/>
-        </w:rPr>
-        <w:t>✩</w:t>
-      </w:r>
-    </w:p>
-    <w:p>
-      <w:pPr>
-        <w:pStyle w:val="Body"/>
       </w:pPr>
     </w:p>
     <w:p>
@@ -5276,24 +5935,12 @@
         <w:pStyle w:val="Body"/>
       </w:pPr>
       <w:r>
-        <w:t xml:space="preserve">My current level is about 70-80% finished the achievements above, I feel this because I have used a large amount of different skills while coding this project. </w:t>
-      </w:r>
-      <w:r>
-        <w:t>However,</w:t>
-      </w:r>
-      <w:r>
-        <w:t xml:space="preserve"> I feel I have only finished 50% of my project since I still need to add obstacles </w:t>
-      </w:r>
-      <w:r>
-        <w:t>and a home screen. I feel I will be able to finish this by the deadline and finish all the objectives as well.</w:t>
-      </w:r>
-      <w:r>
-        <w:t xml:space="preserve"> </w:t>
+        <w:t>I feel I have finished this game to about 95% the only parts missing are extra levels however the level made is a proof of concept showing that more levels are possible however not designed. As well I think I showed mastery of all concepts.</w:t>
       </w:r>
     </w:p>
     <w:sectPr>
-      <w:headerReference w:type="default" r:id="rId17"/>
-      <w:footerReference w:type="default" r:id="rId18"/>
+      <w:headerReference w:type="default" r:id="rId35"/>
+      <w:footerReference w:type="default" r:id="rId36"/>
       <w:pgSz w:w="15840" w:h="12240" w:orient="landscape"/>
       <w:pgMar w:top="1440" w:right="1440" w:bottom="1440" w:left="1440" w:header="720" w:footer="864" w:gutter="0"/>
       <w:cols w:space="720"/>
@@ -5363,27 +6010,14 @@
     <w:r>
       <w:t xml:space="preserve"> of </w:t>
     </w:r>
-    <w:r>
-      <w:fldChar w:fldCharType="begin"/>
-    </w:r>
-    <w:r>
-      <w:instrText xml:space="preserve"> NUMPAGES </w:instrText>
-    </w:r>
-    <w:r>
-      <w:fldChar w:fldCharType="separate"/>
-    </w:r>
-    <w:r>
-      <w:rPr>
-        <w:noProof/>
-      </w:rPr>
-      <w:t>1</w:t>
-    </w:r>
-    <w:r>
-      <w:rPr>
-        <w:noProof/>
-      </w:rPr>
-      <w:fldChar w:fldCharType="end"/>
-    </w:r>
+    <w:fldSimple w:instr=" NUMPAGES ">
+      <w:r>
+        <w:rPr>
+          <w:noProof/>
+        </w:rPr>
+        <w:t>1</w:t>
+      </w:r>
+    </w:fldSimple>
   </w:p>
 </w:ftr>
 </file>
@@ -5705,7 +6339,7 @@
       </w:pPr>
     </w:pPrDefault>
   </w:docDefaults>
-  <w:latentStyles w:defLockedState="0" w:defUIPriority="99" w:defSemiHidden="0" w:defUnhideWhenUsed="0" w:defQFormat="0" w:count="381">
+  <w:latentStyles w:defLockedState="0" w:defUIPriority="99" w:defSemiHidden="0" w:defUnhideWhenUsed="0" w:defQFormat="0" w:count="382">
     <w:lsdException w:name="Normal" w:uiPriority="0" w:qFormat="1"/>
     <w:lsdException w:name="heading 1" w:uiPriority="9" w:qFormat="1"/>
     <w:lsdException w:name="heading 2" w:semiHidden="1" w:uiPriority="9" w:unhideWhenUsed="1" w:qFormat="1"/>
@@ -5811,7 +6445,6 @@
     <w:lsdException w:name="HTML Sample" w:semiHidden="1" w:unhideWhenUsed="1"/>
     <w:lsdException w:name="HTML Typewriter" w:semiHidden="1" w:unhideWhenUsed="1"/>
     <w:lsdException w:name="HTML Variable" w:semiHidden="1" w:unhideWhenUsed="1"/>
-    <w:lsdException w:name="Normal Table" w:semiHidden="1" w:unhideWhenUsed="1"/>
     <w:lsdException w:name="annotation subject" w:semiHidden="1" w:unhideWhenUsed="1"/>
     <w:lsdException w:name="No List" w:semiHidden="1" w:unhideWhenUsed="1"/>
     <w:lsdException w:name="Outline List 1" w:semiHidden="1" w:unhideWhenUsed="1"/>
@@ -5858,10 +6491,8 @@
     <w:lsdException w:name="Table Subtle 2" w:semiHidden="1" w:unhideWhenUsed="1"/>
     <w:lsdException w:name="Table Web 1" w:semiHidden="1" w:unhideWhenUsed="1"/>
     <w:lsdException w:name="Table Web 2" w:semiHidden="1" w:unhideWhenUsed="1"/>
-    <w:lsdException w:name="Table Web 3" w:semiHidden="1" w:unhideWhenUsed="1"/>
     <w:lsdException w:name="Balloon Text" w:semiHidden="1" w:unhideWhenUsed="1"/>
     <w:lsdException w:name="Table Grid" w:uiPriority="39"/>
-    <w:lsdException w:name="Table Theme" w:semiHidden="1" w:unhideWhenUsed="1"/>
     <w:lsdException w:name="Note Level 1" w:semiHidden="1" w:unhideWhenUsed="1"/>
     <w:lsdException w:name="Note Level 2" w:semiHidden="1" w:unhideWhenUsed="1"/>
     <w:lsdException w:name="Note Level 3" w:semiHidden="1" w:unhideWhenUsed="1"/>
@@ -6087,6 +6718,7 @@
     <w:lsdException w:name="List Table 6 Colorful Accent 6" w:uiPriority="51"/>
     <w:lsdException w:name="List Table 7 Colorful Accent 6" w:uiPriority="52"/>
     <w:lsdException w:name="Mention" w:semiHidden="1" w:unhideWhenUsed="1"/>
+    <w:lsdException w:name="Smart Hyperlink" w:semiHidden="1" w:unhideWhenUsed="1"/>
   </w:latentStyles>
   <w:style w:type="paragraph" w:default="1" w:styleId="Normal">
     <w:name w:val="Normal"/>
@@ -6207,6 +6839,18 @@
       <w:b/>
       <w:bCs/>
       <w:color w:val="000000"/>
+    </w:rPr>
+  </w:style>
+  <w:style w:type="character" w:styleId="FollowedHyperlink">
+    <w:name w:val="FollowedHyperlink"/>
+    <w:basedOn w:val="DefaultParagraphFont"/>
+    <w:uiPriority w:val="99"/>
+    <w:semiHidden/>
+    <w:unhideWhenUsed/>
+    <w:rsid w:val="0070759F"/>
+    <w:rPr>
+      <w:color w:val="FF00FF" w:themeColor="followedHyperlink"/>
+      <w:u w:val="single"/>
     </w:rPr>
   </w:style>
 </w:styles>

</xml_diff>